<commit_message>
polished markdown and docs
</commit_message>
<xml_diff>
--- a/Assignments/Exercise_Session.docx
+++ b/Assignments/Exercise_Session.docx
@@ -4,306 +4,83 @@
   <w:body>
     <w:p>
       <w:pPr>
+        <w:pStyle w:val="Title"/>
+      </w:pPr>
+      <w:r>
+        <w:t xml:space="preserve">Bulk RNAseq </w:t>
+      </w:r>
+      <w:r>
+        <w:t>exercise</w:t>
+      </w:r>
+    </w:p>
+    <w:p>
+      <w:pPr>
+        <w:pStyle w:val="Subtitle"/>
+      </w:pPr>
+      <w:r>
+        <w:t>Bulk RNAseq workshop from Danish National Sandbox project</w:t>
+      </w:r>
+    </w:p>
+    <w:p>
+      <w:r>
+        <w:t>The aim of this exercise is to get familiar with the DESeq2 R package and downstream analysis of a RNAseq experiment. You can select one of the three data sets under the folder Data/exercise_data. Check the README.md file to read a small description of each of the datasets presented there. One dataset is a bit more complex than the other two, and it is perfect if you want to practice with a multiple factor design matrix.</w:t>
+      </w:r>
+    </w:p>
+    <w:p>
+      <w:r>
+        <w:t xml:space="preserve">Create a Rmarkdown file and proceed with the analysis of the data. You can play around as much as you want! Try to understand each step of the analysis and create </w:t>
+      </w:r>
+      <w:r>
+        <w:t>beautiful plot of your exploratory analysis, DEA and functional annotation. Describe and discuss the results of each step and try to find meaning on the data. You are welcome to check on the original manuscripts and follow their results!</w:t>
+      </w:r>
+    </w:p>
+    <w:p>
+      <w:r>
+        <w:t>Finally, create an html report with the “Knit” functionality of Rstudio. This would create a report that can be easily presented to your colleages! It is also a great way to reproduce your results and save it for the future.</w:t>
+      </w:r>
+    </w:p>
+    <w:p>
+      <w:r>
+        <w:t>Down below there are several questions dedicated to each dataset:</w:t>
+      </w:r>
+    </w:p>
+    <w:p>
+      <w:pPr>
         <w:rPr>
-          <w:b/>
-          <w:i/>
+          <w:lang w:val="da-DK"/>
         </w:rPr>
       </w:pPr>
       <w:r>
         <w:rPr>
-          <w:b/>
-          <w:i/>
+          <w:lang w:val="da-DK"/>
         </w:rPr>
-        <w:t>Single cell analysis - exercise</w:t>
-      </w:r>
-    </w:p>
-    <w:p>
-      <w:r>
-        <w:t xml:space="preserve">Use google </w:t>
-      </w:r>
-      <w:proofErr w:type="spellStart"/>
-      <w:r>
-        <w:t>colab</w:t>
-      </w:r>
-      <w:proofErr w:type="spellEnd"/>
-      <w:r>
-        <w:t xml:space="preserve"> (</w:t>
-      </w:r>
-      <w:hyperlink r:id="rId7" w:tooltip="https://colab.research.google.com/" w:history="1">
-        <w:r>
-          <w:rPr>
-            <w:rStyle w:val="Hyperlink"/>
-            <w:rFonts w:ascii="Times New Roman" w:eastAsia="Times New Roman" w:hAnsi="Times New Roman" w:cs="Times New Roman"/>
-            <w:color w:val="0000EE"/>
-            <w:sz w:val="24"/>
-          </w:rPr>
-          <w:t>https://colab.research.google.com/</w:t>
-        </w:r>
-      </w:hyperlink>
-      <w:r>
-        <w:t xml:space="preserve">) to open the file </w:t>
-      </w:r>
-      <w:r>
-        <w:rPr>
-          <w:i/>
-        </w:rPr>
-        <w:t xml:space="preserve">Example Notebook.py </w:t>
-      </w:r>
-      <w:r>
-        <w:t xml:space="preserve">available under the title </w:t>
-      </w:r>
-      <w:r>
-        <w:rPr>
-          <w:b/>
-        </w:rPr>
-        <w:t>Single Cell Tutorial</w:t>
-      </w:r>
-      <w:r>
-        <w:t xml:space="preserve"> in folder </w:t>
-      </w:r>
-      <w:r>
-        <w:rPr>
-          <w:b/>
-        </w:rPr>
-        <w:t>10 Single Cell RNA Sequencing</w:t>
-      </w:r>
-      <w:r>
-        <w:t>.</w:t>
-      </w:r>
-    </w:p>
-    <w:p>
-      <w:r>
-        <w:t>The file you will open contains both text and commands, that you can run one after the other by clicking on the little arrow on the left of each command section.</w:t>
-      </w:r>
-    </w:p>
-    <w:p>
-      <w:r>
-        <w:t>This e</w:t>
-      </w:r>
-      <w:r>
-        <w:t xml:space="preserve">xercise is intended as a starting tutorial to </w:t>
-      </w:r>
-      <w:proofErr w:type="spellStart"/>
-      <w:r>
-        <w:t>analyse</w:t>
-      </w:r>
-      <w:proofErr w:type="spellEnd"/>
-      <w:r>
-        <w:t xml:space="preserve"> single cell data. You can always ask questions about the analysis process and clarifications about the code.</w:t>
-      </w:r>
-    </w:p>
-    <w:p>
-      <w:r>
-        <w:t xml:space="preserve">In the </w:t>
-      </w:r>
-      <w:r>
-        <w:rPr>
-          <w:b/>
-          <w:bCs/>
-        </w:rPr>
-        <w:t>first session</w:t>
-      </w:r>
-      <w:r>
-        <w:t xml:space="preserve"> of breakout</w:t>
-      </w:r>
-      <w:r>
-        <w:t xml:space="preserve"> </w:t>
-      </w:r>
-      <w:r>
-        <w:t xml:space="preserve">room exercise, you should be able to </w:t>
-      </w:r>
-      <w:r>
-        <w:t xml:space="preserve">read notes and </w:t>
-      </w:r>
-      <w:r>
-        <w:t xml:space="preserve">run the commands </w:t>
-      </w:r>
-      <w:r>
-        <w:t>from the beginning of the tutorial to the end of the preprocessing part (including dimensionality reduction), and be able to discuss it when we meet.</w:t>
-      </w:r>
-    </w:p>
-    <w:p>
-      <w:r>
-        <w:t xml:space="preserve">In the </w:t>
-      </w:r>
-      <w:r>
-        <w:rPr>
-          <w:b/>
-          <w:bCs/>
-        </w:rPr>
-        <w:t>second</w:t>
-      </w:r>
-      <w:r>
-        <w:rPr>
-          <w:b/>
-          <w:bCs/>
-        </w:rPr>
-        <w:t xml:space="preserve"> session</w:t>
-      </w:r>
-      <w:r>
-        <w:t xml:space="preserve"> of breakout room exercise, you should be able to read notes and run the commands </w:t>
-      </w:r>
-      <w:proofErr w:type="gramStart"/>
-      <w:r>
-        <w:t xml:space="preserve">until </w:t>
-      </w:r>
-      <w:r>
-        <w:t xml:space="preserve"> the</w:t>
-      </w:r>
-      <w:proofErr w:type="gramEnd"/>
-      <w:r>
-        <w:t xml:space="preserve"> end of the </w:t>
-      </w:r>
-      <w:r>
-        <w:t>clustering and cluster assignment</w:t>
-      </w:r>
-      <w:r>
-        <w:t>, and be able to discuss it when we meet.</w:t>
-      </w:r>
-    </w:p>
-    <w:p>
-      <w:r>
-        <w:t xml:space="preserve">In the </w:t>
-      </w:r>
-      <w:r>
-        <w:rPr>
-          <w:b/>
-          <w:bCs/>
-        </w:rPr>
-        <w:t>third</w:t>
-      </w:r>
-      <w:r>
-        <w:rPr>
-          <w:b/>
-          <w:bCs/>
-        </w:rPr>
-        <w:t xml:space="preserve"> session</w:t>
-      </w:r>
-      <w:r>
-        <w:t xml:space="preserve"> of breakout room exercise, you should be able to read notes and run</w:t>
-      </w:r>
-      <w:r>
-        <w:t xml:space="preserve"> all</w:t>
-      </w:r>
-      <w:r>
-        <w:t xml:space="preserve"> the</w:t>
-      </w:r>
-      <w:r>
-        <w:t xml:space="preserve"> remaining</w:t>
-      </w:r>
-      <w:r>
-        <w:t xml:space="preserve"> commands until the end, and be able to discuss it when we meet.</w:t>
-      </w:r>
-      <w:bookmarkStart w:id="0" w:name="_GoBack"/>
-      <w:bookmarkEnd w:id="0"/>
-    </w:p>
-    <w:p/>
-    <w:p>
-      <w:r>
-        <w:t>--------------------------</w:t>
-      </w:r>
-    </w:p>
-    <w:p/>
-    <w:p>
-      <w:r>
-        <w:t xml:space="preserve">When you are </w:t>
-      </w:r>
-      <w:r>
-        <w:t>at home</w:t>
-      </w:r>
-      <w:r>
-        <w:t>, and if you are excited about it, you can choose if you want to dig more an</w:t>
-      </w:r>
-      <w:r>
-        <w:t>d tweak some para</w:t>
-      </w:r>
-      <w:r>
-        <w:t>m</w:t>
-      </w:r>
-      <w:r>
-        <w:t>eters</w:t>
-      </w:r>
-      <w:r>
-        <w:t xml:space="preserve">. For </w:t>
-      </w:r>
-      <w:proofErr w:type="gramStart"/>
-      <w:r>
-        <w:t>example</w:t>
-      </w:r>
-      <w:proofErr w:type="gramEnd"/>
-      <w:r>
-        <w:t xml:space="preserve"> you can:</w:t>
+        <w:t>DATASET XXXX</w:t>
       </w:r>
     </w:p>
     <w:p>
       <w:pPr>
-        <w:pStyle w:val="ListParagraph"/>
-        <w:numPr>
-          <w:ilvl w:val="0"/>
-          <w:numId w:val="1"/>
-        </w:numPr>
+        <w:rPr>
+          <w:lang w:val="da-DK"/>
+        </w:rPr>
       </w:pPr>
       <w:r>
-        <w:t>change the choice of filtering cells and genes and try to redo the clustering and cell classification on your own.</w:t>
+        <w:rPr>
+          <w:lang w:val="da-DK"/>
+        </w:rPr>
+        <w:t>DATASET XXXX</w:t>
       </w:r>
     </w:p>
     <w:p>
       <w:pPr>
-        <w:pStyle w:val="ListParagraph"/>
-        <w:numPr>
-          <w:ilvl w:val="0"/>
-          <w:numId w:val="1"/>
-        </w:numPr>
+        <w:rPr>
+          <w:lang w:val="da-DK"/>
+        </w:rPr>
       </w:pPr>
       <w:r>
-        <w:t>Change the parameters in the commands for the cell fate analysis, and look if you can see new p</w:t>
-      </w:r>
-      <w:r>
-        <w:t>otential cell fates showing up.</w:t>
-      </w:r>
-    </w:p>
-    <w:p>
-      <w:pPr>
-        <w:pStyle w:val="ListParagraph"/>
-        <w:numPr>
-          <w:ilvl w:val="0"/>
-          <w:numId w:val="1"/>
-        </w:numPr>
-      </w:pPr>
-      <w:r>
-        <w:t>Isolate the somatic cells in the dataset after clustering, and doing an enrichment analysis for the differentially expressed genes of each cluster</w:t>
-      </w:r>
-    </w:p>
-    <w:p>
-      <w:r>
-        <w:t xml:space="preserve">You can also download the python notebook files for the </w:t>
-      </w:r>
-      <w:proofErr w:type="spellStart"/>
-      <w:r>
-        <w:t>scanpy</w:t>
-      </w:r>
-      <w:proofErr w:type="spellEnd"/>
-      <w:r>
-        <w:t xml:space="preserve"> tutorials on the </w:t>
-      </w:r>
-      <w:proofErr w:type="spellStart"/>
-      <w:r>
-        <w:t>scanpy</w:t>
-      </w:r>
-      <w:proofErr w:type="spellEnd"/>
-      <w:r>
-        <w:t xml:space="preserve"> homepage, and run those in google </w:t>
-      </w:r>
-      <w:proofErr w:type="spellStart"/>
-      <w:r>
-        <w:t>colab</w:t>
-      </w:r>
-      <w:proofErr w:type="spellEnd"/>
-      <w:r>
-        <w:t xml:space="preserve"> </w:t>
-      </w:r>
-      <w:r>
-        <w:sym w:font="Wingdings" w:char="F04A"/>
+        <w:rPr>
+          <w:lang w:val="da-DK"/>
+        </w:rPr>
+        <w:t>DATASET XXXX</w:t>
       </w:r>
     </w:p>
     <w:sectPr>
@@ -465,7 +242,7 @@
   <w:docDefaults>
     <w:rPrDefault>
       <w:rPr>
-        <w:rFonts w:ascii="Arial" w:eastAsia="Arial" w:hAnsi="Arial" w:cs="Arial"/>
+        <w:rFonts w:asciiTheme="minorHAnsi" w:eastAsiaTheme="minorEastAsia" w:hAnsiTheme="minorHAnsi" w:cstheme="minorBidi"/>
         <w:sz w:val="22"/>
         <w:szCs w:val="22"/>
         <w:lang w:val="en-US" w:eastAsia="en-US" w:bidi="ar-SA"/>
@@ -473,13 +250,6 @@
     </w:rPrDefault>
     <w:pPrDefault>
       <w:pPr>
-        <w:pBdr>
-          <w:top w:val="none" w:sz="4" w:space="0" w:color="000000"/>
-          <w:left w:val="none" w:sz="4" w:space="0" w:color="000000"/>
-          <w:bottom w:val="none" w:sz="4" w:space="0" w:color="000000"/>
-          <w:right w:val="none" w:sz="4" w:space="0" w:color="000000"/>
-          <w:between w:val="none" w:sz="4" w:space="0" w:color="000000"/>
-        </w:pBdr>
         <w:spacing w:after="200" w:line="276" w:lineRule="auto"/>
       </w:pPr>
     </w:pPrDefault>
@@ -639,7 +409,7 @@
     <w:lsdException w:name="Table Web 2" w:semiHidden="1" w:unhideWhenUsed="1"/>
     <w:lsdException w:name="Table Web 3" w:semiHidden="1" w:unhideWhenUsed="1"/>
     <w:lsdException w:name="Balloon Text" w:semiHidden="1" w:unhideWhenUsed="1"/>
-    <w:lsdException w:name="Table Grid" w:semiHidden="1" w:uiPriority="59" w:unhideWhenUsed="1"/>
+    <w:lsdException w:name="Table Grid" w:uiPriority="59"/>
     <w:lsdException w:name="Table Theme" w:semiHidden="1" w:unhideWhenUsed="1"/>
     <w:lsdException w:name="Placeholder Text" w:semiHidden="1"/>
     <w:lsdException w:name="No Spacing" w:uiPriority="1" w:qFormat="1"/>
@@ -865,6 +635,7 @@
   <w:style w:type="paragraph" w:default="1" w:styleId="Normal">
     <w:name w:val="Normal"/>
     <w:qFormat/>
+    <w:rsid w:val="002C4F89"/>
   </w:style>
   <w:style w:type="paragraph" w:styleId="Heading1">
     <w:name w:val="heading 1"/>
@@ -873,6 +644,7 @@
     <w:link w:val="Heading1Char"/>
     <w:uiPriority w:val="9"/>
     <w:qFormat/>
+    <w:rsid w:val="002C4F89"/>
     <w:pPr>
       <w:keepNext/>
       <w:keepLines/>
@@ -880,11 +652,12 @@
       <w:outlineLvl w:val="0"/>
     </w:pPr>
     <w:rPr>
+      <w:rFonts w:asciiTheme="majorHAnsi" w:eastAsiaTheme="majorEastAsia" w:hAnsiTheme="majorHAnsi" w:cstheme="majorBidi"/>
       <w:b/>
       <w:bCs/>
-      <w:color w:val="000000" w:themeColor="text1"/>
-      <w:sz w:val="48"/>
-      <w:szCs w:val="48"/>
+      <w:color w:val="2F5496" w:themeColor="accent1" w:themeShade="BF"/>
+      <w:sz w:val="28"/>
+      <w:szCs w:val="28"/>
     </w:rPr>
   </w:style>
   <w:style w:type="paragraph" w:styleId="Heading2">
@@ -895,6 +668,7 @@
     <w:uiPriority w:val="9"/>
     <w:unhideWhenUsed/>
     <w:qFormat/>
+    <w:rsid w:val="002C4F89"/>
     <w:pPr>
       <w:keepNext/>
       <w:keepLines/>
@@ -902,10 +676,12 @@
       <w:outlineLvl w:val="1"/>
     </w:pPr>
     <w:rPr>
+      <w:rFonts w:asciiTheme="majorHAnsi" w:eastAsiaTheme="majorEastAsia" w:hAnsiTheme="majorHAnsi" w:cstheme="majorBidi"/>
       <w:b/>
       <w:bCs/>
-      <w:color w:val="000000" w:themeColor="text1"/>
-      <w:sz w:val="40"/>
+      <w:color w:val="4472C4" w:themeColor="accent1"/>
+      <w:sz w:val="26"/>
+      <w:szCs w:val="26"/>
     </w:rPr>
   </w:style>
   <w:style w:type="paragraph" w:styleId="Heading3">
@@ -916,6 +692,7 @@
     <w:uiPriority w:val="9"/>
     <w:unhideWhenUsed/>
     <w:qFormat/>
+    <w:rsid w:val="002C4F89"/>
     <w:pPr>
       <w:keepNext/>
       <w:keepLines/>
@@ -923,13 +700,10 @@
       <w:outlineLvl w:val="2"/>
     </w:pPr>
     <w:rPr>
+      <w:rFonts w:asciiTheme="majorHAnsi" w:eastAsiaTheme="majorEastAsia" w:hAnsiTheme="majorHAnsi" w:cstheme="majorBidi"/>
       <w:b/>
       <w:bCs/>
-      <w:i/>
-      <w:iCs/>
-      <w:color w:val="000000" w:themeColor="text1"/>
-      <w:sz w:val="36"/>
-      <w:szCs w:val="36"/>
+      <w:color w:val="4472C4" w:themeColor="accent1"/>
     </w:rPr>
   </w:style>
   <w:style w:type="paragraph" w:styleId="Heading4">
@@ -940,6 +714,7 @@
     <w:uiPriority w:val="9"/>
     <w:unhideWhenUsed/>
     <w:qFormat/>
+    <w:rsid w:val="002C4F89"/>
     <w:pPr>
       <w:keepNext/>
       <w:keepLines/>
@@ -947,9 +722,12 @@
       <w:outlineLvl w:val="3"/>
     </w:pPr>
     <w:rPr>
-      <w:color w:val="232323"/>
-      <w:sz w:val="32"/>
-      <w:szCs w:val="32"/>
+      <w:rFonts w:asciiTheme="majorHAnsi" w:eastAsiaTheme="majorEastAsia" w:hAnsiTheme="majorHAnsi" w:cstheme="majorBidi"/>
+      <w:b/>
+      <w:bCs/>
+      <w:i/>
+      <w:iCs/>
+      <w:color w:val="4472C4" w:themeColor="accent1"/>
     </w:rPr>
   </w:style>
   <w:style w:type="paragraph" w:styleId="Heading5">
@@ -960,6 +738,7 @@
     <w:uiPriority w:val="9"/>
     <w:unhideWhenUsed/>
     <w:qFormat/>
+    <w:rsid w:val="002C4F89"/>
     <w:pPr>
       <w:keepNext/>
       <w:keepLines/>
@@ -967,11 +746,8 @@
       <w:outlineLvl w:val="4"/>
     </w:pPr>
     <w:rPr>
-      <w:b/>
-      <w:bCs/>
-      <w:color w:val="444444"/>
-      <w:sz w:val="28"/>
-      <w:szCs w:val="28"/>
+      <w:rFonts w:asciiTheme="majorHAnsi" w:eastAsiaTheme="majorEastAsia" w:hAnsiTheme="majorHAnsi" w:cstheme="majorBidi"/>
+      <w:color w:val="1F3763" w:themeColor="accent1" w:themeShade="7F"/>
     </w:rPr>
   </w:style>
   <w:style w:type="paragraph" w:styleId="Heading6">
@@ -982,6 +758,7 @@
     <w:uiPriority w:val="9"/>
     <w:unhideWhenUsed/>
     <w:qFormat/>
+    <w:rsid w:val="002C4F89"/>
     <w:pPr>
       <w:keepNext/>
       <w:keepLines/>
@@ -989,11 +766,10 @@
       <w:outlineLvl w:val="5"/>
     </w:pPr>
     <w:rPr>
+      <w:rFonts w:asciiTheme="majorHAnsi" w:eastAsiaTheme="majorEastAsia" w:hAnsiTheme="majorHAnsi" w:cstheme="majorBidi"/>
       <w:i/>
       <w:iCs/>
-      <w:color w:val="232323"/>
-      <w:sz w:val="28"/>
-      <w:szCs w:val="28"/>
+      <w:color w:val="1F3763" w:themeColor="accent1" w:themeShade="7F"/>
     </w:rPr>
   </w:style>
   <w:style w:type="paragraph" w:styleId="Heading7">
@@ -1004,6 +780,7 @@
     <w:uiPriority w:val="9"/>
     <w:unhideWhenUsed/>
     <w:qFormat/>
+    <w:rsid w:val="002C4F89"/>
     <w:pPr>
       <w:keepNext/>
       <w:keepLines/>
@@ -1011,11 +788,10 @@
       <w:outlineLvl w:val="6"/>
     </w:pPr>
     <w:rPr>
-      <w:b/>
-      <w:bCs/>
-      <w:color w:val="606060"/>
-      <w:sz w:val="24"/>
-      <w:szCs w:val="24"/>
+      <w:rFonts w:asciiTheme="majorHAnsi" w:eastAsiaTheme="majorEastAsia" w:hAnsiTheme="majorHAnsi" w:cstheme="majorBidi"/>
+      <w:i/>
+      <w:iCs/>
+      <w:color w:val="404040" w:themeColor="text1" w:themeTint="BF"/>
     </w:rPr>
   </w:style>
   <w:style w:type="paragraph" w:styleId="Heading8">
@@ -1026,6 +802,7 @@
     <w:uiPriority w:val="9"/>
     <w:unhideWhenUsed/>
     <w:qFormat/>
+    <w:rsid w:val="002C4F89"/>
     <w:pPr>
       <w:keepNext/>
       <w:keepLines/>
@@ -1033,9 +810,10 @@
       <w:outlineLvl w:val="7"/>
     </w:pPr>
     <w:rPr>
-      <w:color w:val="444444"/>
-      <w:sz w:val="24"/>
-      <w:szCs w:val="24"/>
+      <w:rFonts w:asciiTheme="majorHAnsi" w:eastAsiaTheme="majorEastAsia" w:hAnsiTheme="majorHAnsi" w:cstheme="majorBidi"/>
+      <w:color w:val="4472C4" w:themeColor="accent1"/>
+      <w:sz w:val="20"/>
+      <w:szCs w:val="20"/>
     </w:rPr>
   </w:style>
   <w:style w:type="paragraph" w:styleId="Heading9">
@@ -1046,6 +824,7 @@
     <w:uiPriority w:val="9"/>
     <w:unhideWhenUsed/>
     <w:qFormat/>
+    <w:rsid w:val="002C4F89"/>
     <w:pPr>
       <w:keepNext/>
       <w:keepLines/>
@@ -1053,11 +832,12 @@
       <w:outlineLvl w:val="8"/>
     </w:pPr>
     <w:rPr>
+      <w:rFonts w:asciiTheme="majorHAnsi" w:eastAsiaTheme="majorEastAsia" w:hAnsiTheme="majorHAnsi" w:cstheme="majorBidi"/>
       <w:i/>
       <w:iCs/>
-      <w:color w:val="444444"/>
-      <w:sz w:val="23"/>
-      <w:szCs w:val="23"/>
+      <w:color w:val="404040" w:themeColor="text1" w:themeTint="BF"/>
+      <w:sz w:val="20"/>
+      <w:szCs w:val="20"/>
     </w:rPr>
   </w:style>
   <w:style w:type="character" w:default="1" w:styleId="DefaultParagraphFont">
@@ -1089,139 +869,182 @@
   </w:style>
   <w:style w:type="character" w:customStyle="1" w:styleId="Heading1Char">
     <w:name w:val="Heading 1 Char"/>
+    <w:basedOn w:val="DefaultParagraphFont"/>
     <w:link w:val="Heading1"/>
     <w:uiPriority w:val="9"/>
+    <w:rsid w:val="002C4F89"/>
     <w:rPr>
-      <w:rFonts w:ascii="Arial" w:eastAsia="Arial" w:hAnsi="Arial" w:cs="Arial"/>
-      <w:sz w:val="40"/>
-      <w:szCs w:val="40"/>
+      <w:rFonts w:asciiTheme="majorHAnsi" w:eastAsiaTheme="majorEastAsia" w:hAnsiTheme="majorHAnsi" w:cstheme="majorBidi"/>
+      <w:b/>
+      <w:bCs/>
+      <w:color w:val="2F5496" w:themeColor="accent1" w:themeShade="BF"/>
+      <w:sz w:val="28"/>
+      <w:szCs w:val="28"/>
     </w:rPr>
   </w:style>
   <w:style w:type="character" w:customStyle="1" w:styleId="Heading2Char">
     <w:name w:val="Heading 2 Char"/>
+    <w:basedOn w:val="DefaultParagraphFont"/>
     <w:link w:val="Heading2"/>
     <w:uiPriority w:val="9"/>
+    <w:rsid w:val="002C4F89"/>
     <w:rPr>
-      <w:rFonts w:ascii="Arial" w:eastAsia="Arial" w:hAnsi="Arial" w:cs="Arial"/>
-      <w:sz w:val="34"/>
-    </w:rPr>
-  </w:style>
-  <w:style w:type="character" w:customStyle="1" w:styleId="Heading3Char">
-    <w:name w:val="Heading 3 Char"/>
-    <w:link w:val="Heading3"/>
-    <w:uiPriority w:val="9"/>
-    <w:rPr>
-      <w:rFonts w:ascii="Arial" w:eastAsia="Arial" w:hAnsi="Arial" w:cs="Arial"/>
-      <w:sz w:val="30"/>
-      <w:szCs w:val="30"/>
-    </w:rPr>
-  </w:style>
-  <w:style w:type="character" w:customStyle="1" w:styleId="Heading4Char">
-    <w:name w:val="Heading 4 Char"/>
-    <w:link w:val="Heading4"/>
-    <w:uiPriority w:val="9"/>
-    <w:rPr>
-      <w:rFonts w:ascii="Arial" w:eastAsia="Arial" w:hAnsi="Arial" w:cs="Arial"/>
+      <w:rFonts w:asciiTheme="majorHAnsi" w:eastAsiaTheme="majorEastAsia" w:hAnsiTheme="majorHAnsi" w:cstheme="majorBidi"/>
       <w:b/>
       <w:bCs/>
+      <w:color w:val="4472C4" w:themeColor="accent1"/>
       <w:sz w:val="26"/>
       <w:szCs w:val="26"/>
     </w:rPr>
   </w:style>
-  <w:style w:type="character" w:customStyle="1" w:styleId="Heading5Char">
-    <w:name w:val="Heading 5 Char"/>
-    <w:link w:val="Heading5"/>
+  <w:style w:type="character" w:customStyle="1" w:styleId="Heading3Char">
+    <w:name w:val="Heading 3 Char"/>
+    <w:basedOn w:val="DefaultParagraphFont"/>
+    <w:link w:val="Heading3"/>
     <w:uiPriority w:val="9"/>
+    <w:rsid w:val="002C4F89"/>
     <w:rPr>
-      <w:rFonts w:ascii="Arial" w:eastAsia="Arial" w:hAnsi="Arial" w:cs="Arial"/>
+      <w:rFonts w:asciiTheme="majorHAnsi" w:eastAsiaTheme="majorEastAsia" w:hAnsiTheme="majorHAnsi" w:cstheme="majorBidi"/>
       <w:b/>
       <w:bCs/>
-      <w:sz w:val="24"/>
-      <w:szCs w:val="24"/>
+      <w:color w:val="4472C4" w:themeColor="accent1"/>
     </w:rPr>
   </w:style>
-  <w:style w:type="character" w:customStyle="1" w:styleId="Heading6Char">
-    <w:name w:val="Heading 6 Char"/>
-    <w:link w:val="Heading6"/>
+  <w:style w:type="character" w:customStyle="1" w:styleId="Heading4Char">
+    <w:name w:val="Heading 4 Char"/>
+    <w:basedOn w:val="DefaultParagraphFont"/>
+    <w:link w:val="Heading4"/>
     <w:uiPriority w:val="9"/>
+    <w:rsid w:val="002C4F89"/>
     <w:rPr>
-      <w:rFonts w:ascii="Arial" w:eastAsia="Arial" w:hAnsi="Arial" w:cs="Arial"/>
-      <w:b/>
-      <w:bCs/>
-      <w:sz w:val="22"/>
-      <w:szCs w:val="22"/>
-    </w:rPr>
-  </w:style>
-  <w:style w:type="character" w:customStyle="1" w:styleId="Heading7Char">
-    <w:name w:val="Heading 7 Char"/>
-    <w:link w:val="Heading7"/>
-    <w:uiPriority w:val="9"/>
-    <w:rPr>
-      <w:rFonts w:ascii="Arial" w:eastAsia="Arial" w:hAnsi="Arial" w:cs="Arial"/>
+      <w:rFonts w:asciiTheme="majorHAnsi" w:eastAsiaTheme="majorEastAsia" w:hAnsiTheme="majorHAnsi" w:cstheme="majorBidi"/>
       <w:b/>
       <w:bCs/>
       <w:i/>
       <w:iCs/>
-      <w:sz w:val="22"/>
-      <w:szCs w:val="22"/>
+      <w:color w:val="4472C4" w:themeColor="accent1"/>
+    </w:rPr>
+  </w:style>
+  <w:style w:type="character" w:customStyle="1" w:styleId="Heading5Char">
+    <w:name w:val="Heading 5 Char"/>
+    <w:basedOn w:val="DefaultParagraphFont"/>
+    <w:link w:val="Heading5"/>
+    <w:uiPriority w:val="9"/>
+    <w:rsid w:val="002C4F89"/>
+    <w:rPr>
+      <w:rFonts w:asciiTheme="majorHAnsi" w:eastAsiaTheme="majorEastAsia" w:hAnsiTheme="majorHAnsi" w:cstheme="majorBidi"/>
+      <w:color w:val="1F3763" w:themeColor="accent1" w:themeShade="7F"/>
+    </w:rPr>
+  </w:style>
+  <w:style w:type="character" w:customStyle="1" w:styleId="Heading6Char">
+    <w:name w:val="Heading 6 Char"/>
+    <w:basedOn w:val="DefaultParagraphFont"/>
+    <w:link w:val="Heading6"/>
+    <w:uiPriority w:val="9"/>
+    <w:rsid w:val="002C4F89"/>
+    <w:rPr>
+      <w:rFonts w:asciiTheme="majorHAnsi" w:eastAsiaTheme="majorEastAsia" w:hAnsiTheme="majorHAnsi" w:cstheme="majorBidi"/>
+      <w:i/>
+      <w:iCs/>
+      <w:color w:val="1F3763" w:themeColor="accent1" w:themeShade="7F"/>
+    </w:rPr>
+  </w:style>
+  <w:style w:type="character" w:customStyle="1" w:styleId="Heading7Char">
+    <w:name w:val="Heading 7 Char"/>
+    <w:basedOn w:val="DefaultParagraphFont"/>
+    <w:link w:val="Heading7"/>
+    <w:uiPriority w:val="9"/>
+    <w:rsid w:val="002C4F89"/>
+    <w:rPr>
+      <w:rFonts w:asciiTheme="majorHAnsi" w:eastAsiaTheme="majorEastAsia" w:hAnsiTheme="majorHAnsi" w:cstheme="majorBidi"/>
+      <w:i/>
+      <w:iCs/>
+      <w:color w:val="404040" w:themeColor="text1" w:themeTint="BF"/>
     </w:rPr>
   </w:style>
   <w:style w:type="character" w:customStyle="1" w:styleId="Heading8Char">
     <w:name w:val="Heading 8 Char"/>
+    <w:basedOn w:val="DefaultParagraphFont"/>
     <w:link w:val="Heading8"/>
     <w:uiPriority w:val="9"/>
+    <w:rsid w:val="002C4F89"/>
     <w:rPr>
-      <w:rFonts w:ascii="Arial" w:eastAsia="Arial" w:hAnsi="Arial" w:cs="Arial"/>
+      <w:rFonts w:asciiTheme="majorHAnsi" w:eastAsiaTheme="majorEastAsia" w:hAnsiTheme="majorHAnsi" w:cstheme="majorBidi"/>
+      <w:color w:val="4472C4" w:themeColor="accent1"/>
+      <w:sz w:val="20"/>
+      <w:szCs w:val="20"/>
+    </w:rPr>
+  </w:style>
+  <w:style w:type="character" w:customStyle="1" w:styleId="Heading9Char">
+    <w:name w:val="Heading 9 Char"/>
+    <w:basedOn w:val="DefaultParagraphFont"/>
+    <w:link w:val="Heading9"/>
+    <w:uiPriority w:val="9"/>
+    <w:rsid w:val="002C4F89"/>
+    <w:rPr>
+      <w:rFonts w:asciiTheme="majorHAnsi" w:eastAsiaTheme="majorEastAsia" w:hAnsiTheme="majorHAnsi" w:cstheme="majorBidi"/>
       <w:i/>
       <w:iCs/>
-      <w:sz w:val="22"/>
-      <w:szCs w:val="22"/>
+      <w:color w:val="404040" w:themeColor="text1" w:themeTint="BF"/>
+      <w:sz w:val="20"/>
+      <w:szCs w:val="20"/>
     </w:rPr>
   </w:style>
-  <w:style w:type="character" w:customStyle="1" w:styleId="Heading9Char">
-    <w:name w:val="Heading 9 Char"/>
-    <w:link w:val="Heading9"/>
-    <w:uiPriority w:val="9"/>
+  <w:style w:type="character" w:customStyle="1" w:styleId="TitleChar">
+    <w:name w:val="Title Char"/>
+    <w:basedOn w:val="DefaultParagraphFont"/>
+    <w:link w:val="Title"/>
+    <w:uiPriority w:val="10"/>
+    <w:rsid w:val="002C4F89"/>
     <w:rPr>
-      <w:rFonts w:ascii="Arial" w:eastAsia="Arial" w:hAnsi="Arial" w:cs="Arial"/>
+      <w:rFonts w:asciiTheme="majorHAnsi" w:eastAsiaTheme="majorEastAsia" w:hAnsiTheme="majorHAnsi" w:cstheme="majorBidi"/>
+      <w:color w:val="323E4F" w:themeColor="text2" w:themeShade="BF"/>
+      <w:spacing w:val="5"/>
+      <w:kern w:val="28"/>
+      <w:sz w:val="52"/>
+      <w:szCs w:val="52"/>
+    </w:rPr>
+  </w:style>
+  <w:style w:type="character" w:customStyle="1" w:styleId="SubtitleChar">
+    <w:name w:val="Subtitle Char"/>
+    <w:basedOn w:val="DefaultParagraphFont"/>
+    <w:link w:val="Subtitle"/>
+    <w:uiPriority w:val="11"/>
+    <w:rsid w:val="002C4F89"/>
+    <w:rPr>
+      <w:rFonts w:asciiTheme="majorHAnsi" w:eastAsiaTheme="majorEastAsia" w:hAnsiTheme="majorHAnsi" w:cstheme="majorBidi"/>
       <w:i/>
       <w:iCs/>
-      <w:sz w:val="21"/>
-      <w:szCs w:val="21"/>
-    </w:rPr>
-  </w:style>
-  <w:style w:type="character" w:customStyle="1" w:styleId="TitleChar">
-    <w:name w:val="Title Char"/>
-    <w:link w:val="Title"/>
-    <w:uiPriority w:val="10"/>
-    <w:rPr>
-      <w:sz w:val="48"/>
-      <w:szCs w:val="48"/>
-    </w:rPr>
-  </w:style>
-  <w:style w:type="character" w:customStyle="1" w:styleId="SubtitleChar">
-    <w:name w:val="Subtitle Char"/>
-    <w:link w:val="Subtitle"/>
-    <w:uiPriority w:val="11"/>
-    <w:rPr>
+      <w:color w:val="4472C4" w:themeColor="accent1"/>
+      <w:spacing w:val="15"/>
       <w:sz w:val="24"/>
       <w:szCs w:val="24"/>
     </w:rPr>
   </w:style>
   <w:style w:type="character" w:customStyle="1" w:styleId="QuoteChar">
     <w:name w:val="Quote Char"/>
+    <w:basedOn w:val="DefaultParagraphFont"/>
     <w:link w:val="Quote"/>
     <w:uiPriority w:val="29"/>
+    <w:rsid w:val="002C4F89"/>
     <w:rPr>
       <w:i/>
+      <w:iCs/>
+      <w:color w:val="000000" w:themeColor="text1"/>
     </w:rPr>
   </w:style>
   <w:style w:type="character" w:customStyle="1" w:styleId="IntenseQuoteChar">
     <w:name w:val="Intense Quote Char"/>
+    <w:basedOn w:val="DefaultParagraphFont"/>
     <w:link w:val="IntenseQuote"/>
     <w:uiPriority w:val="30"/>
+    <w:rsid w:val="002C4F89"/>
     <w:rPr>
+      <w:b/>
+      <w:bCs/>
       <w:i/>
+      <w:iCs/>
+      <w:color w:val="4472C4" w:themeColor="accent1"/>
     </w:rPr>
   </w:style>
   <w:style w:type="character" w:customStyle="1" w:styleId="HeaderChar">
@@ -1241,10 +1064,14 @@
     <w:semiHidden/>
     <w:unhideWhenUsed/>
     <w:qFormat/>
+    <w:rsid w:val="002C4F89"/>
+    <w:pPr>
+      <w:spacing w:line="240" w:lineRule="auto"/>
+    </w:pPr>
     <w:rPr>
       <w:b/>
       <w:bCs/>
-      <w:color w:val="5B9BD5" w:themeColor="accent1"/>
+      <w:color w:val="4472C4" w:themeColor="accent1"/>
       <w:sz w:val="18"/>
       <w:szCs w:val="18"/>
     </w:rPr>
@@ -1742,12 +1569,12 @@
       <w:tblStyleRowBandSize w:val="1"/>
       <w:tblStyleColBandSize w:val="1"/>
       <w:tblBorders>
-        <w:top w:val="single" w:sz="4" w:space="0" w:color="BCD6EE" w:themeColor="accent1" w:themeTint="67"/>
-        <w:left w:val="single" w:sz="4" w:space="0" w:color="BCD6EE" w:themeColor="accent1" w:themeTint="67"/>
-        <w:bottom w:val="single" w:sz="4" w:space="0" w:color="BCD6EE" w:themeColor="accent1" w:themeTint="67"/>
-        <w:right w:val="single" w:sz="4" w:space="0" w:color="BCD6EE" w:themeColor="accent1" w:themeTint="67"/>
-        <w:insideH w:val="single" w:sz="4" w:space="0" w:color="BCD6EE" w:themeColor="accent1" w:themeTint="67"/>
-        <w:insideV w:val="single" w:sz="4" w:space="0" w:color="BCD6EE" w:themeColor="accent1" w:themeTint="67"/>
+        <w:top w:val="single" w:sz="4" w:space="0" w:color="B3C5E7" w:themeColor="accent1" w:themeTint="67"/>
+        <w:left w:val="single" w:sz="4" w:space="0" w:color="B3C5E7" w:themeColor="accent1" w:themeTint="67"/>
+        <w:bottom w:val="single" w:sz="4" w:space="0" w:color="B3C5E7" w:themeColor="accent1" w:themeTint="67"/>
+        <w:right w:val="single" w:sz="4" w:space="0" w:color="B3C5E7" w:themeColor="accent1" w:themeTint="67"/>
+        <w:insideH w:val="single" w:sz="4" w:space="0" w:color="B3C5E7" w:themeColor="accent1" w:themeTint="67"/>
+        <w:insideV w:val="single" w:sz="4" w:space="0" w:color="B3C5E7" w:themeColor="accent1" w:themeTint="67"/>
       </w:tblBorders>
     </w:tblPr>
     <w:tblStylePr w:type="firstRow">
@@ -1758,7 +1585,7 @@
       <w:tblPr/>
       <w:tcPr>
         <w:tcBorders>
-          <w:bottom w:val="single" w:sz="12" w:space="0" w:color="9EC4E6" w:themeColor="accent1" w:themeTint="95"/>
+          <w:bottom w:val="single" w:sz="12" w:space="0" w:color="91ACDC" w:themeColor="accent1" w:themeTint="95"/>
         </w:tcBorders>
       </w:tcPr>
     </w:tblStylePr>
@@ -1789,15 +1616,15 @@
       <w:tblPr/>
       <w:tcPr>
         <w:tcBorders>
-          <w:top w:val="single" w:sz="4" w:space="0" w:color="BCD6EE" w:themeColor="accent1" w:themeTint="67"/>
-          <w:left w:val="single" w:sz="4" w:space="0" w:color="BCD6EE" w:themeColor="accent1" w:themeTint="67"/>
-          <w:bottom w:val="single" w:sz="4" w:space="0" w:color="BCD6EE" w:themeColor="accent1" w:themeTint="67"/>
-          <w:right w:val="single" w:sz="4" w:space="0" w:color="BCD6EE" w:themeColor="accent1" w:themeTint="67"/>
-        </w:tcBorders>
-      </w:tcPr>
-    </w:tblStylePr>
-  </w:style>
-  <w:style w:type="table" w:styleId="GridTable1Light-Accent2">
+          <w:top w:val="single" w:sz="4" w:space="0" w:color="B3C5E7" w:themeColor="accent1" w:themeTint="67"/>
+          <w:left w:val="single" w:sz="4" w:space="0" w:color="B3C5E7" w:themeColor="accent1" w:themeTint="67"/>
+          <w:bottom w:val="single" w:sz="4" w:space="0" w:color="B3C5E7" w:themeColor="accent1" w:themeTint="67"/>
+          <w:right w:val="single" w:sz="4" w:space="0" w:color="B3C5E7" w:themeColor="accent1" w:themeTint="67"/>
+        </w:tcBorders>
+      </w:tcPr>
+    </w:tblStylePr>
+  </w:style>
+  <w:style w:type="table" w:styleId="GridTable1LightAccent2">
     <w:name w:val="Grid Table 1 Light Accent 2"/>
     <w:basedOn w:val="TableNormal"/>
     <w:uiPriority w:val="99"/>
@@ -2006,12 +1833,12 @@
       <w:tblStyleRowBandSize w:val="1"/>
       <w:tblStyleColBandSize w:val="1"/>
       <w:tblBorders>
-        <w:top w:val="single" w:sz="4" w:space="0" w:color="B3C5E7" w:themeColor="accent5" w:themeTint="67"/>
-        <w:left w:val="single" w:sz="4" w:space="0" w:color="B3C5E7" w:themeColor="accent5" w:themeTint="67"/>
-        <w:bottom w:val="single" w:sz="4" w:space="0" w:color="B3C5E7" w:themeColor="accent5" w:themeTint="67"/>
-        <w:right w:val="single" w:sz="4" w:space="0" w:color="B3C5E7" w:themeColor="accent5" w:themeTint="67"/>
-        <w:insideH w:val="single" w:sz="4" w:space="0" w:color="B3C5E7" w:themeColor="accent5" w:themeTint="67"/>
-        <w:insideV w:val="single" w:sz="4" w:space="0" w:color="B3C5E7" w:themeColor="accent5" w:themeTint="67"/>
+        <w:top w:val="single" w:sz="4" w:space="0" w:color="BCD6EE" w:themeColor="accent5" w:themeTint="67"/>
+        <w:left w:val="single" w:sz="4" w:space="0" w:color="BCD6EE" w:themeColor="accent5" w:themeTint="67"/>
+        <w:bottom w:val="single" w:sz="4" w:space="0" w:color="BCD6EE" w:themeColor="accent5" w:themeTint="67"/>
+        <w:right w:val="single" w:sz="4" w:space="0" w:color="BCD6EE" w:themeColor="accent5" w:themeTint="67"/>
+        <w:insideH w:val="single" w:sz="4" w:space="0" w:color="BCD6EE" w:themeColor="accent5" w:themeTint="67"/>
+        <w:insideV w:val="single" w:sz="4" w:space="0" w:color="BCD6EE" w:themeColor="accent5" w:themeTint="67"/>
       </w:tblBorders>
     </w:tblPr>
     <w:tblStylePr w:type="firstRow">
@@ -2022,7 +1849,7 @@
       <w:tblPr/>
       <w:tcPr>
         <w:tcBorders>
-          <w:bottom w:val="single" w:sz="12" w:space="0" w:color="91ACDC" w:themeColor="accent5" w:themeTint="95"/>
+          <w:bottom w:val="single" w:sz="12" w:space="0" w:color="9EC4E6" w:themeColor="accent5" w:themeTint="95"/>
         </w:tcBorders>
       </w:tcPr>
     </w:tblStylePr>
@@ -2053,10 +1880,10 @@
       <w:tblPr/>
       <w:tcPr>
         <w:tcBorders>
-          <w:top w:val="single" w:sz="4" w:space="0" w:color="B3C5E7" w:themeColor="accent5" w:themeTint="67"/>
-          <w:left w:val="single" w:sz="4" w:space="0" w:color="B3C5E7" w:themeColor="accent5" w:themeTint="67"/>
-          <w:bottom w:val="single" w:sz="4" w:space="0" w:color="B3C5E7" w:themeColor="accent5" w:themeTint="67"/>
-          <w:right w:val="single" w:sz="4" w:space="0" w:color="B3C5E7" w:themeColor="accent5" w:themeTint="67"/>
+          <w:top w:val="single" w:sz="4" w:space="0" w:color="BCD6EE" w:themeColor="accent5" w:themeTint="67"/>
+          <w:left w:val="single" w:sz="4" w:space="0" w:color="BCD6EE" w:themeColor="accent5" w:themeTint="67"/>
+          <w:bottom w:val="single" w:sz="4" w:space="0" w:color="BCD6EE" w:themeColor="accent5" w:themeTint="67"/>
+          <w:right w:val="single" w:sz="4" w:space="0" w:color="BCD6EE" w:themeColor="accent5" w:themeTint="67"/>
         </w:tcBorders>
       </w:tcPr>
     </w:tblStylePr>
@@ -2221,9 +2048,9 @@
       <w:tblStyleRowBandSize w:val="1"/>
       <w:tblStyleColBandSize w:val="1"/>
       <w:tblBorders>
-        <w:bottom w:val="single" w:sz="4" w:space="0" w:color="68A2D8" w:themeColor="accent1" w:themeTint="EA"/>
-        <w:insideH w:val="single" w:sz="4" w:space="0" w:color="68A2D8" w:themeColor="accent1" w:themeTint="EA"/>
-        <w:insideV w:val="single" w:sz="4" w:space="0" w:color="68A2D8" w:themeColor="accent1" w:themeTint="EA"/>
+        <w:bottom w:val="single" w:sz="4" w:space="0" w:color="537DC8" w:themeColor="accent1" w:themeTint="EA"/>
+        <w:insideH w:val="single" w:sz="4" w:space="0" w:color="537DC8" w:themeColor="accent1" w:themeTint="EA"/>
+        <w:insideV w:val="single" w:sz="4" w:space="0" w:color="537DC8" w:themeColor="accent1" w:themeTint="EA"/>
       </w:tblBorders>
     </w:tblPr>
     <w:tblStylePr w:type="firstRow">
@@ -2236,7 +2063,7 @@
         <w:tcBorders>
           <w:top w:val="none" w:sz="4" w:space="0" w:color="000000"/>
           <w:left w:val="none" w:sz="4" w:space="0" w:color="000000"/>
-          <w:bottom w:val="single" w:sz="12" w:space="0" w:color="68A2D8" w:themeColor="accent1" w:themeTint="EA"/>
+          <w:bottom w:val="single" w:sz="12" w:space="0" w:color="537DC8" w:themeColor="accent1" w:themeTint="EA"/>
           <w:right w:val="none" w:sz="4" w:space="0" w:color="000000"/>
         </w:tcBorders>
         <w:shd w:val="clear" w:color="auto" w:fill="FFFFFF"/>
@@ -2250,7 +2077,7 @@
       <w:tblPr/>
       <w:tcPr>
         <w:tcBorders>
-          <w:top w:val="single" w:sz="4" w:space="0" w:color="68A2D8" w:themeColor="accent1" w:themeTint="EA"/>
+          <w:top w:val="single" w:sz="4" w:space="0" w:color="537DC8" w:themeColor="accent1" w:themeTint="EA"/>
           <w:left w:val="none" w:sz="4" w:space="0" w:color="000000"/>
           <w:bottom w:val="none" w:sz="4" w:space="0" w:color="000000"/>
           <w:right w:val="none" w:sz="4" w:space="0" w:color="000000"/>
@@ -2278,7 +2105,7 @@
       </w:rPr>
       <w:tblPr/>
       <w:tcPr>
-        <w:shd w:val="clear" w:color="auto" w:fill="DDEAF6" w:themeFill="accent1" w:themeFillTint="34"/>
+        <w:shd w:val="clear" w:color="auto" w:fill="D8E2F3" w:themeFill="accent1" w:themeFillTint="34"/>
       </w:tcPr>
     </w:tblStylePr>
     <w:tblStylePr w:type="band1Horz">
@@ -2289,7 +2116,7 @@
       </w:rPr>
       <w:tblPr/>
       <w:tcPr>
-        <w:shd w:val="clear" w:color="auto" w:fill="DDEAF6" w:themeFill="accent1" w:themeFillTint="34"/>
+        <w:shd w:val="clear" w:color="auto" w:fill="D8E2F3" w:themeFill="accent1" w:themeFillTint="34"/>
       </w:tcPr>
     </w:tblStylePr>
   </w:style>
@@ -2553,9 +2380,9 @@
       <w:tblStyleRowBandSize w:val="1"/>
       <w:tblStyleColBandSize w:val="1"/>
       <w:tblBorders>
-        <w:bottom w:val="single" w:sz="4" w:space="0" w:color="4472C4" w:themeColor="accent5"/>
-        <w:insideH w:val="single" w:sz="4" w:space="0" w:color="4472C4" w:themeColor="accent5"/>
-        <w:insideV w:val="single" w:sz="4" w:space="0" w:color="4472C4" w:themeColor="accent5"/>
+        <w:bottom w:val="single" w:sz="4" w:space="0" w:color="5B9BD5" w:themeColor="accent5"/>
+        <w:insideH w:val="single" w:sz="4" w:space="0" w:color="5B9BD5" w:themeColor="accent5"/>
+        <w:insideV w:val="single" w:sz="4" w:space="0" w:color="5B9BD5" w:themeColor="accent5"/>
       </w:tblBorders>
     </w:tblPr>
     <w:tblStylePr w:type="firstRow">
@@ -2568,7 +2395,7 @@
         <w:tcBorders>
           <w:top w:val="none" w:sz="4" w:space="0" w:color="000000"/>
           <w:left w:val="none" w:sz="4" w:space="0" w:color="000000"/>
-          <w:bottom w:val="single" w:sz="12" w:space="0" w:color="4472C4" w:themeColor="accent5"/>
+          <w:bottom w:val="single" w:sz="12" w:space="0" w:color="5B9BD5" w:themeColor="accent5"/>
           <w:right w:val="none" w:sz="4" w:space="0" w:color="000000"/>
         </w:tcBorders>
         <w:shd w:val="clear" w:color="auto" w:fill="FFFFFF"/>
@@ -2582,7 +2409,7 @@
       <w:tblPr/>
       <w:tcPr>
         <w:tcBorders>
-          <w:top w:val="single" w:sz="4" w:space="0" w:color="4472C4" w:themeColor="accent5"/>
+          <w:top w:val="single" w:sz="4" w:space="0" w:color="5B9BD5" w:themeColor="accent5"/>
           <w:left w:val="none" w:sz="4" w:space="0" w:color="000000"/>
           <w:bottom w:val="none" w:sz="4" w:space="0" w:color="000000"/>
           <w:right w:val="none" w:sz="4" w:space="0" w:color="000000"/>
@@ -2610,7 +2437,7 @@
       </w:rPr>
       <w:tblPr/>
       <w:tcPr>
-        <w:shd w:val="clear" w:color="auto" w:fill="D8E2F3" w:themeFill="accent5" w:themeFillTint="34"/>
+        <w:shd w:val="clear" w:color="auto" w:fill="DDEAF6" w:themeFill="accent5" w:themeFillTint="34"/>
       </w:tcPr>
     </w:tblStylePr>
     <w:tblStylePr w:type="band1Horz">
@@ -2621,7 +2448,7 @@
       </w:rPr>
       <w:tblPr/>
       <w:tcPr>
-        <w:shd w:val="clear" w:color="auto" w:fill="D8E2F3" w:themeFill="accent5" w:themeFillTint="34"/>
+        <w:shd w:val="clear" w:color="auto" w:fill="DDEAF6" w:themeFill="accent5" w:themeFillTint="34"/>
       </w:tcPr>
     </w:tblStylePr>
   </w:style>
@@ -2825,9 +2652,9 @@
       <w:tblStyleRowBandSize w:val="1"/>
       <w:tblStyleColBandSize w:val="1"/>
       <w:tblBorders>
-        <w:bottom w:val="single" w:sz="4" w:space="0" w:color="68A2D8" w:themeColor="accent1" w:themeTint="EA"/>
-        <w:insideH w:val="single" w:sz="4" w:space="0" w:color="68A2D8" w:themeColor="accent1" w:themeTint="EA"/>
-        <w:insideV w:val="single" w:sz="4" w:space="0" w:color="68A2D8" w:themeColor="accent1" w:themeTint="EA"/>
+        <w:bottom w:val="single" w:sz="4" w:space="0" w:color="537DC8" w:themeColor="accent1" w:themeTint="EA"/>
+        <w:insideH w:val="single" w:sz="4" w:space="0" w:color="537DC8" w:themeColor="accent1" w:themeTint="EA"/>
+        <w:insideV w:val="single" w:sz="4" w:space="0" w:color="537DC8" w:themeColor="accent1" w:themeTint="EA"/>
       </w:tblBorders>
     </w:tblPr>
     <w:tblStylePr w:type="firstRow">
@@ -2905,7 +2732,7 @@
       </w:rPr>
       <w:tblPr/>
       <w:tcPr>
-        <w:shd w:val="clear" w:color="auto" w:fill="DDEAF6" w:themeFill="accent1" w:themeFillTint="34"/>
+        <w:shd w:val="clear" w:color="auto" w:fill="D8E2F3" w:themeFill="accent1" w:themeFillTint="34"/>
       </w:tcPr>
     </w:tblStylePr>
     <w:tblStylePr w:type="band1Horz">
@@ -2916,7 +2743,7 @@
       </w:rPr>
       <w:tblPr/>
       <w:tcPr>
-        <w:shd w:val="clear" w:color="auto" w:fill="DDEAF6" w:themeFill="accent1" w:themeFillTint="34"/>
+        <w:shd w:val="clear" w:color="auto" w:fill="D8E2F3" w:themeFill="accent1" w:themeFillTint="34"/>
       </w:tcPr>
     </w:tblStylePr>
   </w:style>
@@ -3249,9 +3076,9 @@
       <w:tblStyleRowBandSize w:val="1"/>
       <w:tblStyleColBandSize w:val="1"/>
       <w:tblBorders>
-        <w:bottom w:val="single" w:sz="4" w:space="0" w:color="4472C4" w:themeColor="accent5"/>
-        <w:insideH w:val="single" w:sz="4" w:space="0" w:color="4472C4" w:themeColor="accent5"/>
-        <w:insideV w:val="single" w:sz="4" w:space="0" w:color="4472C4" w:themeColor="accent5"/>
+        <w:bottom w:val="single" w:sz="4" w:space="0" w:color="5B9BD5" w:themeColor="accent5"/>
+        <w:insideH w:val="single" w:sz="4" w:space="0" w:color="5B9BD5" w:themeColor="accent5"/>
+        <w:insideV w:val="single" w:sz="4" w:space="0" w:color="5B9BD5" w:themeColor="accent5"/>
       </w:tblBorders>
     </w:tblPr>
     <w:tblStylePr w:type="firstRow">
@@ -3329,7 +3156,7 @@
       </w:rPr>
       <w:tblPr/>
       <w:tcPr>
-        <w:shd w:val="clear" w:color="auto" w:fill="D8E2F3" w:themeFill="accent5" w:themeFillTint="34"/>
+        <w:shd w:val="clear" w:color="auto" w:fill="DDEAF6" w:themeFill="accent5" w:themeFillTint="34"/>
       </w:tcPr>
     </w:tblStylePr>
     <w:tblStylePr w:type="band1Horz">
@@ -3340,7 +3167,7 @@
       </w:rPr>
       <w:tblPr/>
       <w:tcPr>
-        <w:shd w:val="clear" w:color="auto" w:fill="D8E2F3" w:themeFill="accent5" w:themeFillTint="34"/>
+        <w:shd w:val="clear" w:color="auto" w:fill="DDEAF6" w:themeFill="accent5" w:themeFillTint="34"/>
       </w:tcPr>
     </w:tblStylePr>
   </w:style>
@@ -3545,12 +3372,12 @@
       <w:tblStyleRowBandSize w:val="1"/>
       <w:tblStyleColBandSize w:val="1"/>
       <w:tblBorders>
-        <w:top w:val="single" w:sz="4" w:space="0" w:color="A2C6E7" w:themeColor="accent1" w:themeTint="90"/>
-        <w:left w:val="single" w:sz="4" w:space="0" w:color="A2C6E7" w:themeColor="accent1" w:themeTint="90"/>
-        <w:bottom w:val="single" w:sz="4" w:space="0" w:color="A2C6E7" w:themeColor="accent1" w:themeTint="90"/>
-        <w:right w:val="single" w:sz="4" w:space="0" w:color="A2C6E7" w:themeColor="accent1" w:themeTint="90"/>
-        <w:insideH w:val="single" w:sz="4" w:space="0" w:color="A2C6E7" w:themeColor="accent1" w:themeTint="90"/>
-        <w:insideV w:val="single" w:sz="4" w:space="0" w:color="A2C6E7" w:themeColor="accent1" w:themeTint="90"/>
+        <w:top w:val="single" w:sz="4" w:space="0" w:color="95AFDD" w:themeColor="accent1" w:themeTint="90"/>
+        <w:left w:val="single" w:sz="4" w:space="0" w:color="95AFDD" w:themeColor="accent1" w:themeTint="90"/>
+        <w:bottom w:val="single" w:sz="4" w:space="0" w:color="95AFDD" w:themeColor="accent1" w:themeTint="90"/>
+        <w:right w:val="single" w:sz="4" w:space="0" w:color="95AFDD" w:themeColor="accent1" w:themeTint="90"/>
+        <w:insideH w:val="single" w:sz="4" w:space="0" w:color="95AFDD" w:themeColor="accent1" w:themeTint="90"/>
+        <w:insideV w:val="single" w:sz="4" w:space="0" w:color="95AFDD" w:themeColor="accent1" w:themeTint="90"/>
       </w:tblBorders>
     </w:tblPr>
     <w:tblStylePr w:type="firstRow">
@@ -3563,12 +3390,12 @@
       <w:tblPr/>
       <w:tcPr>
         <w:tcBorders>
-          <w:top w:val="single" w:sz="4" w:space="0" w:color="68A2D8" w:themeColor="accent1" w:themeTint="EA"/>
-          <w:left w:val="single" w:sz="4" w:space="0" w:color="68A2D8" w:themeColor="accent1" w:themeTint="EA"/>
-          <w:bottom w:val="single" w:sz="4" w:space="0" w:color="68A2D8" w:themeColor="accent1" w:themeTint="EA"/>
-          <w:right w:val="single" w:sz="4" w:space="0" w:color="68A2D8" w:themeColor="accent1" w:themeTint="EA"/>
-        </w:tcBorders>
-        <w:shd w:val="clear" w:color="auto" w:fill="68A2D8" w:themeFill="accent1" w:themeFillTint="EA"/>
+          <w:top w:val="single" w:sz="4" w:space="0" w:color="537DC8" w:themeColor="accent1" w:themeTint="EA"/>
+          <w:left w:val="single" w:sz="4" w:space="0" w:color="537DC8" w:themeColor="accent1" w:themeTint="EA"/>
+          <w:bottom w:val="single" w:sz="4" w:space="0" w:color="537DC8" w:themeColor="accent1" w:themeTint="EA"/>
+          <w:right w:val="single" w:sz="4" w:space="0" w:color="537DC8" w:themeColor="accent1" w:themeTint="EA"/>
+        </w:tcBorders>
+        <w:shd w:val="clear" w:color="auto" w:fill="537DC8" w:themeFill="accent1" w:themeFillTint="EA"/>
       </w:tcPr>
     </w:tblStylePr>
     <w:tblStylePr w:type="lastRow">
@@ -3579,7 +3406,7 @@
       <w:tblPr/>
       <w:tcPr>
         <w:tcBorders>
-          <w:top w:val="single" w:sz="4" w:space="0" w:color="68A2D8" w:themeColor="accent1" w:themeTint="EA"/>
+          <w:top w:val="single" w:sz="4" w:space="0" w:color="537DC8" w:themeColor="accent1" w:themeTint="EA"/>
         </w:tcBorders>
       </w:tcPr>
     </w:tblStylePr>
@@ -3603,7 +3430,7 @@
       </w:rPr>
       <w:tblPr/>
       <w:tcPr>
-        <w:shd w:val="clear" w:color="auto" w:fill="DEEBF6" w:themeFill="accent1" w:themeFillTint="32"/>
+        <w:shd w:val="clear" w:color="auto" w:fill="DAE3F3" w:themeFill="accent1" w:themeFillTint="32"/>
       </w:tcPr>
     </w:tblStylePr>
     <w:tblStylePr w:type="band1Horz">
@@ -3614,7 +3441,7 @@
       </w:rPr>
       <w:tblPr/>
       <w:tcPr>
-        <w:shd w:val="clear" w:color="auto" w:fill="DEEBF6" w:themeFill="accent1" w:themeFillTint="32"/>
+        <w:shd w:val="clear" w:color="auto" w:fill="DAE3F3" w:themeFill="accent1" w:themeFillTint="32"/>
       </w:tcPr>
     </w:tblStylePr>
   </w:style>
@@ -3881,12 +3708,12 @@
       <w:tblStyleRowBandSize w:val="1"/>
       <w:tblStyleColBandSize w:val="1"/>
       <w:tblBorders>
-        <w:top w:val="single" w:sz="4" w:space="0" w:color="95AFDD" w:themeColor="accent5" w:themeTint="90"/>
-        <w:left w:val="single" w:sz="4" w:space="0" w:color="95AFDD" w:themeColor="accent5" w:themeTint="90"/>
-        <w:bottom w:val="single" w:sz="4" w:space="0" w:color="95AFDD" w:themeColor="accent5" w:themeTint="90"/>
-        <w:right w:val="single" w:sz="4" w:space="0" w:color="95AFDD" w:themeColor="accent5" w:themeTint="90"/>
-        <w:insideH w:val="single" w:sz="4" w:space="0" w:color="95AFDD" w:themeColor="accent5" w:themeTint="90"/>
-        <w:insideV w:val="single" w:sz="4" w:space="0" w:color="95AFDD" w:themeColor="accent5" w:themeTint="90"/>
+        <w:top w:val="single" w:sz="4" w:space="0" w:color="A2C6E7" w:themeColor="accent5" w:themeTint="90"/>
+        <w:left w:val="single" w:sz="4" w:space="0" w:color="A2C6E7" w:themeColor="accent5" w:themeTint="90"/>
+        <w:bottom w:val="single" w:sz="4" w:space="0" w:color="A2C6E7" w:themeColor="accent5" w:themeTint="90"/>
+        <w:right w:val="single" w:sz="4" w:space="0" w:color="A2C6E7" w:themeColor="accent5" w:themeTint="90"/>
+        <w:insideH w:val="single" w:sz="4" w:space="0" w:color="A2C6E7" w:themeColor="accent5" w:themeTint="90"/>
+        <w:insideV w:val="single" w:sz="4" w:space="0" w:color="A2C6E7" w:themeColor="accent5" w:themeTint="90"/>
       </w:tblBorders>
     </w:tblPr>
     <w:tblStylePr w:type="firstRow">
@@ -3899,12 +3726,12 @@
       <w:tblPr/>
       <w:tcPr>
         <w:tcBorders>
-          <w:top w:val="single" w:sz="4" w:space="0" w:color="4472C4" w:themeColor="accent5"/>
-          <w:left w:val="single" w:sz="4" w:space="0" w:color="4472C4" w:themeColor="accent5"/>
-          <w:bottom w:val="single" w:sz="4" w:space="0" w:color="4472C4" w:themeColor="accent5"/>
-          <w:right w:val="single" w:sz="4" w:space="0" w:color="4472C4" w:themeColor="accent5"/>
-        </w:tcBorders>
-        <w:shd w:val="clear" w:color="auto" w:fill="4472C4" w:themeFill="accent5"/>
+          <w:top w:val="single" w:sz="4" w:space="0" w:color="5B9BD5" w:themeColor="accent5"/>
+          <w:left w:val="single" w:sz="4" w:space="0" w:color="5B9BD5" w:themeColor="accent5"/>
+          <w:bottom w:val="single" w:sz="4" w:space="0" w:color="5B9BD5" w:themeColor="accent5"/>
+          <w:right w:val="single" w:sz="4" w:space="0" w:color="5B9BD5" w:themeColor="accent5"/>
+        </w:tcBorders>
+        <w:shd w:val="clear" w:color="auto" w:fill="5B9BD5" w:themeFill="accent5"/>
       </w:tcPr>
     </w:tblStylePr>
     <w:tblStylePr w:type="lastRow">
@@ -3915,7 +3742,7 @@
       <w:tblPr/>
       <w:tcPr>
         <w:tcBorders>
-          <w:top w:val="single" w:sz="4" w:space="0" w:color="4472C4" w:themeColor="accent5"/>
+          <w:top w:val="single" w:sz="4" w:space="0" w:color="5B9BD5" w:themeColor="accent5"/>
         </w:tcBorders>
       </w:tcPr>
     </w:tblStylePr>
@@ -3939,7 +3766,7 @@
       </w:rPr>
       <w:tblPr/>
       <w:tcPr>
-        <w:shd w:val="clear" w:color="auto" w:fill="D8E2F3" w:themeFill="accent5" w:themeFillTint="34"/>
+        <w:shd w:val="clear" w:color="auto" w:fill="DDEAF6" w:themeFill="accent5" w:themeFillTint="34"/>
       </w:tcPr>
     </w:tblStylePr>
     <w:tblStylePr w:type="band1Horz">
@@ -3950,7 +3777,7 @@
       </w:rPr>
       <w:tblPr/>
       <w:tcPr>
-        <w:shd w:val="clear" w:color="auto" w:fill="D8E2F3" w:themeFill="accent5" w:themeFillTint="34"/>
+        <w:shd w:val="clear" w:color="auto" w:fill="DDEAF6" w:themeFill="accent5" w:themeFillTint="34"/>
       </w:tcPr>
     </w:tblStylePr>
   </w:style>
@@ -4140,7 +3967,7 @@
         <w:insideH w:val="single" w:sz="4" w:space="0" w:color="FFFFFF" w:themeColor="light1"/>
         <w:insideV w:val="single" w:sz="4" w:space="0" w:color="FFFFFF" w:themeColor="light1"/>
       </w:tblBorders>
-      <w:shd w:val="clear" w:color="auto" w:fill="DDEAF6" w:themeFill="accent1" w:themeFillTint="34"/>
+      <w:shd w:val="clear" w:color="auto" w:fill="D8E2F3" w:themeFill="accent1" w:themeFillTint="34"/>
     </w:tblPr>
     <w:tblStylePr w:type="firstRow">
       <w:rPr>
@@ -4151,7 +3978,7 @@
       </w:rPr>
       <w:tblPr/>
       <w:tcPr>
-        <w:shd w:val="clear" w:color="auto" w:fill="5B9BD5" w:themeFill="accent1"/>
+        <w:shd w:val="clear" w:color="auto" w:fill="4472C4" w:themeFill="accent1"/>
       </w:tcPr>
     </w:tblStylePr>
     <w:tblStylePr w:type="lastRow">
@@ -4166,7 +3993,7 @@
         <w:tcBorders>
           <w:top w:val="single" w:sz="4" w:space="0" w:color="FFFFFF" w:themeColor="light1"/>
         </w:tcBorders>
-        <w:shd w:val="clear" w:color="auto" w:fill="5B9BD5" w:themeFill="accent1"/>
+        <w:shd w:val="clear" w:color="auto" w:fill="4472C4" w:themeFill="accent1"/>
       </w:tcPr>
     </w:tblStylePr>
     <w:tblStylePr w:type="firstCol">
@@ -4178,7 +4005,7 @@
       </w:rPr>
       <w:tblPr/>
       <w:tcPr>
-        <w:shd w:val="clear" w:color="auto" w:fill="5B9BD5" w:themeFill="accent1"/>
+        <w:shd w:val="clear" w:color="auto" w:fill="4472C4" w:themeFill="accent1"/>
       </w:tcPr>
     </w:tblStylePr>
     <w:tblStylePr w:type="lastCol">
@@ -4190,19 +4017,19 @@
       </w:rPr>
       <w:tblPr/>
       <w:tcPr>
-        <w:shd w:val="clear" w:color="auto" w:fill="5B9BD5" w:themeFill="accent1"/>
+        <w:shd w:val="clear" w:color="auto" w:fill="4472C4" w:themeFill="accent1"/>
       </w:tcPr>
     </w:tblStylePr>
     <w:tblStylePr w:type="band1Vert">
       <w:tblPr/>
       <w:tcPr>
-        <w:shd w:val="clear" w:color="auto" w:fill="B3D0EB" w:themeFill="accent1" w:themeFillTint="75"/>
+        <w:shd w:val="clear" w:color="auto" w:fill="A9BEE4" w:themeFill="accent1" w:themeFillTint="75"/>
       </w:tcPr>
     </w:tblStylePr>
     <w:tblStylePr w:type="band1Horz">
       <w:tblPr/>
       <w:tcPr>
-        <w:shd w:val="clear" w:color="auto" w:fill="B3D0EB" w:themeFill="accent1" w:themeFillTint="75"/>
+        <w:shd w:val="clear" w:color="auto" w:fill="A9BEE4" w:themeFill="accent1" w:themeFillTint="75"/>
       </w:tcPr>
     </w:tblStylePr>
   </w:style>
@@ -4476,7 +4303,7 @@
         <w:insideH w:val="single" w:sz="4" w:space="0" w:color="FFFFFF" w:themeColor="light1"/>
         <w:insideV w:val="single" w:sz="4" w:space="0" w:color="FFFFFF" w:themeColor="light1"/>
       </w:tblBorders>
-      <w:shd w:val="clear" w:color="auto" w:fill="D8E2F3" w:themeFill="accent5" w:themeFillTint="34"/>
+      <w:shd w:val="clear" w:color="auto" w:fill="DDEAF6" w:themeFill="accent5" w:themeFillTint="34"/>
     </w:tblPr>
     <w:tblStylePr w:type="firstRow">
       <w:rPr>
@@ -4487,7 +4314,7 @@
       </w:rPr>
       <w:tblPr/>
       <w:tcPr>
-        <w:shd w:val="clear" w:color="auto" w:fill="4472C4" w:themeFill="accent5"/>
+        <w:shd w:val="clear" w:color="auto" w:fill="5B9BD5" w:themeFill="accent5"/>
       </w:tcPr>
     </w:tblStylePr>
     <w:tblStylePr w:type="lastRow">
@@ -4502,7 +4329,7 @@
         <w:tcBorders>
           <w:top w:val="single" w:sz="4" w:space="0" w:color="FFFFFF" w:themeColor="light1"/>
         </w:tcBorders>
-        <w:shd w:val="clear" w:color="auto" w:fill="4472C4" w:themeFill="accent5"/>
+        <w:shd w:val="clear" w:color="auto" w:fill="5B9BD5" w:themeFill="accent5"/>
       </w:tcPr>
     </w:tblStylePr>
     <w:tblStylePr w:type="firstCol">
@@ -4514,7 +4341,7 @@
       </w:rPr>
       <w:tblPr/>
       <w:tcPr>
-        <w:shd w:val="clear" w:color="auto" w:fill="4472C4" w:themeFill="accent5"/>
+        <w:shd w:val="clear" w:color="auto" w:fill="5B9BD5" w:themeFill="accent5"/>
       </w:tcPr>
     </w:tblStylePr>
     <w:tblStylePr w:type="lastCol">
@@ -4526,19 +4353,19 @@
       </w:rPr>
       <w:tblPr/>
       <w:tcPr>
-        <w:shd w:val="clear" w:color="auto" w:fill="4472C4" w:themeFill="accent5"/>
+        <w:shd w:val="clear" w:color="auto" w:fill="5B9BD5" w:themeFill="accent5"/>
       </w:tcPr>
     </w:tblStylePr>
     <w:tblStylePr w:type="band1Vert">
       <w:tblPr/>
       <w:tcPr>
-        <w:shd w:val="clear" w:color="auto" w:fill="A9BEE4" w:themeFill="accent5" w:themeFillTint="75"/>
+        <w:shd w:val="clear" w:color="auto" w:fill="B3D0EB" w:themeFill="accent5" w:themeFillTint="75"/>
       </w:tcPr>
     </w:tblStylePr>
     <w:tblStylePr w:type="band1Horz">
       <w:tblPr/>
       <w:tcPr>
-        <w:shd w:val="clear" w:color="auto" w:fill="A9BEE4" w:themeFill="accent5" w:themeFillTint="75"/>
+        <w:shd w:val="clear" w:color="auto" w:fill="B3D0EB" w:themeFill="accent5" w:themeFillTint="75"/>
       </w:tcPr>
     </w:tblStylePr>
   </w:style>
@@ -4626,7 +4453,7 @@
       </w:tcPr>
     </w:tblStylePr>
   </w:style>
-  <w:style w:type="table" w:styleId="GridTable6Colorful">
+  <w:style w:type="table" w:styleId="GridTable6Colourful">
     <w:name w:val="Grid Table 6 Colorful"/>
     <w:basedOn w:val="TableNormal"/>
     <w:uiPriority w:val="99"/>
@@ -4700,7 +4527,7 @@
       </w:rPr>
     </w:tblStylePr>
   </w:style>
-  <w:style w:type="table" w:styleId="GridTable6Colorful-Accent1">
+  <w:style w:type="table" w:styleId="GridTable6ColourfulAccent1">
     <w:name w:val="Grid Table 6 Colorful Accent 1"/>
     <w:basedOn w:val="TableNormal"/>
     <w:uiPriority w:val="99"/>
@@ -4711,70 +4538,70 @@
       <w:tblStyleRowBandSize w:val="1"/>
       <w:tblStyleColBandSize w:val="1"/>
       <w:tblBorders>
-        <w:top w:val="single" w:sz="4" w:space="0" w:color="ACCCEA" w:themeColor="accent1" w:themeTint="80"/>
-        <w:left w:val="single" w:sz="4" w:space="0" w:color="ACCCEA" w:themeColor="accent1" w:themeTint="80"/>
-        <w:bottom w:val="single" w:sz="4" w:space="0" w:color="ACCCEA" w:themeColor="accent1" w:themeTint="80"/>
-        <w:right w:val="single" w:sz="4" w:space="0" w:color="ACCCEA" w:themeColor="accent1" w:themeTint="80"/>
-        <w:insideH w:val="single" w:sz="4" w:space="0" w:color="ACCCEA" w:themeColor="accent1" w:themeTint="80"/>
-        <w:insideV w:val="single" w:sz="4" w:space="0" w:color="ACCCEA" w:themeColor="accent1" w:themeTint="80"/>
+        <w:top w:val="single" w:sz="4" w:space="0" w:color="A0B7E1" w:themeColor="accent1" w:themeTint="80"/>
+        <w:left w:val="single" w:sz="4" w:space="0" w:color="A0B7E1" w:themeColor="accent1" w:themeTint="80"/>
+        <w:bottom w:val="single" w:sz="4" w:space="0" w:color="A0B7E1" w:themeColor="accent1" w:themeTint="80"/>
+        <w:right w:val="single" w:sz="4" w:space="0" w:color="A0B7E1" w:themeColor="accent1" w:themeTint="80"/>
+        <w:insideH w:val="single" w:sz="4" w:space="0" w:color="A0B7E1" w:themeColor="accent1" w:themeTint="80"/>
+        <w:insideV w:val="single" w:sz="4" w:space="0" w:color="A0B7E1" w:themeColor="accent1" w:themeTint="80"/>
       </w:tblBorders>
     </w:tblPr>
     <w:tblStylePr w:type="firstRow">
       <w:rPr>
         <w:b/>
-        <w:color w:val="ACCCEA" w:themeColor="accent1" w:themeTint="80" w:themeShade="95"/>
-      </w:rPr>
-      <w:tblPr/>
-      <w:tcPr>
-        <w:tcBorders>
-          <w:bottom w:val="single" w:sz="12" w:space="0" w:color="ACCCEA" w:themeColor="accent1" w:themeTint="80"/>
+        <w:color w:val="A0B7E1" w:themeColor="accent1" w:themeTint="80" w:themeShade="95"/>
+      </w:rPr>
+      <w:tblPr/>
+      <w:tcPr>
+        <w:tcBorders>
+          <w:bottom w:val="single" w:sz="12" w:space="0" w:color="A0B7E1" w:themeColor="accent1" w:themeTint="80"/>
         </w:tcBorders>
       </w:tcPr>
     </w:tblStylePr>
     <w:tblStylePr w:type="lastRow">
       <w:rPr>
         <w:b/>
-        <w:color w:val="ACCCEA" w:themeColor="accent1" w:themeTint="80" w:themeShade="95"/>
+        <w:color w:val="A0B7E1" w:themeColor="accent1" w:themeTint="80" w:themeShade="95"/>
       </w:rPr>
     </w:tblStylePr>
     <w:tblStylePr w:type="firstCol">
       <w:rPr>
         <w:b/>
-        <w:color w:val="ACCCEA" w:themeColor="accent1" w:themeTint="80" w:themeShade="95"/>
+        <w:color w:val="A0B7E1" w:themeColor="accent1" w:themeTint="80" w:themeShade="95"/>
       </w:rPr>
     </w:tblStylePr>
     <w:tblStylePr w:type="lastCol">
       <w:rPr>
         <w:b/>
-        <w:color w:val="ACCCEA" w:themeColor="accent1" w:themeTint="80" w:themeShade="95"/>
+        <w:color w:val="A0B7E1" w:themeColor="accent1" w:themeTint="80" w:themeShade="95"/>
       </w:rPr>
     </w:tblStylePr>
     <w:tblStylePr w:type="band1Vert">
       <w:tblPr/>
       <w:tcPr>
-        <w:shd w:val="clear" w:color="auto" w:fill="DDEAF6" w:themeFill="accent1" w:themeFillTint="34"/>
+        <w:shd w:val="clear" w:color="auto" w:fill="D8E2F3" w:themeFill="accent1" w:themeFillTint="34"/>
       </w:tcPr>
     </w:tblStylePr>
     <w:tblStylePr w:type="band1Horz">
       <w:rPr>
         <w:rFonts w:ascii="Arial" w:hAnsi="Arial"/>
-        <w:color w:val="ACCCEA" w:themeColor="accent1" w:themeTint="80" w:themeShade="95"/>
-        <w:sz w:val="22"/>
-      </w:rPr>
-      <w:tblPr/>
-      <w:tcPr>
-        <w:shd w:val="clear" w:color="auto" w:fill="DDEAF6" w:themeFill="accent1" w:themeFillTint="34"/>
+        <w:color w:val="A0B7E1" w:themeColor="accent1" w:themeTint="80" w:themeShade="95"/>
+        <w:sz w:val="22"/>
+      </w:rPr>
+      <w:tblPr/>
+      <w:tcPr>
+        <w:shd w:val="clear" w:color="auto" w:fill="D8E2F3" w:themeFill="accent1" w:themeFillTint="34"/>
       </w:tcPr>
     </w:tblStylePr>
     <w:tblStylePr w:type="band2Horz">
       <w:rPr>
         <w:rFonts w:ascii="Arial" w:hAnsi="Arial"/>
-        <w:color w:val="ACCCEA" w:themeColor="accent1" w:themeTint="80" w:themeShade="95"/>
-        <w:sz w:val="22"/>
-      </w:rPr>
-    </w:tblStylePr>
-  </w:style>
-  <w:style w:type="table" w:styleId="GridTable6Colorful-Accent2">
+        <w:color w:val="A0B7E1" w:themeColor="accent1" w:themeTint="80" w:themeShade="95"/>
+        <w:sz w:val="22"/>
+      </w:rPr>
+    </w:tblStylePr>
+  </w:style>
+  <w:style w:type="table" w:styleId="GridTable6ColourfulAccent2">
     <w:name w:val="Grid Table 6 Colorful Accent 2"/>
     <w:basedOn w:val="TableNormal"/>
     <w:uiPriority w:val="99"/>
@@ -4848,7 +4675,7 @@
       </w:rPr>
     </w:tblStylePr>
   </w:style>
-  <w:style w:type="table" w:styleId="GridTable6Colorful-Accent3">
+  <w:style w:type="table" w:styleId="GridTable6ColourfulAccent3">
     <w:name w:val="Grid Table 6 Colorful Accent 3"/>
     <w:basedOn w:val="TableNormal"/>
     <w:uiPriority w:val="99"/>
@@ -4922,7 +4749,7 @@
       </w:rPr>
     </w:tblStylePr>
   </w:style>
-  <w:style w:type="table" w:styleId="GridTable6Colorful-Accent4">
+  <w:style w:type="table" w:styleId="GridTable6ColourfulAccent4">
     <w:name w:val="Grid Table 6 Colorful Accent 4"/>
     <w:basedOn w:val="TableNormal"/>
     <w:uiPriority w:val="99"/>
@@ -4996,7 +4823,7 @@
       </w:rPr>
     </w:tblStylePr>
   </w:style>
-  <w:style w:type="table" w:styleId="GridTable6Colorful-Accent5">
+  <w:style w:type="table" w:styleId="GridTable6ColourfulAccent5">
     <w:name w:val="Grid Table 6 Colorful Accent 5"/>
     <w:basedOn w:val="TableNormal"/>
     <w:uiPriority w:val="99"/>
@@ -5007,70 +4834,70 @@
       <w:tblStyleRowBandSize w:val="1"/>
       <w:tblStyleColBandSize w:val="1"/>
       <w:tblBorders>
-        <w:top w:val="single" w:sz="4" w:space="0" w:color="4472C4" w:themeColor="accent5"/>
-        <w:left w:val="single" w:sz="4" w:space="0" w:color="4472C4" w:themeColor="accent5"/>
-        <w:bottom w:val="single" w:sz="4" w:space="0" w:color="4472C4" w:themeColor="accent5"/>
-        <w:right w:val="single" w:sz="4" w:space="0" w:color="4472C4" w:themeColor="accent5"/>
-        <w:insideH w:val="single" w:sz="4" w:space="0" w:color="4472C4" w:themeColor="accent5"/>
-        <w:insideV w:val="single" w:sz="4" w:space="0" w:color="4472C4" w:themeColor="accent5"/>
+        <w:top w:val="single" w:sz="4" w:space="0" w:color="5B9BD5" w:themeColor="accent5"/>
+        <w:left w:val="single" w:sz="4" w:space="0" w:color="5B9BD5" w:themeColor="accent5"/>
+        <w:bottom w:val="single" w:sz="4" w:space="0" w:color="5B9BD5" w:themeColor="accent5"/>
+        <w:right w:val="single" w:sz="4" w:space="0" w:color="5B9BD5" w:themeColor="accent5"/>
+        <w:insideH w:val="single" w:sz="4" w:space="0" w:color="5B9BD5" w:themeColor="accent5"/>
+        <w:insideV w:val="single" w:sz="4" w:space="0" w:color="5B9BD5" w:themeColor="accent5"/>
       </w:tblBorders>
     </w:tblPr>
     <w:tblStylePr w:type="firstRow">
       <w:rPr>
         <w:b/>
-        <w:color w:val="254175" w:themeColor="accent5" w:themeShade="95"/>
-      </w:rPr>
-      <w:tblPr/>
-      <w:tcPr>
-        <w:tcBorders>
-          <w:bottom w:val="single" w:sz="12" w:space="0" w:color="4472C4" w:themeColor="accent5"/>
+        <w:color w:val="245A8D" w:themeColor="accent5" w:themeShade="95"/>
+      </w:rPr>
+      <w:tblPr/>
+      <w:tcPr>
+        <w:tcBorders>
+          <w:bottom w:val="single" w:sz="12" w:space="0" w:color="5B9BD5" w:themeColor="accent5"/>
         </w:tcBorders>
       </w:tcPr>
     </w:tblStylePr>
     <w:tblStylePr w:type="lastRow">
       <w:rPr>
         <w:b/>
-        <w:color w:val="254175" w:themeColor="accent5" w:themeShade="95"/>
+        <w:color w:val="245A8D" w:themeColor="accent5" w:themeShade="95"/>
       </w:rPr>
     </w:tblStylePr>
     <w:tblStylePr w:type="firstCol">
       <w:rPr>
         <w:b/>
-        <w:color w:val="254175" w:themeColor="accent5" w:themeShade="95"/>
+        <w:color w:val="245A8D" w:themeColor="accent5" w:themeShade="95"/>
       </w:rPr>
     </w:tblStylePr>
     <w:tblStylePr w:type="lastCol">
       <w:rPr>
         <w:b/>
-        <w:color w:val="254175" w:themeColor="accent5" w:themeShade="95"/>
+        <w:color w:val="245A8D" w:themeColor="accent5" w:themeShade="95"/>
       </w:rPr>
     </w:tblStylePr>
     <w:tblStylePr w:type="band1Vert">
       <w:tblPr/>
       <w:tcPr>
-        <w:shd w:val="clear" w:color="auto" w:fill="D8E2F3" w:themeFill="accent5" w:themeFillTint="34"/>
+        <w:shd w:val="clear" w:color="auto" w:fill="DDEAF6" w:themeFill="accent5" w:themeFillTint="34"/>
       </w:tcPr>
     </w:tblStylePr>
     <w:tblStylePr w:type="band1Horz">
       <w:rPr>
         <w:rFonts w:ascii="Arial" w:hAnsi="Arial"/>
-        <w:color w:val="254175" w:themeColor="accent5" w:themeShade="95"/>
-        <w:sz w:val="22"/>
-      </w:rPr>
-      <w:tblPr/>
-      <w:tcPr>
-        <w:shd w:val="clear" w:color="auto" w:fill="D8E2F3" w:themeFill="accent5" w:themeFillTint="34"/>
+        <w:color w:val="245A8D" w:themeColor="accent5" w:themeShade="95"/>
+        <w:sz w:val="22"/>
+      </w:rPr>
+      <w:tblPr/>
+      <w:tcPr>
+        <w:shd w:val="clear" w:color="auto" w:fill="DDEAF6" w:themeFill="accent5" w:themeFillTint="34"/>
       </w:tcPr>
     </w:tblStylePr>
     <w:tblStylePr w:type="band2Horz">
       <w:rPr>
         <w:rFonts w:ascii="Arial" w:hAnsi="Arial"/>
-        <w:color w:val="254175" w:themeColor="accent5" w:themeShade="95"/>
-        <w:sz w:val="22"/>
-      </w:rPr>
-    </w:tblStylePr>
-  </w:style>
-  <w:style w:type="table" w:styleId="GridTable6Colorful-Accent6">
+        <w:color w:val="245A8D" w:themeColor="accent5" w:themeShade="95"/>
+        <w:sz w:val="22"/>
+      </w:rPr>
+    </w:tblStylePr>
+  </w:style>
+  <w:style w:type="table" w:styleId="GridTable6ColourfulAccent6">
     <w:name w:val="Grid Table 6 Colorful Accent 6"/>
     <w:basedOn w:val="TableNormal"/>
     <w:uiPriority w:val="99"/>
@@ -5092,7 +4919,7 @@
     <w:tblStylePr w:type="firstRow">
       <w:rPr>
         <w:b/>
-        <w:color w:val="254175" w:themeColor="accent5" w:themeShade="95"/>
+        <w:color w:val="245A8D" w:themeColor="accent5" w:themeShade="95"/>
       </w:rPr>
       <w:tblPr/>
       <w:tcPr>
@@ -5104,19 +4931,19 @@
     <w:tblStylePr w:type="lastRow">
       <w:rPr>
         <w:b/>
-        <w:color w:val="254175" w:themeColor="accent5" w:themeShade="95"/>
+        <w:color w:val="245A8D" w:themeColor="accent5" w:themeShade="95"/>
       </w:rPr>
     </w:tblStylePr>
     <w:tblStylePr w:type="firstCol">
       <w:rPr>
         <w:b/>
-        <w:color w:val="254175" w:themeColor="accent5" w:themeShade="95"/>
+        <w:color w:val="245A8D" w:themeColor="accent5" w:themeShade="95"/>
       </w:rPr>
     </w:tblStylePr>
     <w:tblStylePr w:type="lastCol">
       <w:rPr>
         <w:b/>
-        <w:color w:val="254175" w:themeColor="accent5" w:themeShade="95"/>
+        <w:color w:val="245A8D" w:themeColor="accent5" w:themeShade="95"/>
       </w:rPr>
     </w:tblStylePr>
     <w:tblStylePr w:type="band1Vert">
@@ -5128,7 +4955,7 @@
     <w:tblStylePr w:type="band1Horz">
       <w:rPr>
         <w:rFonts w:ascii="Arial" w:hAnsi="Arial"/>
-        <w:color w:val="254175" w:themeColor="accent5" w:themeShade="95"/>
+        <w:color w:val="245A8D" w:themeColor="accent5" w:themeShade="95"/>
         <w:sz w:val="22"/>
       </w:rPr>
       <w:tblPr/>
@@ -5139,12 +4966,12 @@
     <w:tblStylePr w:type="band2Horz">
       <w:rPr>
         <w:rFonts w:ascii="Arial" w:hAnsi="Arial"/>
-        <w:color w:val="254175" w:themeColor="accent5" w:themeShade="95"/>
-        <w:sz w:val="22"/>
-      </w:rPr>
-    </w:tblStylePr>
-  </w:style>
-  <w:style w:type="table" w:styleId="GridTable7Colorful">
+        <w:color w:val="245A8D" w:themeColor="accent5" w:themeShade="95"/>
+        <w:sz w:val="22"/>
+      </w:rPr>
+    </w:tblStylePr>
+  </w:style>
+  <w:style w:type="table" w:styleId="GridTable7Colourful">
     <w:name w:val="Grid Table 7 Colorful"/>
     <w:basedOn w:val="TableNormal"/>
     <w:uiPriority w:val="99"/>
@@ -5261,7 +5088,7 @@
       </w:rPr>
     </w:tblStylePr>
   </w:style>
-  <w:style w:type="table" w:styleId="GridTable7Colorful-Accent1">
+  <w:style w:type="table" w:styleId="GridTable7ColourfulAccent1">
     <w:name w:val="Grid Table 7 Colorful Accent 1"/>
     <w:basedOn w:val="TableNormal"/>
     <w:uiPriority w:val="99"/>
@@ -5272,17 +5099,17 @@
       <w:tblStyleRowBandSize w:val="1"/>
       <w:tblStyleColBandSize w:val="1"/>
       <w:tblBorders>
-        <w:bottom w:val="single" w:sz="4" w:space="0" w:color="ACCCEA" w:themeColor="accent1" w:themeTint="80"/>
-        <w:right w:val="single" w:sz="4" w:space="0" w:color="ACCCEA" w:themeColor="accent1" w:themeTint="80"/>
-        <w:insideH w:val="single" w:sz="4" w:space="0" w:color="ACCCEA" w:themeColor="accent1" w:themeTint="80"/>
-        <w:insideV w:val="single" w:sz="4" w:space="0" w:color="ACCCEA" w:themeColor="accent1" w:themeTint="80"/>
+        <w:bottom w:val="single" w:sz="4" w:space="0" w:color="A0B7E1" w:themeColor="accent1" w:themeTint="80"/>
+        <w:right w:val="single" w:sz="4" w:space="0" w:color="A0B7E1" w:themeColor="accent1" w:themeTint="80"/>
+        <w:insideH w:val="single" w:sz="4" w:space="0" w:color="A0B7E1" w:themeColor="accent1" w:themeTint="80"/>
+        <w:insideV w:val="single" w:sz="4" w:space="0" w:color="A0B7E1" w:themeColor="accent1" w:themeTint="80"/>
       </w:tblBorders>
     </w:tblPr>
     <w:tblStylePr w:type="firstRow">
       <w:rPr>
         <w:rFonts w:ascii="Arial" w:hAnsi="Arial"/>
         <w:b/>
-        <w:color w:val="ACCCEA" w:themeColor="accent1" w:themeTint="80" w:themeShade="95"/>
+        <w:color w:val="A0B7E1" w:themeColor="accent1" w:themeTint="80" w:themeShade="95"/>
         <w:sz w:val="22"/>
       </w:rPr>
       <w:tblPr/>
@@ -5290,7 +5117,7 @@
         <w:tcBorders>
           <w:top w:val="none" w:sz="0" w:space="0" w:color="auto"/>
           <w:left w:val="none" w:sz="0" w:space="0" w:color="auto"/>
-          <w:bottom w:val="single" w:sz="4" w:space="0" w:color="ACCCEA" w:themeColor="accent1" w:themeTint="80"/>
+          <w:bottom w:val="single" w:sz="4" w:space="0" w:color="A0B7E1" w:themeColor="accent1" w:themeTint="80"/>
           <w:right w:val="none" w:sz="0" w:space="0" w:color="auto"/>
         </w:tcBorders>
         <w:shd w:val="clear" w:color="auto" w:fill="FFFFFF" w:themeFill="light1"/>
@@ -5300,13 +5127,13 @@
       <w:rPr>
         <w:rFonts w:ascii="Arial" w:hAnsi="Arial"/>
         <w:b/>
-        <w:color w:val="ACCCEA" w:themeColor="accent1" w:themeTint="80" w:themeShade="95"/>
-        <w:sz w:val="22"/>
-      </w:rPr>
-      <w:tblPr/>
-      <w:tcPr>
-        <w:tcBorders>
-          <w:top w:val="single" w:sz="4" w:space="0" w:color="ACCCEA" w:themeColor="accent1" w:themeTint="80"/>
+        <w:color w:val="A0B7E1" w:themeColor="accent1" w:themeTint="80" w:themeShade="95"/>
+        <w:sz w:val="22"/>
+      </w:rPr>
+      <w:tblPr/>
+      <w:tcPr>
+        <w:tcBorders>
+          <w:top w:val="single" w:sz="4" w:space="0" w:color="A0B7E1" w:themeColor="accent1" w:themeTint="80"/>
           <w:left w:val="none" w:sz="0" w:space="0" w:color="auto"/>
           <w:bottom w:val="none" w:sz="0" w:space="0" w:color="auto"/>
           <w:right w:val="none" w:sz="0" w:space="0" w:color="auto"/>
@@ -5321,7 +5148,7 @@
       <w:rPr>
         <w:rFonts w:ascii="Arial" w:hAnsi="Arial"/>
         <w:i/>
-        <w:color w:val="ACCCEA" w:themeColor="accent1" w:themeTint="80" w:themeShade="95"/>
+        <w:color w:val="A0B7E1" w:themeColor="accent1" w:themeTint="80" w:themeShade="95"/>
         <w:sz w:val="22"/>
       </w:rPr>
       <w:tblPr/>
@@ -5330,7 +5157,7 @@
           <w:top w:val="none" w:sz="0" w:space="0" w:color="auto"/>
           <w:left w:val="none" w:sz="0" w:space="0" w:color="auto"/>
           <w:bottom w:val="none" w:sz="0" w:space="0" w:color="auto"/>
-          <w:right w:val="single" w:sz="4" w:space="0" w:color="ACCCEA" w:themeColor="accent1" w:themeTint="80"/>
+          <w:right w:val="single" w:sz="4" w:space="0" w:color="A0B7E1" w:themeColor="accent1" w:themeTint="80"/>
         </w:tcBorders>
         <w:shd w:val="clear" w:color="auto" w:fill="FFFFFF"/>
       </w:tcPr>
@@ -5339,14 +5166,14 @@
       <w:rPr>
         <w:rFonts w:ascii="Arial" w:hAnsi="Arial"/>
         <w:i/>
-        <w:color w:val="ACCCEA" w:themeColor="accent1" w:themeTint="80" w:themeShade="95"/>
+        <w:color w:val="A0B7E1" w:themeColor="accent1" w:themeTint="80" w:themeShade="95"/>
         <w:sz w:val="22"/>
       </w:rPr>
       <w:tblPr/>
       <w:tcPr>
         <w:tcBorders>
           <w:top w:val="none" w:sz="0" w:space="0" w:color="auto"/>
-          <w:left w:val="single" w:sz="4" w:space="0" w:color="ACCCEA" w:themeColor="accent1" w:themeTint="80"/>
+          <w:left w:val="single" w:sz="4" w:space="0" w:color="A0B7E1" w:themeColor="accent1" w:themeTint="80"/>
           <w:bottom w:val="none" w:sz="0" w:space="0" w:color="auto"/>
           <w:right w:val="none" w:sz="0" w:space="0" w:color="auto"/>
         </w:tcBorders>
@@ -5356,29 +5183,29 @@
     <w:tblStylePr w:type="band1Vert">
       <w:tblPr/>
       <w:tcPr>
-        <w:shd w:val="clear" w:color="auto" w:fill="DDEAF6" w:themeFill="accent1" w:themeFillTint="34"/>
+        <w:shd w:val="clear" w:color="auto" w:fill="D8E2F3" w:themeFill="accent1" w:themeFillTint="34"/>
       </w:tcPr>
     </w:tblStylePr>
     <w:tblStylePr w:type="band1Horz">
       <w:rPr>
         <w:rFonts w:ascii="Arial" w:hAnsi="Arial"/>
-        <w:color w:val="ACCCEA" w:themeColor="accent1" w:themeTint="80" w:themeShade="95"/>
-        <w:sz w:val="22"/>
-      </w:rPr>
-      <w:tblPr/>
-      <w:tcPr>
-        <w:shd w:val="clear" w:color="auto" w:fill="DDEAF6" w:themeFill="accent1" w:themeFillTint="34"/>
+        <w:color w:val="A0B7E1" w:themeColor="accent1" w:themeTint="80" w:themeShade="95"/>
+        <w:sz w:val="22"/>
+      </w:rPr>
+      <w:tblPr/>
+      <w:tcPr>
+        <w:shd w:val="clear" w:color="auto" w:fill="D8E2F3" w:themeFill="accent1" w:themeFillTint="34"/>
       </w:tcPr>
     </w:tblStylePr>
     <w:tblStylePr w:type="band2Horz">
       <w:rPr>
         <w:rFonts w:ascii="Arial" w:hAnsi="Arial"/>
-        <w:color w:val="ACCCEA" w:themeColor="accent1" w:themeTint="80" w:themeShade="95"/>
-        <w:sz w:val="22"/>
-      </w:rPr>
-    </w:tblStylePr>
-  </w:style>
-  <w:style w:type="table" w:styleId="GridTable7Colorful-Accent2">
+        <w:color w:val="A0B7E1" w:themeColor="accent1" w:themeTint="80" w:themeShade="95"/>
+        <w:sz w:val="22"/>
+      </w:rPr>
+    </w:tblStylePr>
+  </w:style>
+  <w:style w:type="table" w:styleId="GridTable7ColourfulAccent2">
     <w:name w:val="Grid Table 7 Colorful Accent 2"/>
     <w:basedOn w:val="TableNormal"/>
     <w:uiPriority w:val="99"/>
@@ -5495,7 +5322,7 @@
       </w:rPr>
     </w:tblStylePr>
   </w:style>
-  <w:style w:type="table" w:styleId="GridTable7Colorful-Accent3">
+  <w:style w:type="table" w:styleId="GridTable7ColourfulAccent3">
     <w:name w:val="Grid Table 7 Colorful Accent 3"/>
     <w:basedOn w:val="TableNormal"/>
     <w:uiPriority w:val="99"/>
@@ -5612,7 +5439,7 @@
       </w:rPr>
     </w:tblStylePr>
   </w:style>
-  <w:style w:type="table" w:styleId="GridTable7Colorful-Accent4">
+  <w:style w:type="table" w:styleId="GridTable7ColourfulAccent4">
     <w:name w:val="Grid Table 7 Colorful Accent 4"/>
     <w:basedOn w:val="TableNormal"/>
     <w:uiPriority w:val="99"/>
@@ -5729,7 +5556,7 @@
       </w:rPr>
     </w:tblStylePr>
   </w:style>
-  <w:style w:type="table" w:styleId="GridTable7Colorful-Accent5">
+  <w:style w:type="table" w:styleId="GridTable7ColourfulAccent5">
     <w:name w:val="Grid Table 7 Colorful Accent 5"/>
     <w:basedOn w:val="TableNormal"/>
     <w:uiPriority w:val="99"/>
@@ -5740,17 +5567,17 @@
       <w:tblStyleRowBandSize w:val="1"/>
       <w:tblStyleColBandSize w:val="1"/>
       <w:tblBorders>
-        <w:bottom w:val="single" w:sz="4" w:space="0" w:color="95AFDD" w:themeColor="accent5" w:themeTint="90"/>
-        <w:right w:val="single" w:sz="4" w:space="0" w:color="95AFDD" w:themeColor="accent5" w:themeTint="90"/>
-        <w:insideH w:val="single" w:sz="4" w:space="0" w:color="95AFDD" w:themeColor="accent5" w:themeTint="90"/>
-        <w:insideV w:val="single" w:sz="4" w:space="0" w:color="95AFDD" w:themeColor="accent5" w:themeTint="90"/>
+        <w:bottom w:val="single" w:sz="4" w:space="0" w:color="A2C6E7" w:themeColor="accent5" w:themeTint="90"/>
+        <w:right w:val="single" w:sz="4" w:space="0" w:color="A2C6E7" w:themeColor="accent5" w:themeTint="90"/>
+        <w:insideH w:val="single" w:sz="4" w:space="0" w:color="A2C6E7" w:themeColor="accent5" w:themeTint="90"/>
+        <w:insideV w:val="single" w:sz="4" w:space="0" w:color="A2C6E7" w:themeColor="accent5" w:themeTint="90"/>
       </w:tblBorders>
     </w:tblPr>
     <w:tblStylePr w:type="firstRow">
       <w:rPr>
         <w:rFonts w:ascii="Arial" w:hAnsi="Arial"/>
         <w:b/>
-        <w:color w:val="254175" w:themeColor="accent5" w:themeShade="95"/>
+        <w:color w:val="245A8D" w:themeColor="accent5" w:themeShade="95"/>
         <w:sz w:val="22"/>
       </w:rPr>
       <w:tblPr/>
@@ -5758,7 +5585,7 @@
         <w:tcBorders>
           <w:top w:val="none" w:sz="0" w:space="0" w:color="auto"/>
           <w:left w:val="none" w:sz="0" w:space="0" w:color="auto"/>
-          <w:bottom w:val="single" w:sz="4" w:space="0" w:color="95AFDD" w:themeColor="accent5" w:themeTint="90"/>
+          <w:bottom w:val="single" w:sz="4" w:space="0" w:color="A2C6E7" w:themeColor="accent5" w:themeTint="90"/>
           <w:right w:val="none" w:sz="0" w:space="0" w:color="auto"/>
         </w:tcBorders>
         <w:shd w:val="clear" w:color="auto" w:fill="FFFFFF" w:themeFill="light1"/>
@@ -5768,13 +5595,13 @@
       <w:rPr>
         <w:rFonts w:ascii="Arial" w:hAnsi="Arial"/>
         <w:b/>
-        <w:color w:val="254175" w:themeColor="accent5" w:themeShade="95"/>
-        <w:sz w:val="22"/>
-      </w:rPr>
-      <w:tblPr/>
-      <w:tcPr>
-        <w:tcBorders>
-          <w:top w:val="single" w:sz="4" w:space="0" w:color="95AFDD" w:themeColor="accent5" w:themeTint="90"/>
+        <w:color w:val="245A8D" w:themeColor="accent5" w:themeShade="95"/>
+        <w:sz w:val="22"/>
+      </w:rPr>
+      <w:tblPr/>
+      <w:tcPr>
+        <w:tcBorders>
+          <w:top w:val="single" w:sz="4" w:space="0" w:color="A2C6E7" w:themeColor="accent5" w:themeTint="90"/>
           <w:left w:val="none" w:sz="0" w:space="0" w:color="auto"/>
           <w:bottom w:val="none" w:sz="0" w:space="0" w:color="auto"/>
           <w:right w:val="none" w:sz="0" w:space="0" w:color="auto"/>
@@ -5789,7 +5616,7 @@
       <w:rPr>
         <w:rFonts w:ascii="Arial" w:hAnsi="Arial"/>
         <w:i/>
-        <w:color w:val="254175" w:themeColor="accent5" w:themeShade="95"/>
+        <w:color w:val="245A8D" w:themeColor="accent5" w:themeShade="95"/>
         <w:sz w:val="22"/>
       </w:rPr>
       <w:tblPr/>
@@ -5798,7 +5625,7 @@
           <w:top w:val="none" w:sz="0" w:space="0" w:color="auto"/>
           <w:left w:val="none" w:sz="0" w:space="0" w:color="auto"/>
           <w:bottom w:val="none" w:sz="0" w:space="0" w:color="auto"/>
-          <w:right w:val="single" w:sz="4" w:space="0" w:color="95AFDD" w:themeColor="accent5" w:themeTint="90"/>
+          <w:right w:val="single" w:sz="4" w:space="0" w:color="A2C6E7" w:themeColor="accent5" w:themeTint="90"/>
         </w:tcBorders>
         <w:shd w:val="clear" w:color="auto" w:fill="FFFFFF"/>
       </w:tcPr>
@@ -5807,14 +5634,14 @@
       <w:rPr>
         <w:rFonts w:ascii="Arial" w:hAnsi="Arial"/>
         <w:i/>
-        <w:color w:val="254175" w:themeColor="accent5" w:themeShade="95"/>
+        <w:color w:val="245A8D" w:themeColor="accent5" w:themeShade="95"/>
         <w:sz w:val="22"/>
       </w:rPr>
       <w:tblPr/>
       <w:tcPr>
         <w:tcBorders>
           <w:top w:val="none" w:sz="0" w:space="0" w:color="auto"/>
-          <w:left w:val="single" w:sz="4" w:space="0" w:color="95AFDD" w:themeColor="accent5" w:themeTint="90"/>
+          <w:left w:val="single" w:sz="4" w:space="0" w:color="A2C6E7" w:themeColor="accent5" w:themeTint="90"/>
           <w:bottom w:val="none" w:sz="0" w:space="0" w:color="auto"/>
           <w:right w:val="none" w:sz="0" w:space="0" w:color="auto"/>
         </w:tcBorders>
@@ -5824,29 +5651,29 @@
     <w:tblStylePr w:type="band1Vert">
       <w:tblPr/>
       <w:tcPr>
-        <w:shd w:val="clear" w:color="auto" w:fill="D8E2F3" w:themeFill="accent5" w:themeFillTint="34"/>
+        <w:shd w:val="clear" w:color="auto" w:fill="DDEAF6" w:themeFill="accent5" w:themeFillTint="34"/>
       </w:tcPr>
     </w:tblStylePr>
     <w:tblStylePr w:type="band1Horz">
       <w:rPr>
         <w:rFonts w:ascii="Arial" w:hAnsi="Arial"/>
-        <w:color w:val="254175" w:themeColor="accent5" w:themeShade="95"/>
-        <w:sz w:val="22"/>
-      </w:rPr>
-      <w:tblPr/>
-      <w:tcPr>
-        <w:shd w:val="clear" w:color="auto" w:fill="D8E2F3" w:themeFill="accent5" w:themeFillTint="34"/>
+        <w:color w:val="245A8D" w:themeColor="accent5" w:themeShade="95"/>
+        <w:sz w:val="22"/>
+      </w:rPr>
+      <w:tblPr/>
+      <w:tcPr>
+        <w:shd w:val="clear" w:color="auto" w:fill="DDEAF6" w:themeFill="accent5" w:themeFillTint="34"/>
       </w:tcPr>
     </w:tblStylePr>
     <w:tblStylePr w:type="band2Horz">
       <w:rPr>
         <w:rFonts w:ascii="Arial" w:hAnsi="Arial"/>
-        <w:color w:val="254175" w:themeColor="accent5" w:themeShade="95"/>
-        <w:sz w:val="22"/>
-      </w:rPr>
-    </w:tblStylePr>
-  </w:style>
-  <w:style w:type="table" w:styleId="GridTable7Colorful-Accent6">
+        <w:color w:val="245A8D" w:themeColor="accent5" w:themeShade="95"/>
+        <w:sz w:val="22"/>
+      </w:rPr>
+    </w:tblStylePr>
+  </w:style>
+  <w:style w:type="table" w:styleId="GridTable7ColourfulAccent6">
     <w:name w:val="Grid Table 7 Colorful Accent 6"/>
     <w:basedOn w:val="TableNormal"/>
     <w:uiPriority w:val="99"/>
@@ -6050,7 +5877,7 @@
         <w:tcBorders>
           <w:top w:val="none" w:sz="4" w:space="0" w:color="000000"/>
           <w:left w:val="none" w:sz="4" w:space="0" w:color="000000"/>
-          <w:bottom w:val="single" w:sz="4" w:space="0" w:color="5B9BD5" w:themeColor="accent1"/>
+          <w:bottom w:val="single" w:sz="4" w:space="0" w:color="4472C4" w:themeColor="accent1"/>
           <w:right w:val="none" w:sz="4" w:space="0" w:color="000000"/>
         </w:tcBorders>
       </w:tcPr>
@@ -6063,7 +5890,7 @@
       <w:tblPr/>
       <w:tcPr>
         <w:tcBorders>
-          <w:top w:val="single" w:sz="4" w:space="0" w:color="5B9BD5" w:themeColor="accent1"/>
+          <w:top w:val="single" w:sz="4" w:space="0" w:color="4472C4" w:themeColor="accent1"/>
           <w:left w:val="none" w:sz="4" w:space="0" w:color="000000"/>
           <w:bottom w:val="none" w:sz="4" w:space="0" w:color="000000"/>
           <w:right w:val="none" w:sz="4" w:space="0" w:color="000000"/>
@@ -6085,13 +5912,13 @@
     <w:tblStylePr w:type="band1Vert">
       <w:tblPr/>
       <w:tcPr>
-        <w:shd w:val="clear" w:color="auto" w:fill="D5E5F4" w:themeFill="accent1" w:themeFillTint="40"/>
+        <w:shd w:val="clear" w:color="auto" w:fill="CFDBF0" w:themeFill="accent1" w:themeFillTint="40"/>
       </w:tcPr>
     </w:tblStylePr>
     <w:tblStylePr w:type="band1Horz">
       <w:tblPr/>
       <w:tcPr>
-        <w:shd w:val="clear" w:color="auto" w:fill="D5E5F4" w:themeFill="accent1" w:themeFillTint="40"/>
+        <w:shd w:val="clear" w:color="auto" w:fill="CFDBF0" w:themeFill="accent1" w:themeFillTint="40"/>
       </w:tcPr>
     </w:tblStylePr>
   </w:style>
@@ -6314,7 +6141,7 @@
         <w:tcBorders>
           <w:top w:val="none" w:sz="4" w:space="0" w:color="000000"/>
           <w:left w:val="none" w:sz="4" w:space="0" w:color="000000"/>
-          <w:bottom w:val="single" w:sz="4" w:space="0" w:color="4472C4" w:themeColor="accent5"/>
+          <w:bottom w:val="single" w:sz="4" w:space="0" w:color="5B9BD5" w:themeColor="accent5"/>
           <w:right w:val="none" w:sz="4" w:space="0" w:color="000000"/>
         </w:tcBorders>
       </w:tcPr>
@@ -6327,7 +6154,7 @@
       <w:tblPr/>
       <w:tcPr>
         <w:tcBorders>
-          <w:top w:val="single" w:sz="4" w:space="0" w:color="4472C4" w:themeColor="accent5"/>
+          <w:top w:val="single" w:sz="4" w:space="0" w:color="5B9BD5" w:themeColor="accent5"/>
           <w:left w:val="none" w:sz="4" w:space="0" w:color="000000"/>
           <w:bottom w:val="none" w:sz="4" w:space="0" w:color="000000"/>
           <w:right w:val="none" w:sz="4" w:space="0" w:color="000000"/>
@@ -6349,13 +6176,13 @@
     <w:tblStylePr w:type="band1Vert">
       <w:tblPr/>
       <w:tcPr>
-        <w:shd w:val="clear" w:color="auto" w:fill="CFDBF0" w:themeFill="accent5" w:themeFillTint="40"/>
+        <w:shd w:val="clear" w:color="auto" w:fill="D5E5F4" w:themeFill="accent5" w:themeFillTint="40"/>
       </w:tcPr>
     </w:tblStylePr>
     <w:tblStylePr w:type="band1Horz">
       <w:tblPr/>
       <w:tcPr>
-        <w:shd w:val="clear" w:color="auto" w:fill="CFDBF0" w:themeFill="accent5" w:themeFillTint="40"/>
+        <w:shd w:val="clear" w:color="auto" w:fill="D5E5F4" w:themeFill="accent5" w:themeFillTint="40"/>
       </w:tcPr>
     </w:tblStylePr>
   </w:style>
@@ -6525,9 +6352,9 @@
       <w:tblStyleRowBandSize w:val="1"/>
       <w:tblStyleColBandSize w:val="1"/>
       <w:tblBorders>
-        <w:top w:val="single" w:sz="4" w:space="0" w:color="A2C6E7" w:themeColor="accent1" w:themeTint="90"/>
-        <w:bottom w:val="single" w:sz="4" w:space="0" w:color="A2C6E7" w:themeColor="accent1" w:themeTint="90"/>
-        <w:insideH w:val="single" w:sz="4" w:space="0" w:color="A2C6E7" w:themeColor="accent1" w:themeTint="90"/>
+        <w:top w:val="single" w:sz="4" w:space="0" w:color="95AFDD" w:themeColor="accent1" w:themeTint="90"/>
+        <w:bottom w:val="single" w:sz="4" w:space="0" w:color="95AFDD" w:themeColor="accent1" w:themeTint="90"/>
+        <w:insideH w:val="single" w:sz="4" w:space="0" w:color="95AFDD" w:themeColor="accent1" w:themeTint="90"/>
       </w:tblBorders>
     </w:tblPr>
     <w:tblStylePr w:type="firstRow">
@@ -6540,9 +6367,9 @@
       <w:tblPr/>
       <w:tcPr>
         <w:tcBorders>
-          <w:top w:val="single" w:sz="4" w:space="0" w:color="A2C6E7" w:themeColor="accent1" w:themeTint="90"/>
+          <w:top w:val="single" w:sz="4" w:space="0" w:color="95AFDD" w:themeColor="accent1" w:themeTint="90"/>
           <w:left w:val="none" w:sz="4" w:space="0" w:color="000000"/>
-          <w:bottom w:val="single" w:sz="4" w:space="0" w:color="A2C6E7" w:themeColor="accent1" w:themeTint="90"/>
+          <w:bottom w:val="single" w:sz="4" w:space="0" w:color="95AFDD" w:themeColor="accent1" w:themeTint="90"/>
           <w:right w:val="none" w:sz="4" w:space="0" w:color="000000"/>
         </w:tcBorders>
       </w:tcPr>
@@ -6557,9 +6384,9 @@
       <w:tblPr/>
       <w:tcPr>
         <w:tcBorders>
-          <w:top w:val="single" w:sz="4" w:space="0" w:color="A2C6E7" w:themeColor="accent1" w:themeTint="90"/>
+          <w:top w:val="single" w:sz="4" w:space="0" w:color="95AFDD" w:themeColor="accent1" w:themeTint="90"/>
           <w:left w:val="none" w:sz="4" w:space="0" w:color="000000"/>
-          <w:bottom w:val="single" w:sz="4" w:space="0" w:color="A2C6E7" w:themeColor="accent1" w:themeTint="90"/>
+          <w:bottom w:val="single" w:sz="4" w:space="0" w:color="95AFDD" w:themeColor="accent1" w:themeTint="90"/>
           <w:right w:val="none" w:sz="4" w:space="0" w:color="000000"/>
         </w:tcBorders>
       </w:tcPr>
@@ -6588,7 +6415,7 @@
       </w:rPr>
       <w:tblPr/>
       <w:tcPr>
-        <w:shd w:val="clear" w:color="auto" w:fill="D5E5F4" w:themeFill="accent1" w:themeFillTint="40"/>
+        <w:shd w:val="clear" w:color="auto" w:fill="CFDBF0" w:themeFill="accent1" w:themeFillTint="40"/>
       </w:tcPr>
     </w:tblStylePr>
     <w:tblStylePr w:type="band1Horz">
@@ -6599,7 +6426,7 @@
       </w:rPr>
       <w:tblPr/>
       <w:tcPr>
-        <w:shd w:val="clear" w:color="auto" w:fill="D5E5F4" w:themeFill="accent1" w:themeFillTint="40"/>
+        <w:shd w:val="clear" w:color="auto" w:fill="CFDBF0" w:themeFill="accent1" w:themeFillTint="40"/>
       </w:tcPr>
     </w:tblStylePr>
   </w:style>
@@ -6881,9 +6708,9 @@
       <w:tblStyleRowBandSize w:val="1"/>
       <w:tblStyleColBandSize w:val="1"/>
       <w:tblBorders>
-        <w:top w:val="single" w:sz="4" w:space="0" w:color="95AFDD" w:themeColor="accent5" w:themeTint="90"/>
-        <w:bottom w:val="single" w:sz="4" w:space="0" w:color="95AFDD" w:themeColor="accent5" w:themeTint="90"/>
-        <w:insideH w:val="single" w:sz="4" w:space="0" w:color="95AFDD" w:themeColor="accent5" w:themeTint="90"/>
+        <w:top w:val="single" w:sz="4" w:space="0" w:color="A2C6E7" w:themeColor="accent5" w:themeTint="90"/>
+        <w:bottom w:val="single" w:sz="4" w:space="0" w:color="A2C6E7" w:themeColor="accent5" w:themeTint="90"/>
+        <w:insideH w:val="single" w:sz="4" w:space="0" w:color="A2C6E7" w:themeColor="accent5" w:themeTint="90"/>
       </w:tblBorders>
     </w:tblPr>
     <w:tblStylePr w:type="firstRow">
@@ -6896,9 +6723,9 @@
       <w:tblPr/>
       <w:tcPr>
         <w:tcBorders>
-          <w:top w:val="single" w:sz="4" w:space="0" w:color="95AFDD" w:themeColor="accent5" w:themeTint="90"/>
+          <w:top w:val="single" w:sz="4" w:space="0" w:color="A2C6E7" w:themeColor="accent5" w:themeTint="90"/>
           <w:left w:val="none" w:sz="4" w:space="0" w:color="000000"/>
-          <w:bottom w:val="single" w:sz="4" w:space="0" w:color="95AFDD" w:themeColor="accent5" w:themeTint="90"/>
+          <w:bottom w:val="single" w:sz="4" w:space="0" w:color="A2C6E7" w:themeColor="accent5" w:themeTint="90"/>
           <w:right w:val="none" w:sz="4" w:space="0" w:color="000000"/>
         </w:tcBorders>
       </w:tcPr>
@@ -6913,9 +6740,9 @@
       <w:tblPr/>
       <w:tcPr>
         <w:tcBorders>
-          <w:top w:val="single" w:sz="4" w:space="0" w:color="95AFDD" w:themeColor="accent5" w:themeTint="90"/>
+          <w:top w:val="single" w:sz="4" w:space="0" w:color="A2C6E7" w:themeColor="accent5" w:themeTint="90"/>
           <w:left w:val="none" w:sz="4" w:space="0" w:color="000000"/>
-          <w:bottom w:val="single" w:sz="4" w:space="0" w:color="95AFDD" w:themeColor="accent5" w:themeTint="90"/>
+          <w:bottom w:val="single" w:sz="4" w:space="0" w:color="A2C6E7" w:themeColor="accent5" w:themeTint="90"/>
           <w:right w:val="none" w:sz="4" w:space="0" w:color="000000"/>
         </w:tcBorders>
       </w:tcPr>
@@ -6944,7 +6771,7 @@
       </w:rPr>
       <w:tblPr/>
       <w:tcPr>
-        <w:shd w:val="clear" w:color="auto" w:fill="CFDBF0" w:themeFill="accent5" w:themeFillTint="40"/>
+        <w:shd w:val="clear" w:color="auto" w:fill="D5E5F4" w:themeFill="accent5" w:themeFillTint="40"/>
       </w:tcPr>
     </w:tblStylePr>
     <w:tblStylePr w:type="band1Horz">
@@ -6955,7 +6782,7 @@
       </w:rPr>
       <w:tblPr/>
       <w:tcPr>
-        <w:shd w:val="clear" w:color="auto" w:fill="CFDBF0" w:themeFill="accent5" w:themeFillTint="40"/>
+        <w:shd w:val="clear" w:color="auto" w:fill="D5E5F4" w:themeFill="accent5" w:themeFillTint="40"/>
       </w:tcPr>
     </w:tblStylePr>
   </w:style>
@@ -7135,10 +6962,10 @@
       <w:tblStyleRowBandSize w:val="1"/>
       <w:tblStyleColBandSize w:val="1"/>
       <w:tblBorders>
-        <w:top w:val="single" w:sz="4" w:space="0" w:color="5B9BD5" w:themeColor="accent1"/>
-        <w:left w:val="single" w:sz="4" w:space="0" w:color="5B9BD5" w:themeColor="accent1"/>
-        <w:bottom w:val="single" w:sz="4" w:space="0" w:color="5B9BD5" w:themeColor="accent1"/>
-        <w:right w:val="single" w:sz="4" w:space="0" w:color="5B9BD5" w:themeColor="accent1"/>
+        <w:top w:val="single" w:sz="4" w:space="0" w:color="4472C4" w:themeColor="accent1"/>
+        <w:left w:val="single" w:sz="4" w:space="0" w:color="4472C4" w:themeColor="accent1"/>
+        <w:bottom w:val="single" w:sz="4" w:space="0" w:color="4472C4" w:themeColor="accent1"/>
+        <w:right w:val="single" w:sz="4" w:space="0" w:color="4472C4" w:themeColor="accent1"/>
       </w:tblBorders>
     </w:tblPr>
     <w:tblStylePr w:type="firstRow">
@@ -7150,7 +6977,7 @@
       </w:rPr>
       <w:tblPr/>
       <w:tcPr>
-        <w:shd w:val="clear" w:color="auto" w:fill="5B9BD5" w:themeFill="accent1"/>
+        <w:shd w:val="clear" w:color="auto" w:fill="4472C4" w:themeFill="accent1"/>
       </w:tcPr>
     </w:tblStylePr>
     <w:tblStylePr w:type="lastRow">
@@ -7180,8 +7007,8 @@
       <w:tblPr/>
       <w:tcPr>
         <w:tcBorders>
-          <w:left w:val="single" w:sz="4" w:space="0" w:color="5B9BD5" w:themeColor="accent1"/>
-          <w:right w:val="single" w:sz="4" w:space="0" w:color="5B9BD5" w:themeColor="accent1"/>
+          <w:left w:val="single" w:sz="4" w:space="0" w:color="4472C4" w:themeColor="accent1"/>
+          <w:right w:val="single" w:sz="4" w:space="0" w:color="4472C4" w:themeColor="accent1"/>
         </w:tcBorders>
       </w:tcPr>
     </w:tblStylePr>
@@ -7194,8 +7021,8 @@
       <w:tblPr/>
       <w:tcPr>
         <w:tcBorders>
-          <w:top w:val="single" w:sz="4" w:space="0" w:color="5B9BD5" w:themeColor="accent1"/>
-          <w:bottom w:val="single" w:sz="4" w:space="0" w:color="5B9BD5" w:themeColor="accent1"/>
+          <w:top w:val="single" w:sz="4" w:space="0" w:color="4472C4" w:themeColor="accent1"/>
+          <w:bottom w:val="single" w:sz="4" w:space="0" w:color="4472C4" w:themeColor="accent1"/>
         </w:tcBorders>
       </w:tcPr>
     </w:tblStylePr>
@@ -7439,10 +7266,10 @@
       <w:tblStyleRowBandSize w:val="1"/>
       <w:tblStyleColBandSize w:val="1"/>
       <w:tblBorders>
-        <w:top w:val="single" w:sz="4" w:space="0" w:color="8DA9DB" w:themeColor="accent5" w:themeTint="9A"/>
-        <w:left w:val="single" w:sz="4" w:space="0" w:color="8DA9DB" w:themeColor="accent5" w:themeTint="9A"/>
-        <w:bottom w:val="single" w:sz="4" w:space="0" w:color="8DA9DB" w:themeColor="accent5" w:themeTint="9A"/>
-        <w:right w:val="single" w:sz="4" w:space="0" w:color="8DA9DB" w:themeColor="accent5" w:themeTint="9A"/>
+        <w:top w:val="single" w:sz="4" w:space="0" w:color="9BC2E5" w:themeColor="accent5" w:themeTint="9A"/>
+        <w:left w:val="single" w:sz="4" w:space="0" w:color="9BC2E5" w:themeColor="accent5" w:themeTint="9A"/>
+        <w:bottom w:val="single" w:sz="4" w:space="0" w:color="9BC2E5" w:themeColor="accent5" w:themeTint="9A"/>
+        <w:right w:val="single" w:sz="4" w:space="0" w:color="9BC2E5" w:themeColor="accent5" w:themeTint="9A"/>
       </w:tblBorders>
     </w:tblPr>
     <w:tblStylePr w:type="firstRow">
@@ -7454,7 +7281,7 @@
       </w:rPr>
       <w:tblPr/>
       <w:tcPr>
-        <w:shd w:val="clear" w:color="auto" w:fill="8DA9DB" w:themeFill="accent5" w:themeFillTint="9A"/>
+        <w:shd w:val="clear" w:color="auto" w:fill="9BC2E5" w:themeFill="accent5" w:themeFillTint="9A"/>
       </w:tcPr>
     </w:tblStylePr>
     <w:tblStylePr w:type="lastRow">
@@ -7484,8 +7311,8 @@
       <w:tblPr/>
       <w:tcPr>
         <w:tcBorders>
-          <w:left w:val="single" w:sz="4" w:space="0" w:color="8DA9DB" w:themeColor="accent5" w:themeTint="9A"/>
-          <w:right w:val="single" w:sz="4" w:space="0" w:color="8DA9DB" w:themeColor="accent5" w:themeTint="9A"/>
+          <w:left w:val="single" w:sz="4" w:space="0" w:color="9BC2E5" w:themeColor="accent5" w:themeTint="9A"/>
+          <w:right w:val="single" w:sz="4" w:space="0" w:color="9BC2E5" w:themeColor="accent5" w:themeTint="9A"/>
         </w:tcBorders>
       </w:tcPr>
     </w:tblStylePr>
@@ -7498,8 +7325,8 @@
       <w:tblPr/>
       <w:tcPr>
         <w:tcBorders>
-          <w:top w:val="single" w:sz="4" w:space="0" w:color="8DA9DB" w:themeColor="accent5" w:themeTint="9A"/>
-          <w:bottom w:val="single" w:sz="4" w:space="0" w:color="8DA9DB" w:themeColor="accent5" w:themeTint="9A"/>
+          <w:top w:val="single" w:sz="4" w:space="0" w:color="9BC2E5" w:themeColor="accent5" w:themeTint="9A"/>
+          <w:bottom w:val="single" w:sz="4" w:space="0" w:color="9BC2E5" w:themeColor="accent5" w:themeTint="9A"/>
         </w:tcBorders>
       </w:tcPr>
     </w:tblStylePr>
@@ -7662,11 +7489,11 @@
       <w:tblStyleRowBandSize w:val="1"/>
       <w:tblStyleColBandSize w:val="1"/>
       <w:tblBorders>
-        <w:top w:val="single" w:sz="4" w:space="0" w:color="A2C6E7" w:themeColor="accent1" w:themeTint="90"/>
-        <w:left w:val="single" w:sz="4" w:space="0" w:color="A2C6E7" w:themeColor="accent1" w:themeTint="90"/>
-        <w:bottom w:val="single" w:sz="4" w:space="0" w:color="A2C6E7" w:themeColor="accent1" w:themeTint="90"/>
-        <w:right w:val="single" w:sz="4" w:space="0" w:color="A2C6E7" w:themeColor="accent1" w:themeTint="90"/>
-        <w:insideH w:val="single" w:sz="4" w:space="0" w:color="A2C6E7" w:themeColor="accent1" w:themeTint="90"/>
+        <w:top w:val="single" w:sz="4" w:space="0" w:color="95AFDD" w:themeColor="accent1" w:themeTint="90"/>
+        <w:left w:val="single" w:sz="4" w:space="0" w:color="95AFDD" w:themeColor="accent1" w:themeTint="90"/>
+        <w:bottom w:val="single" w:sz="4" w:space="0" w:color="95AFDD" w:themeColor="accent1" w:themeTint="90"/>
+        <w:right w:val="single" w:sz="4" w:space="0" w:color="95AFDD" w:themeColor="accent1" w:themeTint="90"/>
+        <w:insideH w:val="single" w:sz="4" w:space="0" w:color="95AFDD" w:themeColor="accent1" w:themeTint="90"/>
       </w:tblBorders>
     </w:tblPr>
     <w:tblStylePr w:type="firstRow">
@@ -7678,7 +7505,7 @@
       </w:rPr>
       <w:tblPr/>
       <w:tcPr>
-        <w:shd w:val="clear" w:color="auto" w:fill="5B9BD5" w:themeFill="accent1"/>
+        <w:shd w:val="clear" w:color="auto" w:fill="4472C4" w:themeFill="accent1"/>
       </w:tcPr>
     </w:tblStylePr>
     <w:tblStylePr w:type="lastRow">
@@ -7707,7 +7534,7 @@
       </w:rPr>
       <w:tblPr/>
       <w:tcPr>
-        <w:shd w:val="clear" w:color="auto" w:fill="D5E5F4" w:themeFill="accent1" w:themeFillTint="40"/>
+        <w:shd w:val="clear" w:color="auto" w:fill="CFDBF0" w:themeFill="accent1" w:themeFillTint="40"/>
       </w:tcPr>
     </w:tblStylePr>
     <w:tblStylePr w:type="band1Horz">
@@ -7718,7 +7545,7 @@
       </w:rPr>
       <w:tblPr/>
       <w:tcPr>
-        <w:shd w:val="clear" w:color="auto" w:fill="D5E5F4" w:themeFill="accent1" w:themeFillTint="40"/>
+        <w:shd w:val="clear" w:color="auto" w:fill="CFDBF0" w:themeFill="accent1" w:themeFillTint="40"/>
       </w:tcPr>
     </w:tblStylePr>
   </w:style>
@@ -7946,11 +7773,11 @@
       <w:tblStyleRowBandSize w:val="1"/>
       <w:tblStyleColBandSize w:val="1"/>
       <w:tblBorders>
-        <w:top w:val="single" w:sz="4" w:space="0" w:color="95AFDD" w:themeColor="accent5" w:themeTint="90"/>
-        <w:left w:val="single" w:sz="4" w:space="0" w:color="95AFDD" w:themeColor="accent5" w:themeTint="90"/>
-        <w:bottom w:val="single" w:sz="4" w:space="0" w:color="95AFDD" w:themeColor="accent5" w:themeTint="90"/>
-        <w:right w:val="single" w:sz="4" w:space="0" w:color="95AFDD" w:themeColor="accent5" w:themeTint="90"/>
-        <w:insideH w:val="single" w:sz="4" w:space="0" w:color="95AFDD" w:themeColor="accent5" w:themeTint="90"/>
+        <w:top w:val="single" w:sz="4" w:space="0" w:color="A2C6E7" w:themeColor="accent5" w:themeTint="90"/>
+        <w:left w:val="single" w:sz="4" w:space="0" w:color="A2C6E7" w:themeColor="accent5" w:themeTint="90"/>
+        <w:bottom w:val="single" w:sz="4" w:space="0" w:color="A2C6E7" w:themeColor="accent5" w:themeTint="90"/>
+        <w:right w:val="single" w:sz="4" w:space="0" w:color="A2C6E7" w:themeColor="accent5" w:themeTint="90"/>
+        <w:insideH w:val="single" w:sz="4" w:space="0" w:color="A2C6E7" w:themeColor="accent5" w:themeTint="90"/>
       </w:tblBorders>
     </w:tblPr>
     <w:tblStylePr w:type="firstRow">
@@ -7962,7 +7789,7 @@
       </w:rPr>
       <w:tblPr/>
       <w:tcPr>
-        <w:shd w:val="clear" w:color="auto" w:fill="4472C4" w:themeFill="accent5"/>
+        <w:shd w:val="clear" w:color="auto" w:fill="5B9BD5" w:themeFill="accent5"/>
       </w:tcPr>
     </w:tblStylePr>
     <w:tblStylePr w:type="lastRow">
@@ -7991,7 +7818,7 @@
       </w:rPr>
       <w:tblPr/>
       <w:tcPr>
-        <w:shd w:val="clear" w:color="auto" w:fill="CFDBF0" w:themeFill="accent5" w:themeFillTint="40"/>
+        <w:shd w:val="clear" w:color="auto" w:fill="D5E5F4" w:themeFill="accent5" w:themeFillTint="40"/>
       </w:tcPr>
     </w:tblStylePr>
     <w:tblStylePr w:type="band1Horz">
@@ -8002,7 +7829,7 @@
       </w:rPr>
       <w:tblPr/>
       <w:tcPr>
-        <w:shd w:val="clear" w:color="auto" w:fill="CFDBF0" w:themeFill="accent5" w:themeFillTint="40"/>
+        <w:shd w:val="clear" w:color="auto" w:fill="D5E5F4" w:themeFill="accent5" w:themeFillTint="40"/>
       </w:tcPr>
     </w:tblStylePr>
   </w:style>
@@ -8194,12 +8021,12 @@
       <w:tblStyleRowBandSize w:val="1"/>
       <w:tblStyleColBandSize w:val="1"/>
       <w:tblBorders>
-        <w:top w:val="single" w:sz="32" w:space="0" w:color="5B9BD5" w:themeColor="accent1"/>
-        <w:left w:val="single" w:sz="32" w:space="0" w:color="5B9BD5" w:themeColor="accent1"/>
-        <w:bottom w:val="single" w:sz="32" w:space="0" w:color="5B9BD5" w:themeColor="accent1"/>
-        <w:right w:val="single" w:sz="32" w:space="0" w:color="5B9BD5" w:themeColor="accent1"/>
+        <w:top w:val="single" w:sz="32" w:space="0" w:color="4472C4" w:themeColor="accent1"/>
+        <w:left w:val="single" w:sz="32" w:space="0" w:color="4472C4" w:themeColor="accent1"/>
+        <w:bottom w:val="single" w:sz="32" w:space="0" w:color="4472C4" w:themeColor="accent1"/>
+        <w:right w:val="single" w:sz="32" w:space="0" w:color="4472C4" w:themeColor="accent1"/>
       </w:tblBorders>
-      <w:shd w:val="clear" w:color="auto" w:fill="5B9BD5" w:themeFill="accent1"/>
+      <w:shd w:val="clear" w:color="auto" w:fill="4472C4" w:themeFill="accent1"/>
     </w:tblPr>
     <w:tblStylePr w:type="firstRow">
       <w:rPr>
@@ -8211,10 +8038,10 @@
       <w:tblPr/>
       <w:tcPr>
         <w:tcBorders>
-          <w:top w:val="single" w:sz="32" w:space="0" w:color="5B9BD5" w:themeColor="accent1"/>
+          <w:top w:val="single" w:sz="32" w:space="0" w:color="4472C4" w:themeColor="accent1"/>
           <w:bottom w:val="single" w:sz="12" w:space="0" w:color="FFFFFF" w:themeColor="light1"/>
         </w:tcBorders>
-        <w:shd w:val="clear" w:color="auto" w:fill="5B9BD5" w:themeFill="accent1"/>
+        <w:shd w:val="clear" w:color="auto" w:fill="4472C4" w:themeFill="accent1"/>
       </w:tcPr>
     </w:tblStylePr>
     <w:tblStylePr w:type="lastRow">
@@ -8235,7 +8062,7 @@
       <w:tblPr/>
       <w:tcPr>
         <w:tcBorders>
-          <w:left w:val="single" w:sz="32" w:space="0" w:color="5B9BD5" w:themeColor="accent1"/>
+          <w:left w:val="single" w:sz="32" w:space="0" w:color="4472C4" w:themeColor="accent1"/>
           <w:right w:val="single" w:sz="4" w:space="0" w:color="FFFFFF" w:themeColor="light1"/>
         </w:tcBorders>
       </w:tcPr>
@@ -8245,7 +8072,7 @@
       <w:tcPr>
         <w:tcBorders>
           <w:left w:val="single" w:sz="4" w:space="0" w:color="FFFFFF" w:themeColor="light1"/>
-          <w:right w:val="single" w:sz="32" w:space="0" w:color="5B9BD5" w:themeColor="accent1"/>
+          <w:right w:val="single" w:sz="32" w:space="0" w:color="4472C4" w:themeColor="accent1"/>
         </w:tcBorders>
       </w:tcPr>
     </w:tblStylePr>
@@ -8256,7 +8083,7 @@
           <w:left w:val="single" w:sz="4" w:space="0" w:color="FFFFFF" w:themeColor="light1"/>
           <w:right w:val="single" w:sz="4" w:space="0" w:color="FFFFFF" w:themeColor="light1"/>
         </w:tcBorders>
-        <w:shd w:val="clear" w:color="auto" w:fill="5B9BD5" w:themeFill="accent1"/>
+        <w:shd w:val="clear" w:color="auto" w:fill="4472C4" w:themeFill="accent1"/>
       </w:tcPr>
     </w:tblStylePr>
     <w:tblStylePr w:type="band2Vert">
@@ -8275,7 +8102,7 @@
           <w:top w:val="single" w:sz="4" w:space="0" w:color="FFFFFF" w:themeColor="light1"/>
           <w:bottom w:val="single" w:sz="4" w:space="0" w:color="FFFFFF" w:themeColor="light1"/>
         </w:tcBorders>
-        <w:shd w:val="clear" w:color="auto" w:fill="5B9BD5" w:themeFill="accent1"/>
+        <w:shd w:val="clear" w:color="auto" w:fill="4472C4" w:themeFill="accent1"/>
       </w:tcPr>
     </w:tblStylePr>
     <w:tblStylePr w:type="band2Horz">
@@ -8285,7 +8112,7 @@
           <w:top w:val="single" w:sz="4" w:space="0" w:color="FFFFFF" w:themeColor="light1"/>
           <w:bottom w:val="single" w:sz="4" w:space="0" w:color="FFFFFF" w:themeColor="light1"/>
         </w:tcBorders>
-        <w:shd w:val="clear" w:color="auto" w:fill="5B9BD5" w:themeFill="accent1"/>
+        <w:shd w:val="clear" w:color="auto" w:fill="4472C4" w:themeFill="accent1"/>
       </w:tcPr>
     </w:tblStylePr>
   </w:style>
@@ -8618,12 +8445,12 @@
       <w:tblStyleRowBandSize w:val="1"/>
       <w:tblStyleColBandSize w:val="1"/>
       <w:tblBorders>
-        <w:top w:val="single" w:sz="32" w:space="0" w:color="8DA9DB" w:themeColor="accent5" w:themeTint="9A"/>
-        <w:left w:val="single" w:sz="32" w:space="0" w:color="8DA9DB" w:themeColor="accent5" w:themeTint="9A"/>
-        <w:bottom w:val="single" w:sz="32" w:space="0" w:color="8DA9DB" w:themeColor="accent5" w:themeTint="9A"/>
-        <w:right w:val="single" w:sz="32" w:space="0" w:color="8DA9DB" w:themeColor="accent5" w:themeTint="9A"/>
+        <w:top w:val="single" w:sz="32" w:space="0" w:color="9BC2E5" w:themeColor="accent5" w:themeTint="9A"/>
+        <w:left w:val="single" w:sz="32" w:space="0" w:color="9BC2E5" w:themeColor="accent5" w:themeTint="9A"/>
+        <w:bottom w:val="single" w:sz="32" w:space="0" w:color="9BC2E5" w:themeColor="accent5" w:themeTint="9A"/>
+        <w:right w:val="single" w:sz="32" w:space="0" w:color="9BC2E5" w:themeColor="accent5" w:themeTint="9A"/>
       </w:tblBorders>
-      <w:shd w:val="clear" w:color="auto" w:fill="8DA9DB" w:themeFill="accent5" w:themeFillTint="9A"/>
+      <w:shd w:val="clear" w:color="auto" w:fill="9BC2E5" w:themeFill="accent5" w:themeFillTint="9A"/>
     </w:tblPr>
     <w:tblStylePr w:type="firstRow">
       <w:rPr>
@@ -8635,10 +8462,10 @@
       <w:tblPr/>
       <w:tcPr>
         <w:tcBorders>
-          <w:top w:val="single" w:sz="32" w:space="0" w:color="8DA9DB" w:themeColor="accent5" w:themeTint="9A"/>
+          <w:top w:val="single" w:sz="32" w:space="0" w:color="9BC2E5" w:themeColor="accent5" w:themeTint="9A"/>
           <w:bottom w:val="single" w:sz="12" w:space="0" w:color="FFFFFF" w:themeColor="light1"/>
         </w:tcBorders>
-        <w:shd w:val="clear" w:color="auto" w:fill="8DA9DB" w:themeFill="accent5" w:themeFillTint="9A"/>
+        <w:shd w:val="clear" w:color="auto" w:fill="9BC2E5" w:themeFill="accent5" w:themeFillTint="9A"/>
       </w:tcPr>
     </w:tblStylePr>
     <w:tblStylePr w:type="lastRow">
@@ -8659,7 +8486,7 @@
       <w:tblPr/>
       <w:tcPr>
         <w:tcBorders>
-          <w:left w:val="single" w:sz="32" w:space="0" w:color="8DA9DB" w:themeColor="accent5" w:themeTint="9A"/>
+          <w:left w:val="single" w:sz="32" w:space="0" w:color="9BC2E5" w:themeColor="accent5" w:themeTint="9A"/>
           <w:right w:val="single" w:sz="4" w:space="0" w:color="FFFFFF" w:themeColor="light1"/>
         </w:tcBorders>
       </w:tcPr>
@@ -8669,7 +8496,7 @@
       <w:tcPr>
         <w:tcBorders>
           <w:left w:val="single" w:sz="4" w:space="0" w:color="FFFFFF" w:themeColor="light1"/>
-          <w:right w:val="single" w:sz="32" w:space="0" w:color="8DA9DB" w:themeColor="accent5" w:themeTint="9A"/>
+          <w:right w:val="single" w:sz="32" w:space="0" w:color="9BC2E5" w:themeColor="accent5" w:themeTint="9A"/>
         </w:tcBorders>
       </w:tcPr>
     </w:tblStylePr>
@@ -8680,7 +8507,7 @@
           <w:left w:val="single" w:sz="4" w:space="0" w:color="FFFFFF" w:themeColor="light1"/>
           <w:right w:val="single" w:sz="4" w:space="0" w:color="FFFFFF" w:themeColor="light1"/>
         </w:tcBorders>
-        <w:shd w:val="clear" w:color="auto" w:fill="8DA9DB" w:themeFill="accent5" w:themeFillTint="9A"/>
+        <w:shd w:val="clear" w:color="auto" w:fill="9BC2E5" w:themeFill="accent5" w:themeFillTint="9A"/>
       </w:tcPr>
     </w:tblStylePr>
     <w:tblStylePr w:type="band2Vert">
@@ -8699,7 +8526,7 @@
           <w:top w:val="single" w:sz="4" w:space="0" w:color="FFFFFF" w:themeColor="light1"/>
           <w:bottom w:val="single" w:sz="4" w:space="0" w:color="FFFFFF" w:themeColor="light1"/>
         </w:tcBorders>
-        <w:shd w:val="clear" w:color="auto" w:fill="8DA9DB" w:themeFill="accent5" w:themeFillTint="9A"/>
+        <w:shd w:val="clear" w:color="auto" w:fill="9BC2E5" w:themeFill="accent5" w:themeFillTint="9A"/>
       </w:tcPr>
     </w:tblStylePr>
     <w:tblStylePr w:type="band2Horz">
@@ -8709,7 +8536,7 @@
           <w:top w:val="single" w:sz="4" w:space="0" w:color="FFFFFF" w:themeColor="light1"/>
           <w:bottom w:val="single" w:sz="4" w:space="0" w:color="FFFFFF" w:themeColor="light1"/>
         </w:tcBorders>
-        <w:shd w:val="clear" w:color="auto" w:fill="8DA9DB" w:themeFill="accent5" w:themeFillTint="9A"/>
+        <w:shd w:val="clear" w:color="auto" w:fill="9BC2E5" w:themeFill="accent5" w:themeFillTint="9A"/>
       </w:tcPr>
     </w:tblStylePr>
   </w:style>
@@ -8819,7 +8646,7 @@
       </w:tcPr>
     </w:tblStylePr>
   </w:style>
-  <w:style w:type="table" w:styleId="ListTable6Colorful">
+  <w:style w:type="table" w:styleId="ListTable6Colourful">
     <w:name w:val="List Table 6 Colorful"/>
     <w:basedOn w:val="TableNormal"/>
     <w:uiPriority w:val="99"/>
@@ -8895,7 +8722,7 @@
       </w:rPr>
     </w:tblStylePr>
   </w:style>
-  <w:style w:type="table" w:styleId="ListTable6Colorful-Accent1">
+  <w:style w:type="table" w:styleId="ListTable6ColourfulAccent1">
     <w:name w:val="List Table 6 Colorful Accent 1"/>
     <w:basedOn w:val="TableNormal"/>
     <w:uiPriority w:val="99"/>
@@ -8906,72 +8733,72 @@
       <w:tblStyleRowBandSize w:val="1"/>
       <w:tblStyleColBandSize w:val="1"/>
       <w:tblBorders>
-        <w:top w:val="single" w:sz="4" w:space="0" w:color="5B9BD5" w:themeColor="accent1"/>
-        <w:bottom w:val="single" w:sz="4" w:space="0" w:color="5B9BD5" w:themeColor="accent1"/>
+        <w:top w:val="single" w:sz="4" w:space="0" w:color="4472C4" w:themeColor="accent1"/>
+        <w:bottom w:val="single" w:sz="4" w:space="0" w:color="4472C4" w:themeColor="accent1"/>
       </w:tblBorders>
     </w:tblPr>
     <w:tblStylePr w:type="firstRow">
       <w:rPr>
         <w:b/>
-        <w:color w:val="245A8D" w:themeColor="accent1" w:themeShade="95"/>
-      </w:rPr>
-      <w:tblPr/>
-      <w:tcPr>
-        <w:tcBorders>
-          <w:bottom w:val="single" w:sz="4" w:space="0" w:color="5B9BD5" w:themeColor="accent1"/>
+        <w:color w:val="254175" w:themeColor="accent1" w:themeShade="95"/>
+      </w:rPr>
+      <w:tblPr/>
+      <w:tcPr>
+        <w:tcBorders>
+          <w:bottom w:val="single" w:sz="4" w:space="0" w:color="4472C4" w:themeColor="accent1"/>
         </w:tcBorders>
       </w:tcPr>
     </w:tblStylePr>
     <w:tblStylePr w:type="lastRow">
       <w:rPr>
         <w:b/>
-        <w:color w:val="245A8D" w:themeColor="accent1" w:themeShade="95"/>
-      </w:rPr>
-      <w:tblPr/>
-      <w:tcPr>
-        <w:tcBorders>
-          <w:top w:val="single" w:sz="4" w:space="0" w:color="5B9BD5" w:themeColor="accent1"/>
+        <w:color w:val="254175" w:themeColor="accent1" w:themeShade="95"/>
+      </w:rPr>
+      <w:tblPr/>
+      <w:tcPr>
+        <w:tcBorders>
+          <w:top w:val="single" w:sz="4" w:space="0" w:color="4472C4" w:themeColor="accent1"/>
         </w:tcBorders>
       </w:tcPr>
     </w:tblStylePr>
     <w:tblStylePr w:type="firstCol">
       <w:rPr>
         <w:b/>
-        <w:color w:val="245A8D" w:themeColor="accent1" w:themeShade="95"/>
+        <w:color w:val="254175" w:themeColor="accent1" w:themeShade="95"/>
       </w:rPr>
     </w:tblStylePr>
     <w:tblStylePr w:type="lastCol">
       <w:rPr>
         <w:b/>
-        <w:color w:val="245A8D" w:themeColor="accent1" w:themeShade="95"/>
+        <w:color w:val="254175" w:themeColor="accent1" w:themeShade="95"/>
       </w:rPr>
     </w:tblStylePr>
     <w:tblStylePr w:type="band1Vert">
       <w:tblPr/>
       <w:tcPr>
-        <w:shd w:val="clear" w:color="auto" w:fill="D5E5F4" w:themeFill="accent1" w:themeFillTint="40"/>
+        <w:shd w:val="clear" w:color="auto" w:fill="CFDBF0" w:themeFill="accent1" w:themeFillTint="40"/>
       </w:tcPr>
     </w:tblStylePr>
     <w:tblStylePr w:type="band1Horz">
       <w:rPr>
         <w:rFonts w:ascii="Arial" w:hAnsi="Arial"/>
-        <w:color w:val="245A8D" w:themeColor="accent1" w:themeShade="95"/>
-        <w:sz w:val="22"/>
-      </w:rPr>
-      <w:tblPr/>
-      <w:tcPr>
-        <w:shd w:val="clear" w:color="auto" w:fill="D5E5F4" w:themeFill="accent1" w:themeFillTint="40"/>
+        <w:color w:val="254175" w:themeColor="accent1" w:themeShade="95"/>
+        <w:sz w:val="22"/>
+      </w:rPr>
+      <w:tblPr/>
+      <w:tcPr>
+        <w:shd w:val="clear" w:color="auto" w:fill="CFDBF0" w:themeFill="accent1" w:themeFillTint="40"/>
       </w:tcPr>
     </w:tblStylePr>
     <w:tblStylePr w:type="band2Horz">
       <w:rPr>
         <w:rFonts w:ascii="Arial" w:hAnsi="Arial"/>
-        <w:color w:val="245A8D" w:themeColor="accent1" w:themeShade="95"/>
-        <w:sz w:val="22"/>
-      </w:rPr>
-    </w:tblStylePr>
-  </w:style>
-  <w:style w:type="table" w:styleId="ListTable6Colorful-Accent2">
+        <w:color w:val="254175" w:themeColor="accent1" w:themeShade="95"/>
+        <w:sz w:val="22"/>
+      </w:rPr>
+    </w:tblStylePr>
+  </w:style>
+  <w:style w:type="table" w:styleId="ListTable6ColourfulAccent2">
     <w:name w:val="List Table 6 Colorful Accent 2"/>
     <w:basedOn w:val="TableNormal"/>
     <w:uiPriority w:val="99"/>
@@ -9047,7 +8874,7 @@
       </w:rPr>
     </w:tblStylePr>
   </w:style>
-  <w:style w:type="table" w:styleId="ListTable6Colorful-Accent3">
+  <w:style w:type="table" w:styleId="ListTable6ColourfulAccent3">
     <w:name w:val="List Table 6 Colorful Accent 3"/>
     <w:basedOn w:val="TableNormal"/>
     <w:uiPriority w:val="99"/>
@@ -9123,7 +8950,7 @@
       </w:rPr>
     </w:tblStylePr>
   </w:style>
-  <w:style w:type="table" w:styleId="ListTable6Colorful-Accent4">
+  <w:style w:type="table" w:styleId="ListTable6ColourfulAccent4">
     <w:name w:val="List Table 6 Colorful Accent 4"/>
     <w:basedOn w:val="TableNormal"/>
     <w:uiPriority w:val="99"/>
@@ -9199,7 +9026,7 @@
       </w:rPr>
     </w:tblStylePr>
   </w:style>
-  <w:style w:type="table" w:styleId="ListTable6Colorful-Accent5">
+  <w:style w:type="table" w:styleId="ListTable6ColourfulAccent5">
     <w:name w:val="List Table 6 Colorful Accent 5"/>
     <w:basedOn w:val="TableNormal"/>
     <w:uiPriority w:val="99"/>
@@ -9210,72 +9037,72 @@
       <w:tblStyleRowBandSize w:val="1"/>
       <w:tblStyleColBandSize w:val="1"/>
       <w:tblBorders>
-        <w:top w:val="single" w:sz="4" w:space="0" w:color="8DA9DB" w:themeColor="accent5" w:themeTint="9A"/>
-        <w:bottom w:val="single" w:sz="4" w:space="0" w:color="8DA9DB" w:themeColor="accent5" w:themeTint="9A"/>
+        <w:top w:val="single" w:sz="4" w:space="0" w:color="9BC2E5" w:themeColor="accent5" w:themeTint="9A"/>
+        <w:bottom w:val="single" w:sz="4" w:space="0" w:color="9BC2E5" w:themeColor="accent5" w:themeTint="9A"/>
       </w:tblBorders>
     </w:tblPr>
     <w:tblStylePr w:type="firstRow">
       <w:rPr>
         <w:b/>
-        <w:color w:val="8DA9DB" w:themeColor="accent5" w:themeTint="9A" w:themeShade="95"/>
-      </w:rPr>
-      <w:tblPr/>
-      <w:tcPr>
-        <w:tcBorders>
-          <w:bottom w:val="single" w:sz="4" w:space="0" w:color="8DA9DB" w:themeColor="accent5" w:themeTint="9A"/>
+        <w:color w:val="9BC2E5" w:themeColor="accent5" w:themeTint="9A" w:themeShade="95"/>
+      </w:rPr>
+      <w:tblPr/>
+      <w:tcPr>
+        <w:tcBorders>
+          <w:bottom w:val="single" w:sz="4" w:space="0" w:color="9BC2E5" w:themeColor="accent5" w:themeTint="9A"/>
         </w:tcBorders>
       </w:tcPr>
     </w:tblStylePr>
     <w:tblStylePr w:type="lastRow">
       <w:rPr>
         <w:b/>
-        <w:color w:val="8DA9DB" w:themeColor="accent5" w:themeTint="9A" w:themeShade="95"/>
-      </w:rPr>
-      <w:tblPr/>
-      <w:tcPr>
-        <w:tcBorders>
-          <w:top w:val="single" w:sz="4" w:space="0" w:color="8DA9DB" w:themeColor="accent5" w:themeTint="9A"/>
+        <w:color w:val="9BC2E5" w:themeColor="accent5" w:themeTint="9A" w:themeShade="95"/>
+      </w:rPr>
+      <w:tblPr/>
+      <w:tcPr>
+        <w:tcBorders>
+          <w:top w:val="single" w:sz="4" w:space="0" w:color="9BC2E5" w:themeColor="accent5" w:themeTint="9A"/>
         </w:tcBorders>
       </w:tcPr>
     </w:tblStylePr>
     <w:tblStylePr w:type="firstCol">
       <w:rPr>
         <w:b/>
-        <w:color w:val="8DA9DB" w:themeColor="accent5" w:themeTint="9A" w:themeShade="95"/>
+        <w:color w:val="9BC2E5" w:themeColor="accent5" w:themeTint="9A" w:themeShade="95"/>
       </w:rPr>
     </w:tblStylePr>
     <w:tblStylePr w:type="lastCol">
       <w:rPr>
         <w:b/>
-        <w:color w:val="8DA9DB" w:themeColor="accent5" w:themeTint="9A" w:themeShade="95"/>
+        <w:color w:val="9BC2E5" w:themeColor="accent5" w:themeTint="9A" w:themeShade="95"/>
       </w:rPr>
     </w:tblStylePr>
     <w:tblStylePr w:type="band1Vert">
       <w:tblPr/>
       <w:tcPr>
-        <w:shd w:val="clear" w:color="auto" w:fill="CFDBF0" w:themeFill="accent5" w:themeFillTint="40"/>
+        <w:shd w:val="clear" w:color="auto" w:fill="D5E5F4" w:themeFill="accent5" w:themeFillTint="40"/>
       </w:tcPr>
     </w:tblStylePr>
     <w:tblStylePr w:type="band1Horz">
       <w:rPr>
         <w:rFonts w:ascii="Arial" w:hAnsi="Arial"/>
-        <w:color w:val="8DA9DB" w:themeColor="accent5" w:themeTint="9A" w:themeShade="95"/>
-        <w:sz w:val="22"/>
-      </w:rPr>
-      <w:tblPr/>
-      <w:tcPr>
-        <w:shd w:val="clear" w:color="auto" w:fill="CFDBF0" w:themeFill="accent5" w:themeFillTint="40"/>
+        <w:color w:val="9BC2E5" w:themeColor="accent5" w:themeTint="9A" w:themeShade="95"/>
+        <w:sz w:val="22"/>
+      </w:rPr>
+      <w:tblPr/>
+      <w:tcPr>
+        <w:shd w:val="clear" w:color="auto" w:fill="D5E5F4" w:themeFill="accent5" w:themeFillTint="40"/>
       </w:tcPr>
     </w:tblStylePr>
     <w:tblStylePr w:type="band2Horz">
       <w:rPr>
         <w:rFonts w:ascii="Arial" w:hAnsi="Arial"/>
-        <w:color w:val="8DA9DB" w:themeColor="accent5" w:themeTint="9A" w:themeShade="95"/>
-        <w:sz w:val="22"/>
-      </w:rPr>
-    </w:tblStylePr>
-  </w:style>
-  <w:style w:type="table" w:styleId="ListTable6Colorful-Accent6">
+        <w:color w:val="9BC2E5" w:themeColor="accent5" w:themeTint="9A" w:themeShade="95"/>
+        <w:sz w:val="22"/>
+      </w:rPr>
+    </w:tblStylePr>
+  </w:style>
+  <w:style w:type="table" w:styleId="ListTable6ColourfulAccent6">
     <w:name w:val="List Table 6 Colorful Accent 6"/>
     <w:basedOn w:val="TableNormal"/>
     <w:uiPriority w:val="99"/>
@@ -9351,7 +9178,7 @@
       </w:rPr>
     </w:tblStylePr>
   </w:style>
-  <w:style w:type="table" w:styleId="ListTable7Colorful">
+  <w:style w:type="table" w:styleId="ListTable7Colourful">
     <w:name w:val="List Table 7 Colorful"/>
     <w:basedOn w:val="TableNormal"/>
     <w:uiPriority w:val="99"/>
@@ -9465,7 +9292,7 @@
       </w:rPr>
     </w:tblStylePr>
   </w:style>
-  <w:style w:type="table" w:styleId="ListTable7Colorful-Accent1">
+  <w:style w:type="table" w:styleId="ListTable7ColourfulAccent1">
     <w:name w:val="List Table 7 Colorful Accent 1"/>
     <w:basedOn w:val="TableNormal"/>
     <w:uiPriority w:val="99"/>
@@ -9476,14 +9303,14 @@
       <w:tblStyleRowBandSize w:val="1"/>
       <w:tblStyleColBandSize w:val="1"/>
       <w:tblBorders>
-        <w:right w:val="single" w:sz="4" w:space="0" w:color="5B9BD5" w:themeColor="accent1"/>
+        <w:right w:val="single" w:sz="4" w:space="0" w:color="4472C4" w:themeColor="accent1"/>
       </w:tblBorders>
     </w:tblPr>
     <w:tblStylePr w:type="firstRow">
       <w:rPr>
         <w:rFonts w:ascii="Arial" w:hAnsi="Arial"/>
         <w:i/>
-        <w:color w:val="245A8D" w:themeColor="accent1" w:themeShade="95"/>
+        <w:color w:val="254175" w:themeColor="accent1" w:themeShade="95"/>
         <w:sz w:val="22"/>
       </w:rPr>
       <w:tblPr/>
@@ -9491,7 +9318,7 @@
         <w:tcBorders>
           <w:top w:val="none" w:sz="0" w:space="0" w:color="auto"/>
           <w:left w:val="none" w:sz="0" w:space="0" w:color="auto"/>
-          <w:bottom w:val="single" w:sz="4" w:space="0" w:color="5B9BD5" w:themeColor="accent1"/>
+          <w:bottom w:val="single" w:sz="4" w:space="0" w:color="4472C4" w:themeColor="accent1"/>
           <w:right w:val="none" w:sz="0" w:space="0" w:color="auto"/>
         </w:tcBorders>
         <w:shd w:val="clear" w:color="auto" w:fill="FFFFFF" w:themeFill="light1"/>
@@ -9501,13 +9328,13 @@
       <w:rPr>
         <w:rFonts w:ascii="Arial" w:hAnsi="Arial"/>
         <w:i/>
-        <w:color w:val="245A8D" w:themeColor="accent1" w:themeShade="95"/>
-        <w:sz w:val="22"/>
-      </w:rPr>
-      <w:tblPr/>
-      <w:tcPr>
-        <w:tcBorders>
-          <w:top w:val="single" w:sz="4" w:space="0" w:color="5B9BD5" w:themeColor="accent1"/>
+        <w:color w:val="254175" w:themeColor="accent1" w:themeShade="95"/>
+        <w:sz w:val="22"/>
+      </w:rPr>
+      <w:tblPr/>
+      <w:tcPr>
+        <w:tcBorders>
+          <w:top w:val="single" w:sz="4" w:space="0" w:color="4472C4" w:themeColor="accent1"/>
           <w:left w:val="none" w:sz="0" w:space="0" w:color="auto"/>
           <w:bottom w:val="none" w:sz="0" w:space="0" w:color="auto"/>
           <w:right w:val="none" w:sz="0" w:space="0" w:color="auto"/>
@@ -9522,7 +9349,7 @@
       <w:rPr>
         <w:rFonts w:ascii="Arial" w:hAnsi="Arial"/>
         <w:i/>
-        <w:color w:val="245A8D" w:themeColor="accent1" w:themeShade="95"/>
+        <w:color w:val="254175" w:themeColor="accent1" w:themeShade="95"/>
         <w:sz w:val="22"/>
       </w:rPr>
       <w:tblPr/>
@@ -9531,7 +9358,7 @@
           <w:top w:val="none" w:sz="0" w:space="0" w:color="auto"/>
           <w:left w:val="none" w:sz="0" w:space="0" w:color="auto"/>
           <w:bottom w:val="none" w:sz="0" w:space="0" w:color="auto"/>
-          <w:right w:val="single" w:sz="4" w:space="0" w:color="5B9BD5" w:themeColor="accent1"/>
+          <w:right w:val="single" w:sz="4" w:space="0" w:color="4472C4" w:themeColor="accent1"/>
         </w:tcBorders>
         <w:shd w:val="clear" w:color="auto" w:fill="FFFFFF"/>
       </w:tcPr>
@@ -9540,14 +9367,14 @@
       <w:rPr>
         <w:rFonts w:ascii="Arial" w:hAnsi="Arial"/>
         <w:i/>
-        <w:color w:val="245A8D" w:themeColor="accent1" w:themeShade="95"/>
+        <w:color w:val="254175" w:themeColor="accent1" w:themeShade="95"/>
         <w:sz w:val="22"/>
       </w:rPr>
       <w:tblPr/>
       <w:tcPr>
         <w:tcBorders>
           <w:top w:val="none" w:sz="0" w:space="0" w:color="auto"/>
-          <w:left w:val="single" w:sz="4" w:space="0" w:color="5B9BD5" w:themeColor="accent1"/>
+          <w:left w:val="single" w:sz="4" w:space="0" w:color="4472C4" w:themeColor="accent1"/>
           <w:bottom w:val="none" w:sz="0" w:space="0" w:color="auto"/>
           <w:right w:val="none" w:sz="0" w:space="0" w:color="auto"/>
         </w:tcBorders>
@@ -9557,29 +9384,29 @@
     <w:tblStylePr w:type="band1Vert">
       <w:tblPr/>
       <w:tcPr>
-        <w:shd w:val="clear" w:color="auto" w:fill="D5E5F4" w:themeFill="accent1" w:themeFillTint="40"/>
+        <w:shd w:val="clear" w:color="auto" w:fill="CFDBF0" w:themeFill="accent1" w:themeFillTint="40"/>
       </w:tcPr>
     </w:tblStylePr>
     <w:tblStylePr w:type="band1Horz">
       <w:rPr>
         <w:rFonts w:ascii="Arial" w:hAnsi="Arial"/>
-        <w:color w:val="245A8D" w:themeColor="accent1" w:themeShade="95"/>
-        <w:sz w:val="22"/>
-      </w:rPr>
-      <w:tblPr/>
-      <w:tcPr>
-        <w:shd w:val="clear" w:color="auto" w:fill="D5E5F4" w:themeFill="accent1" w:themeFillTint="40"/>
+        <w:color w:val="254175" w:themeColor="accent1" w:themeShade="95"/>
+        <w:sz w:val="22"/>
+      </w:rPr>
+      <w:tblPr/>
+      <w:tcPr>
+        <w:shd w:val="clear" w:color="auto" w:fill="CFDBF0" w:themeFill="accent1" w:themeFillTint="40"/>
       </w:tcPr>
     </w:tblStylePr>
     <w:tblStylePr w:type="band2Horz">
       <w:rPr>
         <w:rFonts w:ascii="Arial" w:hAnsi="Arial"/>
-        <w:color w:val="245A8D" w:themeColor="accent1" w:themeShade="95"/>
-        <w:sz w:val="22"/>
-      </w:rPr>
-    </w:tblStylePr>
-  </w:style>
-  <w:style w:type="table" w:styleId="ListTable7Colorful-Accent2">
+        <w:color w:val="254175" w:themeColor="accent1" w:themeShade="95"/>
+        <w:sz w:val="22"/>
+      </w:rPr>
+    </w:tblStylePr>
+  </w:style>
+  <w:style w:type="table" w:styleId="ListTable7ColourfulAccent2">
     <w:name w:val="List Table 7 Colorful Accent 2"/>
     <w:basedOn w:val="TableNormal"/>
     <w:uiPriority w:val="99"/>
@@ -9693,7 +9520,7 @@
       </w:rPr>
     </w:tblStylePr>
   </w:style>
-  <w:style w:type="table" w:styleId="ListTable7Colorful-Accent3">
+  <w:style w:type="table" w:styleId="ListTable7ColourfulAccent3">
     <w:name w:val="List Table 7 Colorful Accent 3"/>
     <w:basedOn w:val="TableNormal"/>
     <w:uiPriority w:val="99"/>
@@ -9807,7 +9634,7 @@
       </w:rPr>
     </w:tblStylePr>
   </w:style>
-  <w:style w:type="table" w:styleId="ListTable7Colorful-Accent4">
+  <w:style w:type="table" w:styleId="ListTable7ColourfulAccent4">
     <w:name w:val="List Table 7 Colorful Accent 4"/>
     <w:basedOn w:val="TableNormal"/>
     <w:uiPriority w:val="99"/>
@@ -9921,7 +9748,7 @@
       </w:rPr>
     </w:tblStylePr>
   </w:style>
-  <w:style w:type="table" w:styleId="ListTable7Colorful-Accent5">
+  <w:style w:type="table" w:styleId="ListTable7ColourfulAccent5">
     <w:name w:val="List Table 7 Colorful Accent 5"/>
     <w:basedOn w:val="TableNormal"/>
     <w:uiPriority w:val="99"/>
@@ -9932,14 +9759,14 @@
       <w:tblStyleRowBandSize w:val="1"/>
       <w:tblStyleColBandSize w:val="1"/>
       <w:tblBorders>
-        <w:right w:val="single" w:sz="4" w:space="0" w:color="8DA9DB" w:themeColor="accent5" w:themeTint="9A"/>
+        <w:right w:val="single" w:sz="4" w:space="0" w:color="9BC2E5" w:themeColor="accent5" w:themeTint="9A"/>
       </w:tblBorders>
     </w:tblPr>
     <w:tblStylePr w:type="firstRow">
       <w:rPr>
         <w:rFonts w:ascii="Arial" w:hAnsi="Arial"/>
         <w:i/>
-        <w:color w:val="8DA9DB" w:themeColor="accent5" w:themeTint="9A" w:themeShade="95"/>
+        <w:color w:val="9BC2E5" w:themeColor="accent5" w:themeTint="9A" w:themeShade="95"/>
         <w:sz w:val="22"/>
       </w:rPr>
       <w:tblPr/>
@@ -9947,7 +9774,7 @@
         <w:tcBorders>
           <w:top w:val="none" w:sz="0" w:space="0" w:color="auto"/>
           <w:left w:val="none" w:sz="0" w:space="0" w:color="auto"/>
-          <w:bottom w:val="single" w:sz="4" w:space="0" w:color="8DA9DB" w:themeColor="accent5" w:themeTint="9A"/>
+          <w:bottom w:val="single" w:sz="4" w:space="0" w:color="9BC2E5" w:themeColor="accent5" w:themeTint="9A"/>
           <w:right w:val="none" w:sz="0" w:space="0" w:color="auto"/>
         </w:tcBorders>
         <w:shd w:val="clear" w:color="auto" w:fill="FFFFFF" w:themeFill="light1"/>
@@ -9957,13 +9784,13 @@
       <w:rPr>
         <w:rFonts w:ascii="Arial" w:hAnsi="Arial"/>
         <w:i/>
-        <w:color w:val="8DA9DB" w:themeColor="accent5" w:themeTint="9A" w:themeShade="95"/>
-        <w:sz w:val="22"/>
-      </w:rPr>
-      <w:tblPr/>
-      <w:tcPr>
-        <w:tcBorders>
-          <w:top w:val="single" w:sz="4" w:space="0" w:color="8DA9DB" w:themeColor="accent5" w:themeTint="9A"/>
+        <w:color w:val="9BC2E5" w:themeColor="accent5" w:themeTint="9A" w:themeShade="95"/>
+        <w:sz w:val="22"/>
+      </w:rPr>
+      <w:tblPr/>
+      <w:tcPr>
+        <w:tcBorders>
+          <w:top w:val="single" w:sz="4" w:space="0" w:color="9BC2E5" w:themeColor="accent5" w:themeTint="9A"/>
           <w:left w:val="none" w:sz="0" w:space="0" w:color="auto"/>
           <w:bottom w:val="none" w:sz="0" w:space="0" w:color="auto"/>
           <w:right w:val="none" w:sz="0" w:space="0" w:color="auto"/>
@@ -9978,7 +9805,7 @@
       <w:rPr>
         <w:rFonts w:ascii="Arial" w:hAnsi="Arial"/>
         <w:i/>
-        <w:color w:val="8DA9DB" w:themeColor="accent5" w:themeTint="9A" w:themeShade="95"/>
+        <w:color w:val="9BC2E5" w:themeColor="accent5" w:themeTint="9A" w:themeShade="95"/>
         <w:sz w:val="22"/>
       </w:rPr>
       <w:tblPr/>
@@ -9987,7 +9814,7 @@
           <w:top w:val="none" w:sz="0" w:space="0" w:color="auto"/>
           <w:left w:val="none" w:sz="0" w:space="0" w:color="auto"/>
           <w:bottom w:val="none" w:sz="0" w:space="0" w:color="auto"/>
-          <w:right w:val="single" w:sz="4" w:space="0" w:color="8DA9DB" w:themeColor="accent5" w:themeTint="9A"/>
+          <w:right w:val="single" w:sz="4" w:space="0" w:color="9BC2E5" w:themeColor="accent5" w:themeTint="9A"/>
         </w:tcBorders>
         <w:shd w:val="clear" w:color="auto" w:fill="FFFFFF"/>
       </w:tcPr>
@@ -9996,14 +9823,14 @@
       <w:rPr>
         <w:rFonts w:ascii="Arial" w:hAnsi="Arial"/>
         <w:i/>
-        <w:color w:val="8DA9DB" w:themeColor="accent5" w:themeTint="9A" w:themeShade="95"/>
+        <w:color w:val="9BC2E5" w:themeColor="accent5" w:themeTint="9A" w:themeShade="95"/>
         <w:sz w:val="22"/>
       </w:rPr>
       <w:tblPr/>
       <w:tcPr>
         <w:tcBorders>
           <w:top w:val="none" w:sz="0" w:space="0" w:color="auto"/>
-          <w:left w:val="single" w:sz="4" w:space="0" w:color="8DA9DB" w:themeColor="accent5" w:themeTint="9A"/>
+          <w:left w:val="single" w:sz="4" w:space="0" w:color="9BC2E5" w:themeColor="accent5" w:themeTint="9A"/>
           <w:bottom w:val="none" w:sz="0" w:space="0" w:color="auto"/>
           <w:right w:val="none" w:sz="0" w:space="0" w:color="auto"/>
         </w:tcBorders>
@@ -10013,29 +9840,29 @@
     <w:tblStylePr w:type="band1Vert">
       <w:tblPr/>
       <w:tcPr>
-        <w:shd w:val="clear" w:color="auto" w:fill="CFDBF0" w:themeFill="accent5" w:themeFillTint="40"/>
+        <w:shd w:val="clear" w:color="auto" w:fill="D5E5F4" w:themeFill="accent5" w:themeFillTint="40"/>
       </w:tcPr>
     </w:tblStylePr>
     <w:tblStylePr w:type="band1Horz">
       <w:rPr>
         <w:rFonts w:ascii="Arial" w:hAnsi="Arial"/>
-        <w:color w:val="8DA9DB" w:themeColor="accent5" w:themeTint="9A" w:themeShade="95"/>
-        <w:sz w:val="22"/>
-      </w:rPr>
-      <w:tblPr/>
-      <w:tcPr>
-        <w:shd w:val="clear" w:color="auto" w:fill="CFDBF0" w:themeFill="accent5" w:themeFillTint="40"/>
+        <w:color w:val="9BC2E5" w:themeColor="accent5" w:themeTint="9A" w:themeShade="95"/>
+        <w:sz w:val="22"/>
+      </w:rPr>
+      <w:tblPr/>
+      <w:tcPr>
+        <w:shd w:val="clear" w:color="auto" w:fill="D5E5F4" w:themeFill="accent5" w:themeFillTint="40"/>
       </w:tcPr>
     </w:tblStylePr>
     <w:tblStylePr w:type="band2Horz">
       <w:rPr>
         <w:rFonts w:ascii="Arial" w:hAnsi="Arial"/>
-        <w:color w:val="8DA9DB" w:themeColor="accent5" w:themeTint="9A" w:themeShade="95"/>
-        <w:sz w:val="22"/>
-      </w:rPr>
-    </w:tblStylePr>
-  </w:style>
-  <w:style w:type="table" w:styleId="ListTable7Colorful-Accent6">
+        <w:color w:val="9BC2E5" w:themeColor="accent5" w:themeTint="9A" w:themeShade="95"/>
+        <w:sz w:val="22"/>
+      </w:rPr>
+    </w:tblStylePr>
+  </w:style>
+  <w:style w:type="table" w:styleId="ListTable7ColourfulAccent6">
     <w:name w:val="List Table 7 Colorful Accent 6"/>
     <w:basedOn w:val="TableNormal"/>
     <w:uiPriority w:val="99"/>
@@ -10270,7 +10097,7 @@
       </w:rPr>
       <w:tblPr/>
       <w:tcPr>
-        <w:shd w:val="clear" w:color="auto" w:fill="68A2D8" w:themeFill="accent1" w:themeFillTint="EA"/>
+        <w:shd w:val="clear" w:color="auto" w:fill="537DC8" w:themeFill="accent1" w:themeFillTint="EA"/>
       </w:tcPr>
     </w:tblStylePr>
     <w:tblStylePr w:type="lastRow">
@@ -10281,7 +10108,7 @@
       </w:rPr>
       <w:tblPr/>
       <w:tcPr>
-        <w:shd w:val="clear" w:color="auto" w:fill="68A2D8" w:themeFill="accent1" w:themeFillTint="EA"/>
+        <w:shd w:val="clear" w:color="auto" w:fill="537DC8" w:themeFill="accent1" w:themeFillTint="EA"/>
       </w:tcPr>
     </w:tblStylePr>
     <w:tblStylePr w:type="firstCol">
@@ -10292,7 +10119,7 @@
       </w:rPr>
       <w:tblPr/>
       <w:tcPr>
-        <w:shd w:val="clear" w:color="auto" w:fill="68A2D8" w:themeFill="accent1" w:themeFillTint="EA"/>
+        <w:shd w:val="clear" w:color="auto" w:fill="537DC8" w:themeFill="accent1" w:themeFillTint="EA"/>
       </w:tcPr>
     </w:tblStylePr>
     <w:tblStylePr w:type="lastCol">
@@ -10303,7 +10130,7 @@
       </w:rPr>
       <w:tblPr/>
       <w:tcPr>
-        <w:shd w:val="clear" w:color="auto" w:fill="68A2D8" w:themeFill="accent1" w:themeFillTint="EA"/>
+        <w:shd w:val="clear" w:color="auto" w:fill="537DC8" w:themeFill="accent1" w:themeFillTint="EA"/>
       </w:tcPr>
     </w:tblStylePr>
     <w:tblStylePr w:type="band1Vert">
@@ -10321,7 +10148,7 @@
       </w:rPr>
       <w:tblPr/>
       <w:tcPr>
-        <w:shd w:val="clear" w:color="auto" w:fill="CBDFF1" w:themeFill="accent1" w:themeFillTint="50"/>
+        <w:shd w:val="clear" w:color="auto" w:fill="C4D2EC" w:themeFill="accent1" w:themeFillTint="50"/>
       </w:tcPr>
     </w:tblStylePr>
     <w:tblStylePr w:type="band1Horz">
@@ -10339,7 +10166,7 @@
       </w:rPr>
       <w:tblPr/>
       <w:tcPr>
-        <w:shd w:val="clear" w:color="auto" w:fill="CBDFF1" w:themeFill="accent1" w:themeFillTint="50"/>
+        <w:shd w:val="clear" w:color="auto" w:fill="C4D2EC" w:themeFill="accent1" w:themeFillTint="50"/>
       </w:tcPr>
     </w:tblStylePr>
   </w:style>
@@ -10658,7 +10485,7 @@
       </w:rPr>
       <w:tblPr/>
       <w:tcPr>
-        <w:shd w:val="clear" w:color="auto" w:fill="4472C4" w:themeFill="accent5"/>
+        <w:shd w:val="clear" w:color="auto" w:fill="5B9BD5" w:themeFill="accent5"/>
       </w:tcPr>
     </w:tblStylePr>
     <w:tblStylePr w:type="lastRow">
@@ -10669,7 +10496,7 @@
       </w:rPr>
       <w:tblPr/>
       <w:tcPr>
-        <w:shd w:val="clear" w:color="auto" w:fill="4472C4" w:themeFill="accent5"/>
+        <w:shd w:val="clear" w:color="auto" w:fill="5B9BD5" w:themeFill="accent5"/>
       </w:tcPr>
     </w:tblStylePr>
     <w:tblStylePr w:type="firstCol">
@@ -10680,7 +10507,7 @@
       </w:rPr>
       <w:tblPr/>
       <w:tcPr>
-        <w:shd w:val="clear" w:color="auto" w:fill="4472C4" w:themeFill="accent5"/>
+        <w:shd w:val="clear" w:color="auto" w:fill="5B9BD5" w:themeFill="accent5"/>
       </w:tcPr>
     </w:tblStylePr>
     <w:tblStylePr w:type="lastCol">
@@ -10691,7 +10518,7 @@
       </w:rPr>
       <w:tblPr/>
       <w:tcPr>
-        <w:shd w:val="clear" w:color="auto" w:fill="4472C4" w:themeFill="accent5"/>
+        <w:shd w:val="clear" w:color="auto" w:fill="5B9BD5" w:themeFill="accent5"/>
       </w:tcPr>
     </w:tblStylePr>
     <w:tblStylePr w:type="band1Vert">
@@ -10709,7 +10536,7 @@
       </w:rPr>
       <w:tblPr/>
       <w:tcPr>
-        <w:shd w:val="clear" w:color="auto" w:fill="D8E2F3" w:themeFill="accent5" w:themeFillTint="34"/>
+        <w:shd w:val="clear" w:color="auto" w:fill="DDEAF6" w:themeFill="accent5" w:themeFillTint="34"/>
       </w:tcPr>
     </w:tblStylePr>
     <w:tblStylePr w:type="band1Horz">
@@ -10727,7 +10554,7 @@
       </w:rPr>
       <w:tblPr/>
       <w:tcPr>
-        <w:shd w:val="clear" w:color="auto" w:fill="D8E2F3" w:themeFill="accent5" w:themeFillTint="34"/>
+        <w:shd w:val="clear" w:color="auto" w:fill="DDEAF6" w:themeFill="accent5" w:themeFillTint="34"/>
       </w:tcPr>
     </w:tblStylePr>
   </w:style>
@@ -10949,12 +10776,12 @@
       <w:tblStyleRowBandSize w:val="1"/>
       <w:tblStyleColBandSize w:val="1"/>
       <w:tblBorders>
-        <w:top w:val="single" w:sz="4" w:space="0" w:color="245A8D" w:themeColor="accent1" w:themeShade="95"/>
-        <w:left w:val="single" w:sz="4" w:space="0" w:color="245A8D" w:themeColor="accent1" w:themeShade="95"/>
-        <w:bottom w:val="single" w:sz="4" w:space="0" w:color="245A8D" w:themeColor="accent1" w:themeShade="95"/>
-        <w:right w:val="single" w:sz="4" w:space="0" w:color="245A8D" w:themeColor="accent1" w:themeShade="95"/>
-        <w:insideH w:val="single" w:sz="4" w:space="0" w:color="245A8D" w:themeColor="accent1" w:themeShade="95"/>
-        <w:insideV w:val="single" w:sz="4" w:space="0" w:color="245A8D" w:themeColor="accent1" w:themeShade="95"/>
+        <w:top w:val="single" w:sz="4" w:space="0" w:color="254175" w:themeColor="accent1" w:themeShade="95"/>
+        <w:left w:val="single" w:sz="4" w:space="0" w:color="254175" w:themeColor="accent1" w:themeShade="95"/>
+        <w:bottom w:val="single" w:sz="4" w:space="0" w:color="254175" w:themeColor="accent1" w:themeShade="95"/>
+        <w:right w:val="single" w:sz="4" w:space="0" w:color="254175" w:themeColor="accent1" w:themeShade="95"/>
+        <w:insideH w:val="single" w:sz="4" w:space="0" w:color="254175" w:themeColor="accent1" w:themeShade="95"/>
+        <w:insideV w:val="single" w:sz="4" w:space="0" w:color="254175" w:themeColor="accent1" w:themeShade="95"/>
       </w:tblBorders>
     </w:tblPr>
     <w:tblStylePr w:type="firstRow">
@@ -10965,7 +10792,7 @@
       </w:rPr>
       <w:tblPr/>
       <w:tcPr>
-        <w:shd w:val="clear" w:color="auto" w:fill="68A2D8" w:themeFill="accent1" w:themeFillTint="EA"/>
+        <w:shd w:val="clear" w:color="auto" w:fill="537DC8" w:themeFill="accent1" w:themeFillTint="EA"/>
       </w:tcPr>
     </w:tblStylePr>
     <w:tblStylePr w:type="lastRow">
@@ -10976,7 +10803,7 @@
       </w:rPr>
       <w:tblPr/>
       <w:tcPr>
-        <w:shd w:val="clear" w:color="auto" w:fill="68A2D8" w:themeFill="accent1" w:themeFillTint="EA"/>
+        <w:shd w:val="clear" w:color="auto" w:fill="537DC8" w:themeFill="accent1" w:themeFillTint="EA"/>
       </w:tcPr>
     </w:tblStylePr>
     <w:tblStylePr w:type="firstCol">
@@ -10987,7 +10814,7 @@
       </w:rPr>
       <w:tblPr/>
       <w:tcPr>
-        <w:shd w:val="clear" w:color="auto" w:fill="68A2D8" w:themeFill="accent1" w:themeFillTint="EA"/>
+        <w:shd w:val="clear" w:color="auto" w:fill="537DC8" w:themeFill="accent1" w:themeFillTint="EA"/>
       </w:tcPr>
     </w:tblStylePr>
     <w:tblStylePr w:type="lastCol">
@@ -10998,7 +10825,7 @@
       </w:rPr>
       <w:tblPr/>
       <w:tcPr>
-        <w:shd w:val="clear" w:color="auto" w:fill="68A2D8" w:themeFill="accent1" w:themeFillTint="EA"/>
+        <w:shd w:val="clear" w:color="auto" w:fill="537DC8" w:themeFill="accent1" w:themeFillTint="EA"/>
       </w:tcPr>
     </w:tblStylePr>
     <w:tblStylePr w:type="band1Vert">
@@ -11016,7 +10843,7 @@
       </w:rPr>
       <w:tblPr/>
       <w:tcPr>
-        <w:shd w:val="clear" w:color="auto" w:fill="CBDFF1" w:themeFill="accent1" w:themeFillTint="50"/>
+        <w:shd w:val="clear" w:color="auto" w:fill="C4D2EC" w:themeFill="accent1" w:themeFillTint="50"/>
       </w:tcPr>
     </w:tblStylePr>
     <w:tblStylePr w:type="band1Horz">
@@ -11034,7 +10861,7 @@
       </w:rPr>
       <w:tblPr/>
       <w:tcPr>
-        <w:shd w:val="clear" w:color="auto" w:fill="CBDFF1" w:themeFill="accent1" w:themeFillTint="50"/>
+        <w:shd w:val="clear" w:color="auto" w:fill="C4D2EC" w:themeFill="accent1" w:themeFillTint="50"/>
       </w:tcPr>
     </w:tblStylePr>
   </w:style>
@@ -11369,12 +11196,12 @@
       <w:tblStyleRowBandSize w:val="1"/>
       <w:tblStyleColBandSize w:val="1"/>
       <w:tblBorders>
-        <w:top w:val="single" w:sz="4" w:space="0" w:color="254175" w:themeColor="accent5" w:themeShade="95"/>
-        <w:left w:val="single" w:sz="4" w:space="0" w:color="254175" w:themeColor="accent5" w:themeShade="95"/>
-        <w:bottom w:val="single" w:sz="4" w:space="0" w:color="254175" w:themeColor="accent5" w:themeShade="95"/>
-        <w:right w:val="single" w:sz="4" w:space="0" w:color="254175" w:themeColor="accent5" w:themeShade="95"/>
-        <w:insideH w:val="single" w:sz="4" w:space="0" w:color="254175" w:themeColor="accent5" w:themeShade="95"/>
-        <w:insideV w:val="single" w:sz="4" w:space="0" w:color="254175" w:themeColor="accent5" w:themeShade="95"/>
+        <w:top w:val="single" w:sz="4" w:space="0" w:color="245A8D" w:themeColor="accent5" w:themeShade="95"/>
+        <w:left w:val="single" w:sz="4" w:space="0" w:color="245A8D" w:themeColor="accent5" w:themeShade="95"/>
+        <w:bottom w:val="single" w:sz="4" w:space="0" w:color="245A8D" w:themeColor="accent5" w:themeShade="95"/>
+        <w:right w:val="single" w:sz="4" w:space="0" w:color="245A8D" w:themeColor="accent5" w:themeShade="95"/>
+        <w:insideH w:val="single" w:sz="4" w:space="0" w:color="245A8D" w:themeColor="accent5" w:themeShade="95"/>
+        <w:insideV w:val="single" w:sz="4" w:space="0" w:color="245A8D" w:themeColor="accent5" w:themeShade="95"/>
       </w:tblBorders>
     </w:tblPr>
     <w:tblStylePr w:type="firstRow">
@@ -11385,7 +11212,7 @@
       </w:rPr>
       <w:tblPr/>
       <w:tcPr>
-        <w:shd w:val="clear" w:color="auto" w:fill="4472C4" w:themeFill="accent5"/>
+        <w:shd w:val="clear" w:color="auto" w:fill="5B9BD5" w:themeFill="accent5"/>
       </w:tcPr>
     </w:tblStylePr>
     <w:tblStylePr w:type="lastRow">
@@ -11396,7 +11223,7 @@
       </w:rPr>
       <w:tblPr/>
       <w:tcPr>
-        <w:shd w:val="clear" w:color="auto" w:fill="4472C4" w:themeFill="accent5"/>
+        <w:shd w:val="clear" w:color="auto" w:fill="5B9BD5" w:themeFill="accent5"/>
       </w:tcPr>
     </w:tblStylePr>
     <w:tblStylePr w:type="firstCol">
@@ -11407,7 +11234,7 @@
       </w:rPr>
       <w:tblPr/>
       <w:tcPr>
-        <w:shd w:val="clear" w:color="auto" w:fill="4472C4" w:themeFill="accent5"/>
+        <w:shd w:val="clear" w:color="auto" w:fill="5B9BD5" w:themeFill="accent5"/>
       </w:tcPr>
     </w:tblStylePr>
     <w:tblStylePr w:type="lastCol">
@@ -11418,7 +11245,7 @@
       </w:rPr>
       <w:tblPr/>
       <w:tcPr>
-        <w:shd w:val="clear" w:color="auto" w:fill="4472C4" w:themeFill="accent5"/>
+        <w:shd w:val="clear" w:color="auto" w:fill="5B9BD5" w:themeFill="accent5"/>
       </w:tcPr>
     </w:tblStylePr>
     <w:tblStylePr w:type="band1Vert">
@@ -11436,7 +11263,7 @@
       </w:rPr>
       <w:tblPr/>
       <w:tcPr>
-        <w:shd w:val="clear" w:color="auto" w:fill="D8E2F3" w:themeFill="accent5" w:themeFillTint="34"/>
+        <w:shd w:val="clear" w:color="auto" w:fill="DDEAF6" w:themeFill="accent5" w:themeFillTint="34"/>
       </w:tcPr>
     </w:tblStylePr>
     <w:tblStylePr w:type="band1Horz">
@@ -11454,7 +11281,7 @@
       </w:rPr>
       <w:tblPr/>
       <w:tcPr>
-        <w:shd w:val="clear" w:color="auto" w:fill="D8E2F3" w:themeFill="accent5" w:themeFillTint="34"/>
+        <w:shd w:val="clear" w:color="auto" w:fill="DDEAF6" w:themeFill="accent5" w:themeFillTint="34"/>
       </w:tcPr>
     </w:tblStylePr>
   </w:style>
@@ -11656,12 +11483,12 @@
       <w:tblStyleRowBandSize w:val="1"/>
       <w:tblStyleColBandSize w:val="1"/>
       <w:tblBorders>
-        <w:top w:val="single" w:sz="4" w:space="0" w:color="BCD6EE" w:themeColor="accent1" w:themeTint="67"/>
-        <w:left w:val="single" w:sz="4" w:space="0" w:color="BCD6EE" w:themeColor="accent1" w:themeTint="67"/>
-        <w:bottom w:val="single" w:sz="4" w:space="0" w:color="BCD6EE" w:themeColor="accent1" w:themeTint="67"/>
-        <w:right w:val="single" w:sz="4" w:space="0" w:color="BCD6EE" w:themeColor="accent1" w:themeTint="67"/>
-        <w:insideH w:val="single" w:sz="4" w:space="0" w:color="BCD6EE" w:themeColor="accent1" w:themeTint="67"/>
-        <w:insideV w:val="single" w:sz="4" w:space="0" w:color="BCD6EE" w:themeColor="accent1" w:themeTint="67"/>
+        <w:top w:val="single" w:sz="4" w:space="0" w:color="B3C5E7" w:themeColor="accent1" w:themeTint="67"/>
+        <w:left w:val="single" w:sz="4" w:space="0" w:color="B3C5E7" w:themeColor="accent1" w:themeTint="67"/>
+        <w:bottom w:val="single" w:sz="4" w:space="0" w:color="B3C5E7" w:themeColor="accent1" w:themeTint="67"/>
+        <w:right w:val="single" w:sz="4" w:space="0" w:color="B3C5E7" w:themeColor="accent1" w:themeTint="67"/>
+        <w:insideH w:val="single" w:sz="4" w:space="0" w:color="B3C5E7" w:themeColor="accent1" w:themeTint="67"/>
+        <w:insideV w:val="single" w:sz="4" w:space="0" w:color="B3C5E7" w:themeColor="accent1" w:themeTint="67"/>
       </w:tblBorders>
     </w:tblPr>
     <w:tblStylePr w:type="firstRow">
@@ -11673,7 +11500,7 @@
       <w:tblPr/>
       <w:tcPr>
         <w:tcBorders>
-          <w:bottom w:val="single" w:sz="12" w:space="0" w:color="5B9BD5" w:themeColor="accent1"/>
+          <w:bottom w:val="single" w:sz="12" w:space="0" w:color="4472C4" w:themeColor="accent1"/>
         </w:tcBorders>
       </w:tcPr>
     </w:tblStylePr>
@@ -11686,7 +11513,7 @@
       <w:tblPr/>
       <w:tcPr>
         <w:tcBorders>
-          <w:top w:val="single" w:sz="12" w:space="0" w:color="5B9BD5" w:themeColor="accent1"/>
+          <w:top w:val="single" w:sz="12" w:space="0" w:color="4472C4" w:themeColor="accent1"/>
         </w:tcBorders>
       </w:tcPr>
     </w:tblStylePr>
@@ -11706,7 +11533,7 @@
       <w:tblPr/>
       <w:tcPr>
         <w:tcBorders>
-          <w:left w:val="single" w:sz="12" w:space="0" w:color="5B9BD5" w:themeColor="accent1"/>
+          <w:left w:val="single" w:sz="12" w:space="0" w:color="4472C4" w:themeColor="accent1"/>
         </w:tcBorders>
       </w:tcPr>
     </w:tblStylePr>
@@ -11719,10 +11546,10 @@
       <w:tblPr/>
       <w:tcPr>
         <w:tcBorders>
-          <w:top w:val="single" w:sz="4" w:space="0" w:color="BCD6EE" w:themeColor="accent1" w:themeTint="67"/>
-          <w:left w:val="single" w:sz="4" w:space="0" w:color="BCD6EE" w:themeColor="accent1" w:themeTint="67"/>
-          <w:bottom w:val="single" w:sz="4" w:space="0" w:color="BCD6EE" w:themeColor="accent1" w:themeTint="67"/>
-          <w:right w:val="single" w:sz="4" w:space="0" w:color="BCD6EE" w:themeColor="accent1" w:themeTint="67"/>
+          <w:top w:val="single" w:sz="4" w:space="0" w:color="B3C5E7" w:themeColor="accent1" w:themeTint="67"/>
+          <w:left w:val="single" w:sz="4" w:space="0" w:color="B3C5E7" w:themeColor="accent1" w:themeTint="67"/>
+          <w:bottom w:val="single" w:sz="4" w:space="0" w:color="B3C5E7" w:themeColor="accent1" w:themeTint="67"/>
+          <w:right w:val="single" w:sz="4" w:space="0" w:color="B3C5E7" w:themeColor="accent1" w:themeTint="67"/>
         </w:tcBorders>
       </w:tcPr>
     </w:tblStylePr>
@@ -11984,12 +11811,12 @@
       <w:tblStyleRowBandSize w:val="1"/>
       <w:tblStyleColBandSize w:val="1"/>
       <w:tblBorders>
-        <w:top w:val="single" w:sz="4" w:space="0" w:color="B3C5E7" w:themeColor="accent5" w:themeTint="67"/>
-        <w:left w:val="single" w:sz="4" w:space="0" w:color="B3C5E7" w:themeColor="accent5" w:themeTint="67"/>
-        <w:bottom w:val="single" w:sz="4" w:space="0" w:color="B3C5E7" w:themeColor="accent5" w:themeTint="67"/>
-        <w:right w:val="single" w:sz="4" w:space="0" w:color="B3C5E7" w:themeColor="accent5" w:themeTint="67"/>
-        <w:insideH w:val="single" w:sz="4" w:space="0" w:color="B3C5E7" w:themeColor="accent5" w:themeTint="67"/>
-        <w:insideV w:val="single" w:sz="4" w:space="0" w:color="B3C5E7" w:themeColor="accent5" w:themeTint="67"/>
+        <w:top w:val="single" w:sz="4" w:space="0" w:color="BCD6EE" w:themeColor="accent5" w:themeTint="67"/>
+        <w:left w:val="single" w:sz="4" w:space="0" w:color="BCD6EE" w:themeColor="accent5" w:themeTint="67"/>
+        <w:bottom w:val="single" w:sz="4" w:space="0" w:color="BCD6EE" w:themeColor="accent5" w:themeTint="67"/>
+        <w:right w:val="single" w:sz="4" w:space="0" w:color="BCD6EE" w:themeColor="accent5" w:themeTint="67"/>
+        <w:insideH w:val="single" w:sz="4" w:space="0" w:color="BCD6EE" w:themeColor="accent5" w:themeTint="67"/>
+        <w:insideV w:val="single" w:sz="4" w:space="0" w:color="BCD6EE" w:themeColor="accent5" w:themeTint="67"/>
       </w:tblBorders>
     </w:tblPr>
     <w:tblStylePr w:type="firstRow">
@@ -12001,7 +11828,7 @@
       <w:tblPr/>
       <w:tcPr>
         <w:tcBorders>
-          <w:bottom w:val="single" w:sz="12" w:space="0" w:color="8DA9DB" w:themeColor="accent5" w:themeTint="9A"/>
+          <w:bottom w:val="single" w:sz="12" w:space="0" w:color="9BC2E5" w:themeColor="accent5" w:themeTint="9A"/>
         </w:tcBorders>
       </w:tcPr>
     </w:tblStylePr>
@@ -12014,7 +11841,7 @@
       <w:tblPr/>
       <w:tcPr>
         <w:tcBorders>
-          <w:top w:val="single" w:sz="12" w:space="0" w:color="8DA9DB" w:themeColor="accent5" w:themeTint="9A"/>
+          <w:top w:val="single" w:sz="12" w:space="0" w:color="9BC2E5" w:themeColor="accent5" w:themeTint="9A"/>
         </w:tcBorders>
       </w:tcPr>
     </w:tblStylePr>
@@ -12034,7 +11861,7 @@
       <w:tblPr/>
       <w:tcPr>
         <w:tcBorders>
-          <w:left w:val="single" w:sz="12" w:space="0" w:color="8DA9DB" w:themeColor="accent5" w:themeTint="9A"/>
+          <w:left w:val="single" w:sz="12" w:space="0" w:color="9BC2E5" w:themeColor="accent5" w:themeTint="9A"/>
         </w:tcBorders>
       </w:tcPr>
     </w:tblStylePr>
@@ -12047,10 +11874,10 @@
       <w:tblPr/>
       <w:tcPr>
         <w:tcBorders>
-          <w:top w:val="single" w:sz="4" w:space="0" w:color="B3C5E7" w:themeColor="accent5" w:themeTint="67"/>
-          <w:left w:val="single" w:sz="4" w:space="0" w:color="B3C5E7" w:themeColor="accent5" w:themeTint="67"/>
-          <w:bottom w:val="single" w:sz="4" w:space="0" w:color="B3C5E7" w:themeColor="accent5" w:themeTint="67"/>
-          <w:right w:val="single" w:sz="4" w:space="0" w:color="B3C5E7" w:themeColor="accent5" w:themeTint="67"/>
+          <w:top w:val="single" w:sz="4" w:space="0" w:color="BCD6EE" w:themeColor="accent5" w:themeTint="67"/>
+          <w:left w:val="single" w:sz="4" w:space="0" w:color="BCD6EE" w:themeColor="accent5" w:themeTint="67"/>
+          <w:bottom w:val="single" w:sz="4" w:space="0" w:color="BCD6EE" w:themeColor="accent5" w:themeTint="67"/>
+          <w:right w:val="single" w:sz="4" w:space="0" w:color="BCD6EE" w:themeColor="accent5" w:themeTint="67"/>
         </w:tcBorders>
       </w:tcPr>
     </w:tblStylePr>
@@ -12276,8 +12103,15 @@
   </w:style>
   <w:style w:type="paragraph" w:styleId="TOCHeading">
     <w:name w:val="TOC Heading"/>
+    <w:basedOn w:val="Heading1"/>
+    <w:next w:val="Normal"/>
     <w:uiPriority w:val="39"/>
     <w:unhideWhenUsed/>
+    <w:qFormat/>
+    <w:rsid w:val="002C4F89"/>
+    <w:pPr>
+      <w:outlineLvl w:val="9"/>
+    </w:pPr>
   </w:style>
   <w:style w:type="paragraph" w:styleId="Footer">
     <w:name w:val="footer"/>
@@ -12309,8 +12143,10 @@
   </w:style>
   <w:style w:type="paragraph" w:styleId="NoSpacing">
     <w:name w:val="No Spacing"/>
+    <w:link w:val="NoSpacingChar"/>
     <w:uiPriority w:val="1"/>
     <w:qFormat/>
+    <w:rsid w:val="002C4F89"/>
     <w:pPr>
       <w:spacing w:after="0" w:line="240" w:lineRule="auto"/>
     </w:pPr>
@@ -12322,16 +12158,11 @@
     <w:link w:val="QuoteChar"/>
     <w:uiPriority w:val="29"/>
     <w:qFormat/>
-    <w:pPr>
-      <w:ind w:left="4536"/>
-      <w:jc w:val="both"/>
-    </w:pPr>
+    <w:rsid w:val="002C4F89"/>
     <w:rPr>
       <w:i/>
       <w:iCs/>
-      <w:color w:val="373737"/>
-      <w:sz w:val="18"/>
-      <w:szCs w:val="18"/>
+      <w:color w:val="000000" w:themeColor="text1"/>
     </w:rPr>
   </w:style>
   <w:style w:type="paragraph" w:styleId="Subtitle">
@@ -12341,19 +12172,20 @@
     <w:link w:val="SubtitleChar"/>
     <w:uiPriority w:val="11"/>
     <w:qFormat/>
+    <w:rsid w:val="002C4F89"/>
     <w:pPr>
       <w:numPr>
         <w:ilvl w:val="1"/>
       </w:numPr>
-      <w:spacing w:line="240" w:lineRule="auto"/>
-      <w:outlineLvl w:val="0"/>
     </w:pPr>
     <w:rPr>
+      <w:rFonts w:asciiTheme="majorHAnsi" w:eastAsiaTheme="majorEastAsia" w:hAnsiTheme="majorHAnsi" w:cstheme="majorBidi"/>
       <w:i/>
       <w:iCs/>
-      <w:color w:val="444444"/>
-      <w:sz w:val="52"/>
-      <w:szCs w:val="52"/>
+      <w:color w:val="4472C4" w:themeColor="accent1"/>
+      <w:spacing w:val="15"/>
+      <w:sz w:val="24"/>
+      <w:szCs w:val="24"/>
     </w:rPr>
   </w:style>
   <w:style w:type="paragraph" w:styleId="IntenseQuote">
@@ -12363,25 +12195,20 @@
     <w:link w:val="IntenseQuoteChar"/>
     <w:uiPriority w:val="30"/>
     <w:qFormat/>
+    <w:rsid w:val="002C4F89"/>
     <w:pPr>
       <w:pBdr>
-        <w:top w:val="single" w:sz="4" w:space="1" w:color="808080"/>
-        <w:left w:val="single" w:sz="4" w:space="4" w:color="808080"/>
-        <w:bottom w:val="single" w:sz="4" w:space="1" w:color="808080"/>
-        <w:right w:val="single" w:sz="4" w:space="4" w:color="808080"/>
+        <w:bottom w:val="single" w:sz="4" w:space="4" w:color="4472C4" w:themeColor="accent1"/>
       </w:pBdr>
-      <w:shd w:val="clear" w:color="auto" w:fill="EEEEEE"/>
-      <w:ind w:left="567" w:right="567"/>
-      <w:jc w:val="both"/>
+      <w:spacing w:before="200" w:after="280"/>
+      <w:ind w:left="936" w:right="936"/>
     </w:pPr>
     <w:rPr>
       <w:b/>
       <w:bCs/>
       <w:i/>
       <w:iCs/>
-      <w:color w:val="464646"/>
-      <w:sz w:val="19"/>
-      <w:szCs w:val="19"/>
+      <w:color w:val="4472C4" w:themeColor="accent1"/>
     </w:rPr>
   </w:style>
   <w:style w:type="paragraph" w:styleId="Title">
@@ -12391,20 +12218,21 @@
     <w:link w:val="TitleChar"/>
     <w:uiPriority w:val="10"/>
     <w:qFormat/>
+    <w:rsid w:val="002C4F89"/>
     <w:pPr>
       <w:pBdr>
-        <w:bottom w:val="single" w:sz="24" w:space="0" w:color="000000" w:themeColor="text1"/>
+        <w:bottom w:val="single" w:sz="8" w:space="4" w:color="4472C4" w:themeColor="accent1"/>
       </w:pBdr>
-      <w:spacing w:before="300" w:after="80" w:line="240" w:lineRule="auto"/>
+      <w:spacing w:after="300" w:line="240" w:lineRule="auto"/>
       <w:contextualSpacing/>
-      <w:outlineLvl w:val="0"/>
     </w:pPr>
     <w:rPr>
-      <w:b/>
-      <w:bCs/>
-      <w:color w:val="000000" w:themeColor="text1"/>
-      <w:sz w:val="72"/>
-      <w:szCs w:val="72"/>
+      <w:rFonts w:asciiTheme="majorHAnsi" w:eastAsiaTheme="majorEastAsia" w:hAnsiTheme="majorHAnsi" w:cstheme="majorBidi"/>
+      <w:color w:val="323E4F" w:themeColor="text2" w:themeShade="BF"/>
+      <w:spacing w:val="5"/>
+      <w:kern w:val="28"/>
+      <w:sz w:val="52"/>
+      <w:szCs w:val="52"/>
     </w:rPr>
   </w:style>
   <w:style w:type="paragraph" w:styleId="ListParagraph">
@@ -12412,10 +12240,118 @@
     <w:basedOn w:val="Normal"/>
     <w:uiPriority w:val="34"/>
     <w:qFormat/>
+    <w:rsid w:val="002C4F89"/>
     <w:pPr>
       <w:ind w:left="720"/>
       <w:contextualSpacing/>
     </w:pPr>
+  </w:style>
+  <w:style w:type="paragraph" w:customStyle="1" w:styleId="PersonalName">
+    <w:name w:val="Personal Name"/>
+    <w:basedOn w:val="Title"/>
+    <w:rsid w:val="002C4F89"/>
+    <w:rPr>
+      <w:b/>
+      <w:caps/>
+      <w:color w:val="000000"/>
+      <w:sz w:val="28"/>
+      <w:szCs w:val="28"/>
+    </w:rPr>
+  </w:style>
+  <w:style w:type="character" w:styleId="Strong">
+    <w:name w:val="Strong"/>
+    <w:basedOn w:val="DefaultParagraphFont"/>
+    <w:uiPriority w:val="22"/>
+    <w:qFormat/>
+    <w:rsid w:val="002C4F89"/>
+    <w:rPr>
+      <w:b/>
+      <w:bCs/>
+    </w:rPr>
+  </w:style>
+  <w:style w:type="character" w:styleId="Emphasis">
+    <w:name w:val="Emphasis"/>
+    <w:basedOn w:val="DefaultParagraphFont"/>
+    <w:uiPriority w:val="20"/>
+    <w:qFormat/>
+    <w:rsid w:val="002C4F89"/>
+    <w:rPr>
+      <w:i/>
+      <w:iCs/>
+    </w:rPr>
+  </w:style>
+  <w:style w:type="character" w:customStyle="1" w:styleId="NoSpacingChar">
+    <w:name w:val="No Spacing Char"/>
+    <w:basedOn w:val="DefaultParagraphFont"/>
+    <w:link w:val="NoSpacing"/>
+    <w:uiPriority w:val="1"/>
+    <w:rsid w:val="002C4F89"/>
+  </w:style>
+  <w:style w:type="character" w:styleId="SubtleEmphasis">
+    <w:name w:val="Subtle Emphasis"/>
+    <w:basedOn w:val="DefaultParagraphFont"/>
+    <w:uiPriority w:val="19"/>
+    <w:qFormat/>
+    <w:rsid w:val="002C4F89"/>
+    <w:rPr>
+      <w:i/>
+      <w:iCs/>
+      <w:color w:val="808080" w:themeColor="text1" w:themeTint="7F"/>
+    </w:rPr>
+  </w:style>
+  <w:style w:type="character" w:styleId="IntenseEmphasis">
+    <w:name w:val="Intense Emphasis"/>
+    <w:basedOn w:val="DefaultParagraphFont"/>
+    <w:uiPriority w:val="21"/>
+    <w:qFormat/>
+    <w:rsid w:val="002C4F89"/>
+    <w:rPr>
+      <w:b/>
+      <w:bCs/>
+      <w:i/>
+      <w:iCs/>
+      <w:color w:val="4472C4" w:themeColor="accent1"/>
+    </w:rPr>
+  </w:style>
+  <w:style w:type="character" w:styleId="SubtleReference">
+    <w:name w:val="Subtle Reference"/>
+    <w:basedOn w:val="DefaultParagraphFont"/>
+    <w:uiPriority w:val="31"/>
+    <w:qFormat/>
+    <w:rsid w:val="002C4F89"/>
+    <w:rPr>
+      <w:smallCaps/>
+      <w:color w:val="ED7D31" w:themeColor="accent2"/>
+      <w:u w:val="single"/>
+    </w:rPr>
+  </w:style>
+  <w:style w:type="character" w:styleId="IntenseReference">
+    <w:name w:val="Intense Reference"/>
+    <w:basedOn w:val="DefaultParagraphFont"/>
+    <w:uiPriority w:val="32"/>
+    <w:qFormat/>
+    <w:rsid w:val="002C4F89"/>
+    <w:rPr>
+      <w:b/>
+      <w:bCs/>
+      <w:smallCaps/>
+      <w:color w:val="ED7D31" w:themeColor="accent2"/>
+      <w:spacing w:val="5"/>
+      <w:u w:val="single"/>
+    </w:rPr>
+  </w:style>
+  <w:style w:type="character" w:styleId="BookTitle">
+    <w:name w:val="Book Title"/>
+    <w:basedOn w:val="DefaultParagraphFont"/>
+    <w:uiPriority w:val="33"/>
+    <w:qFormat/>
+    <w:rsid w:val="002C4F89"/>
+    <w:rPr>
+      <w:b/>
+      <w:bCs/>
+      <w:smallCaps/>
+      <w:spacing w:val="5"/>
+    </w:rPr>
   </w:style>
 </w:styles>
 </file>
@@ -12437,7 +12373,7 @@
         <a:srgbClr val="E7E6E6"/>
       </a:lt2>
       <a:accent1>
-        <a:srgbClr val="5B9BD5"/>
+        <a:srgbClr val="4472C4"/>
       </a:accent1>
       <a:accent2>
         <a:srgbClr val="ED7D31"/>
@@ -12449,7 +12385,7 @@
         <a:srgbClr val="FFC000"/>
       </a:accent4>
       <a:accent5>
-        <a:srgbClr val="4472C4"/>
+        <a:srgbClr val="5B9BD5"/>
       </a:accent5>
       <a:accent6>
         <a:srgbClr val="70AD47"/>
@@ -12461,16 +12397,110 @@
         <a:srgbClr val="954F72"/>
       </a:folHlink>
     </a:clrScheme>
-    <a:fontScheme name="Office Classic 2">
+    <a:fontScheme name="Office">
       <a:majorFont>
-        <a:latin typeface="Arial"/>
-        <a:ea typeface="Arial"/>
-        <a:cs typeface="Arial"/>
+        <a:latin typeface="Calibri Light" panose="020F0302020204030204"/>
+        <a:ea typeface=""/>
+        <a:cs typeface=""/>
+        <a:font script="Jpan" typeface="游ゴシック Light"/>
+        <a:font script="Hang" typeface="맑은 고딕"/>
+        <a:font script="Hans" typeface="等线 Light"/>
+        <a:font script="Hant" typeface="新細明體"/>
+        <a:font script="Arab" typeface="Times New Roman"/>
+        <a:font script="Hebr" typeface="Times New Roman"/>
+        <a:font script="Thai" typeface="Angsana New"/>
+        <a:font script="Ethi" typeface="Nyala"/>
+        <a:font script="Beng" typeface="Vrinda"/>
+        <a:font script="Gujr" typeface="Shruti"/>
+        <a:font script="Khmr" typeface="MoolBoran"/>
+        <a:font script="Knda" typeface="Tunga"/>
+        <a:font script="Guru" typeface="Raavi"/>
+        <a:font script="Cans" typeface="Euphemia"/>
+        <a:font script="Cher" typeface="Plantagenet Cherokee"/>
+        <a:font script="Yiii" typeface="Microsoft Yi Baiti"/>
+        <a:font script="Tibt" typeface="Microsoft Himalaya"/>
+        <a:font script="Thaa" typeface="MV Boli"/>
+        <a:font script="Deva" typeface="Mangal"/>
+        <a:font script="Telu" typeface="Gautami"/>
+        <a:font script="Taml" typeface="Latha"/>
+        <a:font script="Syrc" typeface="Estrangelo Edessa"/>
+        <a:font script="Orya" typeface="Kalinga"/>
+        <a:font script="Mlym" typeface="Kartika"/>
+        <a:font script="Laoo" typeface="DokChampa"/>
+        <a:font script="Sinh" typeface="Iskoola Pota"/>
+        <a:font script="Mong" typeface="Mongolian Baiti"/>
+        <a:font script="Viet" typeface="Times New Roman"/>
+        <a:font script="Uigh" typeface="Microsoft Uighur"/>
+        <a:font script="Geor" typeface="Sylfaen"/>
+        <a:font script="Armn" typeface="Arial"/>
+        <a:font script="Bugi" typeface="Leelawadee UI"/>
+        <a:font script="Bopo" typeface="Microsoft JhengHei"/>
+        <a:font script="Java" typeface="Javanese Text"/>
+        <a:font script="Lisu" typeface="Segoe UI"/>
+        <a:font script="Mymr" typeface="Myanmar Text"/>
+        <a:font script="Nkoo" typeface="Ebrima"/>
+        <a:font script="Olck" typeface="Nirmala UI"/>
+        <a:font script="Osma" typeface="Ebrima"/>
+        <a:font script="Phag" typeface="Phagspa"/>
+        <a:font script="Syrn" typeface="Estrangelo Edessa"/>
+        <a:font script="Syrj" typeface="Estrangelo Edessa"/>
+        <a:font script="Syre" typeface="Estrangelo Edessa"/>
+        <a:font script="Sora" typeface="Nirmala UI"/>
+        <a:font script="Tale" typeface="Microsoft Tai Le"/>
+        <a:font script="Talu" typeface="Microsoft New Tai Lue"/>
+        <a:font script="Tfng" typeface="Ebrima"/>
       </a:majorFont>
       <a:minorFont>
-        <a:latin typeface="Arial"/>
-        <a:ea typeface="Arial"/>
-        <a:cs typeface="Arial"/>
+        <a:latin typeface="Calibri" panose="020F0502020204030204"/>
+        <a:ea typeface=""/>
+        <a:cs typeface=""/>
+        <a:font script="Jpan" typeface="游明朝"/>
+        <a:font script="Hang" typeface="맑은 고딕"/>
+        <a:font script="Hans" typeface="等线"/>
+        <a:font script="Hant" typeface="新細明體"/>
+        <a:font script="Arab" typeface="Arial"/>
+        <a:font script="Hebr" typeface="Arial"/>
+        <a:font script="Thai" typeface="Cordia New"/>
+        <a:font script="Ethi" typeface="Nyala"/>
+        <a:font script="Beng" typeface="Vrinda"/>
+        <a:font script="Gujr" typeface="Shruti"/>
+        <a:font script="Khmr" typeface="DaunPenh"/>
+        <a:font script="Knda" typeface="Tunga"/>
+        <a:font script="Guru" typeface="Raavi"/>
+        <a:font script="Cans" typeface="Euphemia"/>
+        <a:font script="Cher" typeface="Plantagenet Cherokee"/>
+        <a:font script="Yiii" typeface="Microsoft Yi Baiti"/>
+        <a:font script="Tibt" typeface="Microsoft Himalaya"/>
+        <a:font script="Thaa" typeface="MV Boli"/>
+        <a:font script="Deva" typeface="Mangal"/>
+        <a:font script="Telu" typeface="Gautami"/>
+        <a:font script="Taml" typeface="Latha"/>
+        <a:font script="Syrc" typeface="Estrangelo Edessa"/>
+        <a:font script="Orya" typeface="Kalinga"/>
+        <a:font script="Mlym" typeface="Kartika"/>
+        <a:font script="Laoo" typeface="DokChampa"/>
+        <a:font script="Sinh" typeface="Iskoola Pota"/>
+        <a:font script="Mong" typeface="Mongolian Baiti"/>
+        <a:font script="Viet" typeface="Arial"/>
+        <a:font script="Uigh" typeface="Microsoft Uighur"/>
+        <a:font script="Geor" typeface="Sylfaen"/>
+        <a:font script="Armn" typeface="Arial"/>
+        <a:font script="Bugi" typeface="Leelawadee UI"/>
+        <a:font script="Bopo" typeface="Microsoft JhengHei"/>
+        <a:font script="Java" typeface="Javanese Text"/>
+        <a:font script="Lisu" typeface="Segoe UI"/>
+        <a:font script="Mymr" typeface="Myanmar Text"/>
+        <a:font script="Nkoo" typeface="Ebrima"/>
+        <a:font script="Olck" typeface="Nirmala UI"/>
+        <a:font script="Osma" typeface="Ebrima"/>
+        <a:font script="Phag" typeface="Phagspa"/>
+        <a:font script="Syrn" typeface="Estrangelo Edessa"/>
+        <a:font script="Syrj" typeface="Estrangelo Edessa"/>
+        <a:font script="Syre" typeface="Estrangelo Edessa"/>
+        <a:font script="Sora" typeface="Nirmala UI"/>
+        <a:font script="Tale" typeface="Microsoft Tai Le"/>
+        <a:font script="Talu" typeface="Microsoft New Tai Lue"/>
+        <a:font script="Tfng" typeface="Ebrima"/>
       </a:minorFont>
     </a:fontScheme>
     <a:fmtScheme name="Office">
@@ -12478,97 +12508,94 @@
         <a:solidFill>
           <a:schemeClr val="phClr"/>
         </a:solidFill>
-        <a:gradFill>
+        <a:gradFill rotWithShape="1">
           <a:gsLst>
             <a:gs pos="0">
               <a:schemeClr val="phClr">
-                <a:tint val="50000"/>
-                <a:satMod val="300000"/>
+                <a:lumMod val="110000"/>
+                <a:satMod val="105000"/>
+                <a:tint val="67000"/>
               </a:schemeClr>
             </a:gs>
-            <a:gs pos="35000">
+            <a:gs pos="50000">
               <a:schemeClr val="phClr">
-                <a:tint val="37000"/>
-                <a:satMod val="300000"/>
+                <a:lumMod val="105000"/>
+                <a:satMod val="103000"/>
+                <a:tint val="73000"/>
               </a:schemeClr>
             </a:gs>
             <a:gs pos="100000">
               <a:schemeClr val="phClr">
-                <a:tint val="15000"/>
-                <a:satMod val="350000"/>
+                <a:lumMod val="105000"/>
+                <a:satMod val="109000"/>
+                <a:tint val="81000"/>
               </a:schemeClr>
             </a:gs>
           </a:gsLst>
-          <a:lin ang="16200000" scaled="1"/>
+          <a:lin ang="5400000" scaled="0"/>
         </a:gradFill>
-        <a:gradFill>
+        <a:gradFill rotWithShape="1">
           <a:gsLst>
             <a:gs pos="0">
               <a:schemeClr val="phClr">
-                <a:shade val="51000"/>
-                <a:satMod val="130000"/>
+                <a:satMod val="103000"/>
+                <a:lumMod val="102000"/>
+                <a:tint val="94000"/>
               </a:schemeClr>
             </a:gs>
-            <a:gs pos="80000">
+            <a:gs pos="50000">
               <a:schemeClr val="phClr">
-                <a:shade val="93000"/>
-                <a:satMod val="130000"/>
+                <a:satMod val="110000"/>
+                <a:lumMod val="100000"/>
+                <a:shade val="100000"/>
               </a:schemeClr>
             </a:gs>
             <a:gs pos="100000">
               <a:schemeClr val="phClr">
-                <a:shade val="94000"/>
-                <a:satMod val="135000"/>
+                <a:lumMod val="99000"/>
+                <a:satMod val="120000"/>
+                <a:shade val="78000"/>
               </a:schemeClr>
             </a:gs>
           </a:gsLst>
-          <a:lin ang="16200000" scaled="0"/>
+          <a:lin ang="5400000" scaled="0"/>
         </a:gradFill>
       </a:fillStyleLst>
       <a:lnStyleLst>
         <a:ln w="6350" cap="flat" cmpd="sng" algn="ctr">
           <a:solidFill>
-            <a:schemeClr val="phClr">
-              <a:shade val="95000"/>
-              <a:satMod val="105000"/>
-            </a:schemeClr>
+            <a:schemeClr val="phClr"/>
           </a:solidFill>
+          <a:prstDash val="solid"/>
+          <a:miter lim="800000"/>
         </a:ln>
         <a:ln w="12700" cap="flat" cmpd="sng" algn="ctr">
           <a:solidFill>
             <a:schemeClr val="phClr"/>
           </a:solidFill>
+          <a:prstDash val="solid"/>
+          <a:miter lim="800000"/>
         </a:ln>
         <a:ln w="19050" cap="flat" cmpd="sng" algn="ctr">
           <a:solidFill>
             <a:schemeClr val="phClr"/>
           </a:solidFill>
+          <a:prstDash val="solid"/>
+          <a:miter lim="800000"/>
         </a:ln>
       </a:lnStyleLst>
       <a:effectStyleLst>
         <a:effectStyle>
-          <a:effectLst>
-            <a:outerShdw blurRad="40000" dist="20000" dir="5400000" rotWithShape="0">
-              <a:srgbClr val="000000">
-                <a:alpha val="38000"/>
-              </a:srgbClr>
-            </a:outerShdw>
-          </a:effectLst>
+          <a:effectLst/>
+        </a:effectStyle>
+        <a:effectStyle>
+          <a:effectLst/>
         </a:effectStyle>
         <a:effectStyle>
           <a:effectLst>
-            <a:outerShdw blurRad="40000" dist="23000" dir="5400000" rotWithShape="0">
+            <a:outerShdw blurRad="57150" dist="19050" dir="5400000" algn="ctr" rotWithShape="0">
               <a:srgbClr val="000000">
-                <a:alpha val="35000"/>
-              </a:srgbClr>
-            </a:outerShdw>
-          </a:effectLst>
-        </a:effectStyle>
-        <a:effectStyle>
-          <a:effectLst>
-            <a:outerShdw blurRad="40000" dist="23000" dir="5400000" rotWithShape="0">
-              <a:srgbClr val="000000">
-                <a:alpha val="35000"/>
+                <a:alpha val="63000"/>
               </a:srgbClr>
             </a:outerShdw>
           </a:effectLst>
@@ -12578,51 +12605,48 @@
         <a:solidFill>
           <a:schemeClr val="phClr"/>
         </a:solidFill>
-        <a:gradFill>
+        <a:solidFill>
+          <a:schemeClr val="phClr">
+            <a:tint val="95000"/>
+            <a:satMod val="170000"/>
+          </a:schemeClr>
+        </a:solidFill>
+        <a:gradFill rotWithShape="1">
           <a:gsLst>
             <a:gs pos="0">
               <a:schemeClr val="phClr">
-                <a:tint val="40000"/>
-                <a:satMod val="350000"/>
+                <a:tint val="93000"/>
+                <a:satMod val="150000"/>
+                <a:shade val="98000"/>
+                <a:lumMod val="102000"/>
               </a:schemeClr>
             </a:gs>
-            <a:gs pos="40000">
+            <a:gs pos="50000">
               <a:schemeClr val="phClr">
-                <a:tint val="45000"/>
-                <a:shade val="99000"/>
-                <a:satMod val="350000"/>
+                <a:tint val="98000"/>
+                <a:satMod val="130000"/>
+                <a:shade val="90000"/>
+                <a:lumMod val="103000"/>
               </a:schemeClr>
             </a:gs>
             <a:gs pos="100000">
               <a:schemeClr val="phClr">
-                <a:shade val="20000"/>
-                <a:satMod val="255000"/>
+                <a:shade val="63000"/>
+                <a:satMod val="120000"/>
               </a:schemeClr>
             </a:gs>
           </a:gsLst>
-          <a:path path="circle"/>
-        </a:gradFill>
-        <a:gradFill>
-          <a:gsLst>
-            <a:gs pos="0">
-              <a:schemeClr val="phClr">
-                <a:tint val="80000"/>
-                <a:satMod val="300000"/>
-              </a:schemeClr>
-            </a:gs>
-            <a:gs pos="100000">
-              <a:schemeClr val="phClr">
-                <a:shade val="30000"/>
-                <a:satMod val="200000"/>
-              </a:schemeClr>
-            </a:gs>
-          </a:gsLst>
-          <a:path path="circle"/>
+          <a:lin ang="5400000" scaled="0"/>
         </a:gradFill>
       </a:bgFillStyleLst>
     </a:fmtScheme>
   </a:themeElements>
   <a:objectDefaults/>
   <a:extraClrSchemeLst/>
+  <a:extLst>
+    <a:ext uri="{05A4C25C-085E-4340-85A3-A5531E510DB2}">
+      <thm15:themeFamily xmlns:thm15="http://schemas.microsoft.com/office/thememl/2012/main" name="Office Theme" id="{62F939B6-93AF-4DB8-9C6B-D6C7DFDC589F}" vid="{4A3C46E8-61CC-4603-A589-7422A47A8E4A}"/>
+    </a:ext>
+  </a:extLst>
 </a:theme>
 </file>
</xml_diff>